<commit_message>
Fixed dropdown menus and SSU
</commit_message>
<xml_diff>
--- a/SSU/SSUDodavanjeSudije.docx
+++ b/SSU/SSUDodavanjeSudije.docx
@@ -1,6 +1,6 @@
 
 <file path=word/document.xml><?xml version="1.0" encoding="utf-8"?>
-<w:document xmlns:wpc="http://schemas.microsoft.com/office/word/2010/wordprocessingCanvas" xmlns:mc="http://schemas.openxmlformats.org/markup-compatibility/2006" xmlns:o="urn:schemas-microsoft-com:office:office" xmlns:r="http://schemas.openxmlformats.org/officeDocument/2006/relationships" xmlns:m="http://schemas.openxmlformats.org/officeDocument/2006/math" xmlns:v="urn:schemas-microsoft-com:vml" xmlns:wp14="http://schemas.microsoft.com/office/word/2010/wordprocessingDrawing" xmlns:wp="http://schemas.openxmlformats.org/drawingml/2006/wordprocessingDrawing" xmlns:w10="urn:schemas-microsoft-com:office:word" xmlns:w="http://schemas.openxmlformats.org/wordprocessingml/2006/main" xmlns:w14="http://schemas.microsoft.com/office/word/2010/wordml" xmlns:wpg="http://schemas.microsoft.com/office/word/2010/wordprocessingGroup" xmlns:wpi="http://schemas.microsoft.com/office/word/2010/wordprocessingInk" xmlns:wne="http://schemas.microsoft.com/office/word/2006/wordml" xmlns:wps="http://schemas.microsoft.com/office/word/2010/wordprocessingShape" mc:Ignorable="w14 wp14">
+<w:document xmlns:wpc="http://schemas.microsoft.com/office/word/2010/wordprocessingCanvas" xmlns:cx="http://schemas.microsoft.com/office/drawing/2014/chartex" xmlns:cx1="http://schemas.microsoft.com/office/drawing/2015/9/8/chartex" xmlns:cx2="http://schemas.microsoft.com/office/drawing/2015/10/21/chartex" xmlns:cx3="http://schemas.microsoft.com/office/drawing/2016/5/9/chartex" xmlns:cx4="http://schemas.microsoft.com/office/drawing/2016/5/10/chartex" xmlns:cx5="http://schemas.microsoft.com/office/drawing/2016/5/11/chartex" xmlns:cx6="http://schemas.microsoft.com/office/drawing/2016/5/12/chartex" xmlns:cx7="http://schemas.microsoft.com/office/drawing/2016/5/13/chartex" xmlns:cx8="http://schemas.microsoft.com/office/drawing/2016/5/14/chartex" xmlns:mc="http://schemas.openxmlformats.org/markup-compatibility/2006" xmlns:aink="http://schemas.microsoft.com/office/drawing/2016/ink" xmlns:am3d="http://schemas.microsoft.com/office/drawing/2017/model3d" xmlns:o="urn:schemas-microsoft-com:office:office" xmlns:oel="http://schemas.microsoft.com/office/2019/extlst" xmlns:r="http://schemas.openxmlformats.org/officeDocument/2006/relationships" xmlns:m="http://schemas.openxmlformats.org/officeDocument/2006/math" xmlns:v="urn:schemas-microsoft-com:vml" xmlns:wp14="http://schemas.microsoft.com/office/word/2010/wordprocessingDrawing" xmlns:wp="http://schemas.openxmlformats.org/drawingml/2006/wordprocessingDrawing" xmlns:w10="urn:schemas-microsoft-com:office:word" xmlns:w="http://schemas.openxmlformats.org/wordprocessingml/2006/main" xmlns:w14="http://schemas.microsoft.com/office/word/2010/wordml" xmlns:w15="http://schemas.microsoft.com/office/word/2012/wordml" xmlns:w16cex="http://schemas.microsoft.com/office/word/2018/wordml/cex" xmlns:w16cid="http://schemas.microsoft.com/office/word/2016/wordml/cid" xmlns:w16="http://schemas.microsoft.com/office/word/2018/wordml" xmlns:w16du="http://schemas.microsoft.com/office/word/2023/wordml/word16du" xmlns:w16sdtdh="http://schemas.microsoft.com/office/word/2020/wordml/sdtdatahash" xmlns:w16se="http://schemas.microsoft.com/office/word/2015/wordml/symex" xmlns:wpg="http://schemas.microsoft.com/office/word/2010/wordprocessingGroup" xmlns:wpi="http://schemas.microsoft.com/office/word/2010/wordprocessingInk" xmlns:wne="http://schemas.microsoft.com/office/word/2006/wordml" xmlns:wps="http://schemas.microsoft.com/office/word/2010/wordprocessingShape" mc:Ignorable="w14 w15 w16se w16cid w16 w16cex w16sdtdh wp14">
   <w:body>
     <w:p>
       <w:pPr>
@@ -25,7 +25,6 @@
           <w:szCs w:val="56"/>
         </w:rPr>
       </w:pPr>
-      <w:proofErr w:type="spellStart"/>
       <w:r>
         <w:rPr>
           <w:sz w:val="56"/>
@@ -33,7 +32,6 @@
         </w:rPr>
         <w:t>Projekat</w:t>
       </w:r>
-      <w:proofErr w:type="spellEnd"/>
     </w:p>
     <w:p>
       <w:pPr>
@@ -43,7 +41,6 @@
           <w:szCs w:val="96"/>
         </w:rPr>
       </w:pPr>
-      <w:proofErr w:type="spellStart"/>
       <w:r>
         <w:rPr>
           <w:sz w:val="96"/>
@@ -51,7 +48,6 @@
         </w:rPr>
         <w:t>Climbase</w:t>
       </w:r>
-      <w:proofErr w:type="spellEnd"/>
     </w:p>
     <w:p>
       <w:pPr>
@@ -74,7 +70,6 @@
           <w:lang w:val="sr-Latn-RS"/>
         </w:rPr>
       </w:pPr>
-      <w:proofErr w:type="spellStart"/>
       <w:r>
         <w:rPr>
           <w:rFonts w:ascii="Calibri" w:eastAsia="Calibri" w:hAnsi="Calibri" w:cs="Calibri"/>
@@ -83,9 +78,11 @@
           <w:sz w:val="48"/>
           <w:szCs w:val="48"/>
         </w:rPr>
-        <w:t>Specifikacija</w:t>
-      </w:r>
-      <w:proofErr w:type="spellEnd"/>
+        <w:t>Specifikacija scenarija upotrebe funkcionalnosti</w:t>
+      </w:r>
+      <w:r>
+        <w:br/>
+      </w:r>
       <w:r>
         <w:rPr>
           <w:rFonts w:ascii="Calibri" w:eastAsia="Calibri" w:hAnsi="Calibri" w:cs="Calibri"/>
@@ -94,147 +91,8 @@
           <w:sz w:val="48"/>
           <w:szCs w:val="48"/>
         </w:rPr>
-        <w:t xml:space="preserve"> </w:t>
-      </w:r>
-      <w:proofErr w:type="spellStart"/>
-      <w:r>
-        <w:rPr>
-          <w:rFonts w:ascii="Calibri" w:eastAsia="Calibri" w:hAnsi="Calibri" w:cs="Calibri"/>
-          <w:b/>
-          <w:bCs/>
-          <w:sz w:val="48"/>
-          <w:szCs w:val="48"/>
-        </w:rPr>
-        <w:t>scenarija</w:t>
-      </w:r>
-      <w:proofErr w:type="spellEnd"/>
-      <w:r>
-        <w:rPr>
-          <w:rFonts w:ascii="Calibri" w:eastAsia="Calibri" w:hAnsi="Calibri" w:cs="Calibri"/>
-          <w:b/>
-          <w:bCs/>
-          <w:sz w:val="48"/>
-          <w:szCs w:val="48"/>
-        </w:rPr>
-        <w:t xml:space="preserve"> </w:t>
-      </w:r>
-      <w:proofErr w:type="spellStart"/>
-      <w:r>
-        <w:rPr>
-          <w:rFonts w:ascii="Calibri" w:eastAsia="Calibri" w:hAnsi="Calibri" w:cs="Calibri"/>
-          <w:b/>
-          <w:bCs/>
-          <w:sz w:val="48"/>
-          <w:szCs w:val="48"/>
-        </w:rPr>
-        <w:t>upotrebe</w:t>
-      </w:r>
-      <w:proofErr w:type="spellEnd"/>
-      <w:r>
-        <w:rPr>
-          <w:rFonts w:ascii="Calibri" w:eastAsia="Calibri" w:hAnsi="Calibri" w:cs="Calibri"/>
-          <w:b/>
-          <w:bCs/>
-          <w:sz w:val="48"/>
-          <w:szCs w:val="48"/>
-        </w:rPr>
-        <w:t xml:space="preserve"> </w:t>
-      </w:r>
-      <w:proofErr w:type="spellStart"/>
-      <w:r>
-        <w:rPr>
-          <w:rFonts w:ascii="Calibri" w:eastAsia="Calibri" w:hAnsi="Calibri" w:cs="Calibri"/>
-          <w:b/>
-          <w:bCs/>
-          <w:sz w:val="48"/>
-          <w:szCs w:val="48"/>
-        </w:rPr>
-        <w:t>funkcionalnosti</w:t>
-      </w:r>
-      <w:proofErr w:type="spellEnd"/>
-      <w:r>
-        <w:br/>
-      </w:r>
-      <w:proofErr w:type="spellStart"/>
-      <w:r>
-        <w:rPr>
-          <w:rFonts w:ascii="Calibri" w:eastAsia="Calibri" w:hAnsi="Calibri" w:cs="Calibri"/>
-          <w:b/>
-          <w:bCs/>
-          <w:sz w:val="48"/>
-          <w:szCs w:val="48"/>
-        </w:rPr>
-        <w:t>dodavanja</w:t>
-      </w:r>
-      <w:proofErr w:type="spellEnd"/>
-      <w:r>
-        <w:rPr>
-          <w:rFonts w:ascii="Calibri" w:eastAsia="Calibri" w:hAnsi="Calibri" w:cs="Calibri"/>
-          <w:b/>
-          <w:bCs/>
-          <w:sz w:val="48"/>
-          <w:szCs w:val="48"/>
-        </w:rPr>
-        <w:t xml:space="preserve"> </w:t>
-      </w:r>
-      <w:proofErr w:type="spellStart"/>
-      <w:r>
-        <w:rPr>
-          <w:rFonts w:ascii="Calibri" w:eastAsia="Calibri" w:hAnsi="Calibri" w:cs="Calibri"/>
-          <w:b/>
-          <w:bCs/>
-          <w:sz w:val="48"/>
-          <w:szCs w:val="48"/>
-        </w:rPr>
-        <w:t>sudije</w:t>
-      </w:r>
-      <w:proofErr w:type="spellEnd"/>
-      <w:r>
-        <w:rPr>
-          <w:rFonts w:ascii="Calibri" w:eastAsia="Calibri" w:hAnsi="Calibri" w:cs="Calibri"/>
-          <w:b/>
-          <w:bCs/>
-          <w:sz w:val="48"/>
-          <w:szCs w:val="48"/>
-        </w:rPr>
-        <w:t xml:space="preserve"> </w:t>
-      </w:r>
-      <w:proofErr w:type="spellStart"/>
-      <w:proofErr w:type="gramStart"/>
-      <w:r>
-        <w:rPr>
-          <w:rFonts w:ascii="Calibri" w:eastAsia="Calibri" w:hAnsi="Calibri" w:cs="Calibri"/>
-          <w:b/>
-          <w:bCs/>
-          <w:sz w:val="48"/>
-          <w:szCs w:val="48"/>
-        </w:rPr>
-        <w:t>na</w:t>
-      </w:r>
-      <w:proofErr w:type="spellEnd"/>
-      <w:proofErr w:type="gramEnd"/>
-      <w:r>
-        <w:rPr>
-          <w:rFonts w:ascii="Calibri" w:eastAsia="Calibri" w:hAnsi="Calibri" w:cs="Calibri"/>
-          <w:b/>
-          <w:bCs/>
-          <w:sz w:val="48"/>
-          <w:szCs w:val="48"/>
-        </w:rPr>
-        <w:t xml:space="preserve"> </w:t>
-      </w:r>
-      <w:proofErr w:type="spellStart"/>
-      <w:r>
-        <w:rPr>
-          <w:rFonts w:ascii="Calibri" w:eastAsia="Calibri" w:hAnsi="Calibri" w:cs="Calibri"/>
-          <w:b/>
-          <w:bCs/>
-          <w:sz w:val="48"/>
-          <w:szCs w:val="48"/>
-        </w:rPr>
-        <w:t>takmičenje</w:t>
-      </w:r>
-      <w:proofErr w:type="spellEnd"/>
+        <w:t>dodavanja sudije na takmičenje</w:t>
+      </w:r>
       <w:r>
         <w:rPr>
           <w:rFonts w:ascii="Calibri" w:eastAsia="Calibri" w:hAnsi="Calibri" w:cs="Calibri"/>
@@ -280,13 +138,8 @@
         </w:rPr>
       </w:pPr>
       <w:r>
-        <w:t xml:space="preserve">Luka </w:t>
-      </w:r>
-      <w:proofErr w:type="spellStart"/>
-      <w:r>
-        <w:t>Lazi</w:t>
-      </w:r>
-      <w:proofErr w:type="spellEnd"/>
+        <w:t>Luka Lazi</w:t>
+      </w:r>
       <w:r>
         <w:rPr>
           <w:lang w:val="sr-Latn-RS"/>
@@ -310,20 +163,10 @@
       <w:r>
         <w:br w:type="page"/>
       </w:r>
-      <w:proofErr w:type="spellStart"/>
       <w:r>
         <w:lastRenderedPageBreak/>
-        <w:t>Zapisnik</w:t>
-      </w:r>
-      <w:proofErr w:type="spellEnd"/>
-      <w:r>
-        <w:t xml:space="preserve"> </w:t>
-      </w:r>
-      <w:proofErr w:type="spellStart"/>
-      <w:r>
-        <w:t>revizija</w:t>
-      </w:r>
-      <w:proofErr w:type="spellEnd"/>
+        <w:t>Zapisnik revizija</w:t>
+      </w:r>
     </w:p>
     <w:p/>
     <w:tbl>
@@ -361,11 +204,9 @@
             <w:pPr>
               <w:cnfStyle w:val="100000000000" w:firstRow="1" w:lastRow="0" w:firstColumn="0" w:lastColumn="0" w:oddVBand="0" w:evenVBand="0" w:oddHBand="0" w:evenHBand="0" w:firstRowFirstColumn="0" w:firstRowLastColumn="0" w:lastRowFirstColumn="0" w:lastRowLastColumn="0"/>
             </w:pPr>
-            <w:proofErr w:type="spellStart"/>
             <w:r>
               <w:t>Verzija</w:t>
             </w:r>
-            <w:proofErr w:type="spellEnd"/>
           </w:p>
         </w:tc>
         <w:tc>
@@ -376,11 +217,9 @@
             <w:pPr>
               <w:cnfStyle w:val="100000000000" w:firstRow="1" w:lastRow="0" w:firstColumn="0" w:lastColumn="0" w:oddVBand="0" w:evenVBand="0" w:oddHBand="0" w:evenHBand="0" w:firstRowFirstColumn="0" w:firstRowLastColumn="0" w:lastRowFirstColumn="0" w:lastRowLastColumn="0"/>
             </w:pPr>
-            <w:proofErr w:type="spellStart"/>
             <w:r>
               <w:t>Opis</w:t>
             </w:r>
-            <w:proofErr w:type="spellEnd"/>
           </w:p>
         </w:tc>
         <w:tc>
@@ -391,11 +230,9 @@
             <w:pPr>
               <w:cnfStyle w:val="100000000000" w:firstRow="1" w:lastRow="0" w:firstColumn="0" w:lastColumn="0" w:oddVBand="0" w:evenVBand="0" w:oddHBand="0" w:evenHBand="0" w:firstRowFirstColumn="0" w:firstRowLastColumn="0" w:lastRowFirstColumn="0" w:lastRowLastColumn="0"/>
             </w:pPr>
-            <w:proofErr w:type="spellStart"/>
             <w:r>
               <w:t>Autori</w:t>
             </w:r>
-            <w:proofErr w:type="spellEnd"/>
           </w:p>
         </w:tc>
       </w:tr>
@@ -442,19 +279,9 @@
             <w:pPr>
               <w:cnfStyle w:val="000000100000" w:firstRow="0" w:lastRow="0" w:firstColumn="0" w:lastColumn="0" w:oddVBand="0" w:evenVBand="0" w:oddHBand="1" w:evenHBand="0" w:firstRowFirstColumn="0" w:firstRowLastColumn="0" w:lastRowFirstColumn="0" w:lastRowLastColumn="0"/>
             </w:pPr>
-            <w:proofErr w:type="spellStart"/>
-            <w:r>
-              <w:t>Početna</w:t>
-            </w:r>
-            <w:proofErr w:type="spellEnd"/>
-            <w:r>
-              <w:t xml:space="preserve"> </w:t>
-            </w:r>
-            <w:proofErr w:type="spellStart"/>
-            <w:r>
-              <w:t>verzija</w:t>
-            </w:r>
-            <w:proofErr w:type="spellEnd"/>
+            <w:r>
+              <w:t>Početna verzija</w:t>
+            </w:r>
           </w:p>
         </w:tc>
         <w:tc>
@@ -466,19 +293,9 @@
               <w:spacing w:line="259" w:lineRule="auto"/>
               <w:cnfStyle w:val="000000100000" w:firstRow="0" w:lastRow="0" w:firstColumn="0" w:lastColumn="0" w:oddVBand="0" w:evenVBand="0" w:oddHBand="1" w:evenHBand="0" w:firstRowFirstColumn="0" w:firstRowLastColumn="0" w:lastRowFirstColumn="0" w:lastRowLastColumn="0"/>
             </w:pPr>
-            <w:proofErr w:type="spellStart"/>
-            <w:r>
-              <w:t>Filip</w:t>
-            </w:r>
-            <w:proofErr w:type="spellEnd"/>
-            <w:r>
-              <w:t xml:space="preserve"> </w:t>
-            </w:r>
-            <w:proofErr w:type="spellStart"/>
-            <w:r>
-              <w:t>Čubrić</w:t>
-            </w:r>
-            <w:proofErr w:type="spellEnd"/>
+            <w:r>
+              <w:t>Filip Čubrić</w:t>
+            </w:r>
           </w:p>
         </w:tc>
       </w:tr>
@@ -488,7 +305,21 @@
             <w:cnfStyle w:val="001000000000" w:firstRow="0" w:lastRow="0" w:firstColumn="1" w:lastColumn="0" w:oddVBand="0" w:evenVBand="0" w:oddHBand="0" w:evenHBand="0" w:firstRowFirstColumn="0" w:firstRowLastColumn="0" w:lastRowFirstColumn="0" w:lastRowLastColumn="0"/>
             <w:tcW w:w="2405" w:type="dxa"/>
           </w:tcPr>
-          <w:p/>
+          <w:p>
+            <w:pPr>
+              <w:rPr>
+                <w:b w:val="0"/>
+                <w:bCs w:val="0"/>
+              </w:rPr>
+            </w:pPr>
+            <w:r>
+              <w:rPr>
+                <w:b w:val="0"/>
+                <w:bCs w:val="0"/>
+              </w:rPr>
+              <w:t>13.4.2023.</w:t>
+            </w:r>
+          </w:p>
         </w:tc>
         <w:tc>
           <w:tcPr>
@@ -498,6 +329,9 @@
             <w:pPr>
               <w:cnfStyle w:val="000000000000" w:firstRow="0" w:lastRow="0" w:firstColumn="0" w:lastColumn="0" w:oddVBand="0" w:evenVBand="0" w:oddHBand="0" w:evenHBand="0" w:firstRowFirstColumn="0" w:firstRowLastColumn="0" w:lastRowFirstColumn="0" w:lastRowLastColumn="0"/>
             </w:pPr>
+            <w:r>
+              <w:t>1.1</w:t>
+            </w:r>
           </w:p>
         </w:tc>
         <w:tc>
@@ -507,7 +341,19 @@
           <w:p>
             <w:pPr>
               <w:cnfStyle w:val="000000000000" w:firstRow="0" w:lastRow="0" w:firstColumn="0" w:lastColumn="0" w:oddVBand="0" w:evenVBand="0" w:oddHBand="0" w:evenHBand="0" w:firstRowFirstColumn="0" w:firstRowLastColumn="0" w:lastRowFirstColumn="0" w:lastRowLastColumn="0"/>
+              <w:rPr>
+                <w:lang w:val="sr-Latn-RS"/>
+              </w:rPr>
             </w:pPr>
+            <w:r>
+              <w:t>Dodavanje nove stranice za ure</w:t>
+            </w:r>
+            <w:r>
+              <w:rPr>
+                <w:lang w:val="sr-Latn-RS"/>
+              </w:rPr>
+              <w:t>đivanje takmičenja i menjanje scenarija</w:t>
+            </w:r>
           </w:p>
         </w:tc>
         <w:tc>
@@ -518,6 +364,9 @@
             <w:pPr>
               <w:cnfStyle w:val="000000000000" w:firstRow="0" w:lastRow="0" w:firstColumn="0" w:lastColumn="0" w:oddVBand="0" w:evenVBand="0" w:oddHBand="0" w:evenHBand="0" w:firstRowFirstColumn="0" w:firstRowLastColumn="0" w:lastRowFirstColumn="0" w:lastRowLastColumn="0"/>
             </w:pPr>
+            <w:r>
+              <w:t>Filip Čubrić</w:t>
+            </w:r>
           </w:p>
         </w:tc>
       </w:tr>
@@ -638,14 +487,12 @@
               <w:color w:val="ED7D31" w:themeColor="accent2"/>
             </w:rPr>
           </w:pPr>
-          <w:proofErr w:type="spellStart"/>
           <w:r>
             <w:rPr>
               <w:color w:val="ED7D31" w:themeColor="accent2"/>
             </w:rPr>
             <w:t>Sadržaj</w:t>
           </w:r>
-          <w:proofErr w:type="spellEnd"/>
         </w:p>
         <w:p>
           <w:pPr>
@@ -1820,24 +1667,20 @@
         <w:pStyle w:val="Heading1"/>
       </w:pPr>
       <w:bookmarkStart w:id="0" w:name="_Toc130491408"/>
-      <w:proofErr w:type="spellStart"/>
       <w:r>
         <w:t>Uvod</w:t>
       </w:r>
       <w:bookmarkEnd w:id="0"/>
-      <w:proofErr w:type="spellEnd"/>
     </w:p>
     <w:p>
       <w:pPr>
         <w:pStyle w:val="Heading2"/>
       </w:pPr>
       <w:bookmarkStart w:id="1" w:name="_Toc130491409"/>
-      <w:proofErr w:type="spellStart"/>
       <w:r>
         <w:t>Rezime</w:t>
       </w:r>
       <w:bookmarkEnd w:id="1"/>
-      <w:proofErr w:type="spellEnd"/>
     </w:p>
     <w:p>
       <w:pPr>
@@ -1846,143 +1689,14 @@
       <w:r>
         <w:tab/>
       </w:r>
-      <w:proofErr w:type="spellStart"/>
-      <w:r>
-        <w:t>Definisanje</w:t>
-      </w:r>
-      <w:proofErr w:type="spellEnd"/>
-      <w:r>
-        <w:t xml:space="preserve"> </w:t>
-      </w:r>
-      <w:proofErr w:type="spellStart"/>
-      <w:r>
-        <w:t>scenarija</w:t>
-      </w:r>
-      <w:proofErr w:type="spellEnd"/>
-      <w:r>
-        <w:t xml:space="preserve"> </w:t>
-      </w:r>
-      <w:proofErr w:type="spellStart"/>
-      <w:r>
-        <w:t>upotrebe</w:t>
-      </w:r>
-      <w:proofErr w:type="spellEnd"/>
-      <w:r>
-        <w:t xml:space="preserve"> </w:t>
-      </w:r>
-      <w:proofErr w:type="spellStart"/>
-      <w:r>
-        <w:t>pri</w:t>
-      </w:r>
-      <w:proofErr w:type="spellEnd"/>
-      <w:r>
-        <w:t xml:space="preserve"> </w:t>
-      </w:r>
-      <w:proofErr w:type="spellStart"/>
-      <w:r>
-        <w:t>dodavanju</w:t>
-      </w:r>
-      <w:proofErr w:type="spellEnd"/>
-      <w:r>
-        <w:t xml:space="preserve"> </w:t>
-      </w:r>
-      <w:proofErr w:type="spellStart"/>
-      <w:r>
-        <w:t>sudije</w:t>
-      </w:r>
-      <w:proofErr w:type="spellEnd"/>
-      <w:r>
-        <w:t xml:space="preserve"> </w:t>
-      </w:r>
-      <w:proofErr w:type="spellStart"/>
-      <w:proofErr w:type="gramStart"/>
-      <w:r>
-        <w:t>na</w:t>
-      </w:r>
-      <w:proofErr w:type="spellEnd"/>
-      <w:proofErr w:type="gramEnd"/>
-      <w:r>
-        <w:t xml:space="preserve"> </w:t>
-      </w:r>
-      <w:proofErr w:type="spellStart"/>
-      <w:r>
-        <w:t>takmičenje</w:t>
-      </w:r>
-      <w:proofErr w:type="spellEnd"/>
-      <w:r>
-        <w:t xml:space="preserve"> </w:t>
-      </w:r>
-      <w:proofErr w:type="spellStart"/>
-      <w:r>
-        <w:t>koje</w:t>
-      </w:r>
-      <w:proofErr w:type="spellEnd"/>
-      <w:r>
-        <w:t xml:space="preserve"> je </w:t>
-      </w:r>
-      <w:proofErr w:type="spellStart"/>
-      <w:r>
-        <w:t>organizator</w:t>
-      </w:r>
-      <w:proofErr w:type="spellEnd"/>
-      <w:r>
-        <w:t xml:space="preserve"> </w:t>
-      </w:r>
-      <w:proofErr w:type="spellStart"/>
-      <w:r>
-        <w:t>ranije</w:t>
-      </w:r>
-      <w:proofErr w:type="spellEnd"/>
-      <w:r>
-        <w:t xml:space="preserve"> </w:t>
-      </w:r>
-      <w:proofErr w:type="spellStart"/>
-      <w:r>
-        <w:t>sam</w:t>
-      </w:r>
-      <w:proofErr w:type="spellEnd"/>
-      <w:r>
-        <w:t xml:space="preserve"> </w:t>
-      </w:r>
-      <w:proofErr w:type="spellStart"/>
-      <w:r>
-        <w:t>kreirao</w:t>
-      </w:r>
-      <w:proofErr w:type="spellEnd"/>
-      <w:r>
-        <w:t xml:space="preserve">, </w:t>
-      </w:r>
-      <w:proofErr w:type="spellStart"/>
-      <w:r>
-        <w:t>sa</w:t>
-      </w:r>
-      <w:proofErr w:type="spellEnd"/>
-      <w:r>
-        <w:t xml:space="preserve"> </w:t>
-      </w:r>
-      <w:proofErr w:type="spellStart"/>
-      <w:r>
-        <w:t>primerima</w:t>
-      </w:r>
-      <w:proofErr w:type="spellEnd"/>
-      <w:r>
-        <w:t xml:space="preserve"> </w:t>
-      </w:r>
-      <w:proofErr w:type="spellStart"/>
-      <w:r>
-        <w:t>odgovarajućih</w:t>
-      </w:r>
-      <w:proofErr w:type="spellEnd"/>
-      <w:r>
-        <w:t xml:space="preserve"> html </w:t>
-      </w:r>
-      <w:proofErr w:type="spellStart"/>
-      <w:r>
-        <w:t>stranica</w:t>
-      </w:r>
-      <w:proofErr w:type="spellEnd"/>
-      <w:r>
-        <w:t>.</w:t>
+      <w:r>
+        <w:t xml:space="preserve">Definisanje scenarija upotrebe pri </w:t>
+      </w:r>
+      <w:r>
+        <w:t>dodavanju sudije na takmičenje koje je organizator ranije sam kreirao</w:t>
+      </w:r>
+      <w:r>
+        <w:t>, sa primerima odgovarajućih html stranica.</w:t>
       </w:r>
       <w:r>
         <w:cr/>
@@ -1993,36 +1707,10 @@
         <w:pStyle w:val="Heading2"/>
       </w:pPr>
       <w:bookmarkStart w:id="2" w:name="_Toc130491410"/>
-      <w:proofErr w:type="spellStart"/>
-      <w:r>
-        <w:t>Namena</w:t>
-      </w:r>
-      <w:proofErr w:type="spellEnd"/>
-      <w:r>
-        <w:t xml:space="preserve"> </w:t>
-      </w:r>
-      <w:proofErr w:type="spellStart"/>
-      <w:r>
-        <w:t>dokumenta</w:t>
-      </w:r>
-      <w:proofErr w:type="spellEnd"/>
-      <w:r>
-        <w:t xml:space="preserve"> i </w:t>
-      </w:r>
-      <w:proofErr w:type="spellStart"/>
-      <w:r>
-        <w:t>ciljna</w:t>
-      </w:r>
-      <w:proofErr w:type="spellEnd"/>
-      <w:r>
-        <w:t xml:space="preserve"> </w:t>
-      </w:r>
-      <w:proofErr w:type="spellStart"/>
-      <w:r>
-        <w:t>grupa</w:t>
+      <w:r>
+        <w:t>Namena dokumenta i ciljna grupa</w:t>
       </w:r>
       <w:bookmarkEnd w:id="2"/>
-      <w:proofErr w:type="spellEnd"/>
     </w:p>
     <w:p>
       <w:pPr>
@@ -2032,279 +1720,12 @@
           <w:szCs w:val="24"/>
         </w:rPr>
       </w:pPr>
-      <w:proofErr w:type="spellStart"/>
       <w:r>
         <w:rPr>
           <w:rFonts w:ascii="Calibri" w:eastAsia="Calibri" w:hAnsi="Calibri" w:cs="Calibri"/>
           <w:szCs w:val="24"/>
         </w:rPr>
-        <w:t>Dokument</w:t>
-      </w:r>
-      <w:proofErr w:type="spellEnd"/>
-      <w:r>
-        <w:rPr>
-          <w:rFonts w:ascii="Calibri" w:eastAsia="Calibri" w:hAnsi="Calibri" w:cs="Calibri"/>
-          <w:szCs w:val="24"/>
-        </w:rPr>
-        <w:t xml:space="preserve"> </w:t>
-      </w:r>
-      <w:proofErr w:type="spellStart"/>
-      <w:proofErr w:type="gramStart"/>
-      <w:r>
-        <w:rPr>
-          <w:rFonts w:ascii="Calibri" w:eastAsia="Calibri" w:hAnsi="Calibri" w:cs="Calibri"/>
-          <w:szCs w:val="24"/>
-        </w:rPr>
-        <w:t>će</w:t>
-      </w:r>
-      <w:proofErr w:type="spellEnd"/>
-      <w:proofErr w:type="gramEnd"/>
-      <w:r>
-        <w:rPr>
-          <w:rFonts w:ascii="Calibri" w:eastAsia="Calibri" w:hAnsi="Calibri" w:cs="Calibri"/>
-          <w:szCs w:val="24"/>
-        </w:rPr>
-        <w:t xml:space="preserve"> </w:t>
-      </w:r>
-      <w:proofErr w:type="spellStart"/>
-      <w:r>
-        <w:rPr>
-          <w:rFonts w:ascii="Calibri" w:eastAsia="Calibri" w:hAnsi="Calibri" w:cs="Calibri"/>
-          <w:szCs w:val="24"/>
-        </w:rPr>
-        <w:t>koristiti</w:t>
-      </w:r>
-      <w:proofErr w:type="spellEnd"/>
-      <w:r>
-        <w:rPr>
-          <w:rFonts w:ascii="Calibri" w:eastAsia="Calibri" w:hAnsi="Calibri" w:cs="Calibri"/>
-          <w:szCs w:val="24"/>
-        </w:rPr>
-        <w:t xml:space="preserve"> </w:t>
-      </w:r>
-      <w:proofErr w:type="spellStart"/>
-      <w:r>
-        <w:rPr>
-          <w:rFonts w:ascii="Calibri" w:eastAsia="Calibri" w:hAnsi="Calibri" w:cs="Calibri"/>
-          <w:szCs w:val="24"/>
-        </w:rPr>
-        <w:t>svi</w:t>
-      </w:r>
-      <w:proofErr w:type="spellEnd"/>
-      <w:r>
-        <w:rPr>
-          <w:rFonts w:ascii="Calibri" w:eastAsia="Calibri" w:hAnsi="Calibri" w:cs="Calibri"/>
-          <w:szCs w:val="24"/>
-        </w:rPr>
-        <w:t xml:space="preserve"> </w:t>
-      </w:r>
-      <w:proofErr w:type="spellStart"/>
-      <w:r>
-        <w:rPr>
-          <w:rFonts w:ascii="Calibri" w:eastAsia="Calibri" w:hAnsi="Calibri" w:cs="Calibri"/>
-          <w:szCs w:val="24"/>
-        </w:rPr>
-        <w:t>članovi</w:t>
-      </w:r>
-      <w:proofErr w:type="spellEnd"/>
-      <w:r>
-        <w:rPr>
-          <w:rFonts w:ascii="Calibri" w:eastAsia="Calibri" w:hAnsi="Calibri" w:cs="Calibri"/>
-          <w:szCs w:val="24"/>
-        </w:rPr>
-        <w:t xml:space="preserve"> </w:t>
-      </w:r>
-      <w:proofErr w:type="spellStart"/>
-      <w:r>
-        <w:rPr>
-          <w:rFonts w:ascii="Calibri" w:eastAsia="Calibri" w:hAnsi="Calibri" w:cs="Calibri"/>
-          <w:szCs w:val="24"/>
-        </w:rPr>
-        <w:t>projektnog</w:t>
-      </w:r>
-      <w:proofErr w:type="spellEnd"/>
-      <w:r>
-        <w:rPr>
-          <w:rFonts w:ascii="Calibri" w:eastAsia="Calibri" w:hAnsi="Calibri" w:cs="Calibri"/>
-          <w:szCs w:val="24"/>
-        </w:rPr>
-        <w:t xml:space="preserve"> </w:t>
-      </w:r>
-      <w:proofErr w:type="spellStart"/>
-      <w:r>
-        <w:rPr>
-          <w:rFonts w:ascii="Calibri" w:eastAsia="Calibri" w:hAnsi="Calibri" w:cs="Calibri"/>
-          <w:szCs w:val="24"/>
-        </w:rPr>
-        <w:t>tima</w:t>
-      </w:r>
-      <w:proofErr w:type="spellEnd"/>
-      <w:r>
-        <w:rPr>
-          <w:rFonts w:ascii="Calibri" w:eastAsia="Calibri" w:hAnsi="Calibri" w:cs="Calibri"/>
-          <w:szCs w:val="24"/>
-        </w:rPr>
-        <w:t xml:space="preserve"> u </w:t>
-      </w:r>
-      <w:proofErr w:type="spellStart"/>
-      <w:r>
-        <w:rPr>
-          <w:rFonts w:ascii="Calibri" w:eastAsia="Calibri" w:hAnsi="Calibri" w:cs="Calibri"/>
-          <w:szCs w:val="24"/>
-        </w:rPr>
-        <w:t>razvoju</w:t>
-      </w:r>
-      <w:proofErr w:type="spellEnd"/>
-      <w:r>
-        <w:rPr>
-          <w:rFonts w:ascii="Calibri" w:eastAsia="Calibri" w:hAnsi="Calibri" w:cs="Calibri"/>
-          <w:szCs w:val="24"/>
-        </w:rPr>
-        <w:t xml:space="preserve"> </w:t>
-      </w:r>
-      <w:proofErr w:type="spellStart"/>
-      <w:r>
-        <w:rPr>
-          <w:rFonts w:ascii="Calibri" w:eastAsia="Calibri" w:hAnsi="Calibri" w:cs="Calibri"/>
-          <w:szCs w:val="24"/>
-        </w:rPr>
-        <w:t>projekta</w:t>
-      </w:r>
-      <w:proofErr w:type="spellEnd"/>
-      <w:r>
-        <w:rPr>
-          <w:rFonts w:ascii="Calibri" w:eastAsia="Calibri" w:hAnsi="Calibri" w:cs="Calibri"/>
-          <w:szCs w:val="24"/>
-        </w:rPr>
-        <w:t xml:space="preserve"> i </w:t>
-      </w:r>
-      <w:proofErr w:type="spellStart"/>
-      <w:r>
-        <w:rPr>
-          <w:rFonts w:ascii="Calibri" w:eastAsia="Calibri" w:hAnsi="Calibri" w:cs="Calibri"/>
-          <w:szCs w:val="24"/>
-        </w:rPr>
-        <w:t>testiranju</w:t>
-      </w:r>
-      <w:proofErr w:type="spellEnd"/>
-      <w:r>
-        <w:rPr>
-          <w:rFonts w:ascii="Calibri" w:eastAsia="Calibri" w:hAnsi="Calibri" w:cs="Calibri"/>
-          <w:szCs w:val="24"/>
-        </w:rPr>
-        <w:t xml:space="preserve"> a </w:t>
-      </w:r>
-      <w:proofErr w:type="spellStart"/>
-      <w:r>
-        <w:rPr>
-          <w:rFonts w:ascii="Calibri" w:eastAsia="Calibri" w:hAnsi="Calibri" w:cs="Calibri"/>
-          <w:szCs w:val="24"/>
-        </w:rPr>
-        <w:t>može</w:t>
-      </w:r>
-      <w:proofErr w:type="spellEnd"/>
-      <w:r>
-        <w:rPr>
-          <w:rFonts w:ascii="Calibri" w:eastAsia="Calibri" w:hAnsi="Calibri" w:cs="Calibri"/>
-          <w:szCs w:val="24"/>
-        </w:rPr>
-        <w:t xml:space="preserve"> se </w:t>
-      </w:r>
-      <w:proofErr w:type="spellStart"/>
-      <w:r>
-        <w:rPr>
-          <w:rFonts w:ascii="Calibri" w:eastAsia="Calibri" w:hAnsi="Calibri" w:cs="Calibri"/>
-          <w:szCs w:val="24"/>
-        </w:rPr>
-        <w:t>koristiti</w:t>
-      </w:r>
-      <w:proofErr w:type="spellEnd"/>
-      <w:r>
-        <w:rPr>
-          <w:rFonts w:ascii="Calibri" w:eastAsia="Calibri" w:hAnsi="Calibri" w:cs="Calibri"/>
-          <w:szCs w:val="24"/>
-        </w:rPr>
-        <w:t xml:space="preserve"> i </w:t>
-      </w:r>
-      <w:proofErr w:type="spellStart"/>
-      <w:r>
-        <w:rPr>
-          <w:rFonts w:ascii="Calibri" w:eastAsia="Calibri" w:hAnsi="Calibri" w:cs="Calibri"/>
-          <w:szCs w:val="24"/>
-        </w:rPr>
-        <w:t>pri</w:t>
-      </w:r>
-      <w:proofErr w:type="spellEnd"/>
-      <w:r>
-        <w:rPr>
-          <w:rFonts w:ascii="Calibri" w:eastAsia="Calibri" w:hAnsi="Calibri" w:cs="Calibri"/>
-          <w:szCs w:val="24"/>
-        </w:rPr>
-        <w:t xml:space="preserve"> </w:t>
-      </w:r>
-      <w:proofErr w:type="spellStart"/>
-      <w:r>
-        <w:rPr>
-          <w:rFonts w:ascii="Calibri" w:eastAsia="Calibri" w:hAnsi="Calibri" w:cs="Calibri"/>
-          <w:szCs w:val="24"/>
-        </w:rPr>
-        <w:t>pisanju</w:t>
-      </w:r>
-      <w:proofErr w:type="spellEnd"/>
-      <w:r>
-        <w:rPr>
-          <w:rFonts w:ascii="Calibri" w:eastAsia="Calibri" w:hAnsi="Calibri" w:cs="Calibri"/>
-          <w:szCs w:val="24"/>
-        </w:rPr>
-        <w:t xml:space="preserve"> </w:t>
-      </w:r>
-      <w:proofErr w:type="spellStart"/>
-      <w:r>
-        <w:rPr>
-          <w:rFonts w:ascii="Calibri" w:eastAsia="Calibri" w:hAnsi="Calibri" w:cs="Calibri"/>
-          <w:szCs w:val="24"/>
-        </w:rPr>
-        <w:t>uputstva</w:t>
-      </w:r>
-      <w:proofErr w:type="spellEnd"/>
-      <w:r>
-        <w:rPr>
-          <w:rFonts w:ascii="Calibri" w:eastAsia="Calibri" w:hAnsi="Calibri" w:cs="Calibri"/>
-          <w:szCs w:val="24"/>
-        </w:rPr>
-        <w:t xml:space="preserve"> </w:t>
-      </w:r>
-      <w:proofErr w:type="spellStart"/>
-      <w:r>
-        <w:rPr>
-          <w:rFonts w:ascii="Calibri" w:eastAsia="Calibri" w:hAnsi="Calibri" w:cs="Calibri"/>
-          <w:szCs w:val="24"/>
-        </w:rPr>
-        <w:t>za</w:t>
-      </w:r>
-      <w:proofErr w:type="spellEnd"/>
-      <w:r>
-        <w:rPr>
-          <w:rFonts w:ascii="Calibri" w:eastAsia="Calibri" w:hAnsi="Calibri" w:cs="Calibri"/>
-          <w:szCs w:val="24"/>
-        </w:rPr>
-        <w:t xml:space="preserve"> </w:t>
-      </w:r>
-      <w:proofErr w:type="spellStart"/>
-      <w:r>
-        <w:rPr>
-          <w:rFonts w:ascii="Calibri" w:eastAsia="Calibri" w:hAnsi="Calibri" w:cs="Calibri"/>
-          <w:szCs w:val="24"/>
-        </w:rPr>
-        <w:t>upotrebu</w:t>
-      </w:r>
-      <w:proofErr w:type="spellEnd"/>
-      <w:r>
-        <w:rPr>
-          <w:rFonts w:ascii="Calibri" w:eastAsia="Calibri" w:hAnsi="Calibri" w:cs="Calibri"/>
-          <w:szCs w:val="24"/>
-        </w:rPr>
-        <w:t>.</w:t>
+        <w:t>Dokument će koristiti svi članovi projektnog tima u razvoju projekta i testiranju a može se koristiti i pri pisanju uputstva za upotrebu.</w:t>
       </w:r>
     </w:p>
     <w:p>
@@ -2331,19 +1752,9 @@
           <w:numId w:val="12"/>
         </w:numPr>
       </w:pPr>
-      <w:proofErr w:type="spellStart"/>
-      <w:r>
-        <w:t>Projektni</w:t>
-      </w:r>
-      <w:proofErr w:type="spellEnd"/>
-      <w:r>
-        <w:t xml:space="preserve"> </w:t>
-      </w:r>
-      <w:proofErr w:type="spellStart"/>
-      <w:r>
-        <w:t>zadatak</w:t>
-      </w:r>
-      <w:proofErr w:type="spellEnd"/>
+      <w:r>
+        <w:t>Projektni zadatak</w:t>
+      </w:r>
     </w:p>
     <w:p>
       <w:pPr>
@@ -2353,59 +1764,12 @@
           <w:numId w:val="12"/>
         </w:numPr>
       </w:pPr>
-      <w:proofErr w:type="spellStart"/>
-      <w:r>
-        <w:t>Uputstvo</w:t>
-      </w:r>
-      <w:proofErr w:type="spellEnd"/>
-      <w:r>
-        <w:t xml:space="preserve"> </w:t>
-      </w:r>
-      <w:proofErr w:type="spellStart"/>
-      <w:r>
-        <w:t>za</w:t>
-      </w:r>
-      <w:proofErr w:type="spellEnd"/>
-      <w:r>
-        <w:t xml:space="preserve"> </w:t>
-      </w:r>
-      <w:proofErr w:type="spellStart"/>
-      <w:r>
-        <w:t>pisanje</w:t>
-      </w:r>
-      <w:proofErr w:type="spellEnd"/>
-      <w:r>
-        <w:t xml:space="preserve"> </w:t>
-      </w:r>
-      <w:proofErr w:type="spellStart"/>
-      <w:r>
-        <w:t>specifikacije</w:t>
-      </w:r>
-      <w:proofErr w:type="spellEnd"/>
-      <w:r>
-        <w:t xml:space="preserve"> </w:t>
-      </w:r>
-      <w:proofErr w:type="spellStart"/>
-      <w:r>
-        <w:t>scenarija</w:t>
-      </w:r>
-      <w:proofErr w:type="spellEnd"/>
-      <w:r>
-        <w:t xml:space="preserve"> </w:t>
-      </w:r>
-      <w:proofErr w:type="spellStart"/>
-      <w:r>
-        <w:t>upotrebe</w:t>
-      </w:r>
-      <w:proofErr w:type="spellEnd"/>
-      <w:r>
-        <w:t xml:space="preserve"> </w:t>
-      </w:r>
-      <w:proofErr w:type="spellStart"/>
+      <w:r>
+        <w:t xml:space="preserve">Uputstvo za pisanje specifikacije scenarija upotrebe </w:t>
+      </w:r>
       <w:r>
         <w:t>funkcionalnosti</w:t>
       </w:r>
-      <w:proofErr w:type="spellEnd"/>
     </w:p>
     <w:p>
       <w:pPr>
@@ -2436,20 +1800,10 @@
         <w:pStyle w:val="Heading2"/>
       </w:pPr>
       <w:bookmarkStart w:id="4" w:name="_Toc130491412"/>
-      <w:proofErr w:type="spellStart"/>
-      <w:r>
-        <w:t>Otvorena</w:t>
-      </w:r>
-      <w:proofErr w:type="spellEnd"/>
-      <w:r>
-        <w:t xml:space="preserve"> </w:t>
-      </w:r>
-      <w:proofErr w:type="spellStart"/>
-      <w:r>
-        <w:t>pitanja</w:t>
+      <w:r>
+        <w:t>Otvorena pitanja</w:t>
       </w:r>
       <w:bookmarkEnd w:id="4"/>
-      <w:proofErr w:type="spellEnd"/>
     </w:p>
     <w:tbl>
       <w:tblPr>
@@ -2472,19 +1826,9 @@
             <w:tcW w:w="3192" w:type="dxa"/>
           </w:tcPr>
           <w:p>
-            <w:proofErr w:type="spellStart"/>
-            <w:r>
-              <w:t>Redni</w:t>
-            </w:r>
-            <w:proofErr w:type="spellEnd"/>
-            <w:r>
-              <w:t xml:space="preserve"> </w:t>
-            </w:r>
-            <w:proofErr w:type="spellStart"/>
-            <w:r>
-              <w:t>broj</w:t>
-            </w:r>
-            <w:proofErr w:type="spellEnd"/>
+            <w:r>
+              <w:t>Redni broj</w:t>
+            </w:r>
           </w:p>
         </w:tc>
         <w:tc>
@@ -2495,11 +1839,9 @@
             <w:pPr>
               <w:cnfStyle w:val="100000000000" w:firstRow="1" w:lastRow="0" w:firstColumn="0" w:lastColumn="0" w:oddVBand="0" w:evenVBand="0" w:oddHBand="0" w:evenHBand="0" w:firstRowFirstColumn="0" w:firstRowLastColumn="0" w:lastRowFirstColumn="0" w:lastRowLastColumn="0"/>
             </w:pPr>
-            <w:proofErr w:type="spellStart"/>
             <w:r>
               <w:t>Opis</w:t>
             </w:r>
-            <w:proofErr w:type="spellEnd"/>
           </w:p>
         </w:tc>
         <w:tc>
@@ -2535,7 +1877,17 @@
             <w:tcW w:w="3192" w:type="dxa"/>
           </w:tcPr>
           <w:p>
-            <w:r>
+            <w:pPr>
+              <w:rPr>
+                <w:b w:val="0"/>
+                <w:bCs w:val="0"/>
+              </w:rPr>
+            </w:pPr>
+            <w:r>
+              <w:rPr>
+                <w:b w:val="0"/>
+                <w:bCs w:val="0"/>
+              </w:rPr>
               <w:t>1</w:t>
             </w:r>
           </w:p>
@@ -2568,7 +1920,17 @@
             <w:tcW w:w="3192" w:type="dxa"/>
           </w:tcPr>
           <w:p>
-            <w:r>
+            <w:pPr>
+              <w:rPr>
+                <w:b w:val="0"/>
+                <w:bCs w:val="0"/>
+              </w:rPr>
+            </w:pPr>
+            <w:r>
+              <w:rPr>
+                <w:b w:val="0"/>
+                <w:bCs w:val="0"/>
+              </w:rPr>
               <w:t>2</w:t>
             </w:r>
           </w:p>
@@ -2604,37 +1966,9 @@
       <w:r>
         <w:t xml:space="preserve">Scenario </w:t>
       </w:r>
-      <w:proofErr w:type="spellStart"/>
-      <w:r>
-        <w:t>dodavanja</w:t>
-      </w:r>
-      <w:proofErr w:type="spellEnd"/>
-      <w:r>
-        <w:t xml:space="preserve"> </w:t>
-      </w:r>
-      <w:proofErr w:type="spellStart"/>
-      <w:r>
-        <w:t>sudije</w:t>
-      </w:r>
-      <w:proofErr w:type="spellEnd"/>
-      <w:r>
-        <w:t xml:space="preserve"> </w:t>
-      </w:r>
-      <w:proofErr w:type="spellStart"/>
-      <w:proofErr w:type="gramStart"/>
-      <w:r>
-        <w:t>na</w:t>
-      </w:r>
-      <w:proofErr w:type="spellEnd"/>
-      <w:proofErr w:type="gramEnd"/>
-      <w:r>
-        <w:t xml:space="preserve"> </w:t>
-      </w:r>
-      <w:proofErr w:type="spellStart"/>
-      <w:r>
-        <w:t>takmi</w:t>
-      </w:r>
-      <w:proofErr w:type="spellEnd"/>
+      <w:r>
+        <w:t>dodavanja sudije na takmi</w:t>
+      </w:r>
       <w:r>
         <w:rPr>
           <w:lang w:val="sr-Latn-RS"/>
@@ -2648,123 +1982,18 @@
         <w:pStyle w:val="Heading2"/>
       </w:pPr>
       <w:bookmarkStart w:id="6" w:name="_Toc130491414"/>
-      <w:proofErr w:type="spellStart"/>
-      <w:r>
-        <w:t>Kratak</w:t>
-      </w:r>
-      <w:proofErr w:type="spellEnd"/>
-      <w:r>
-        <w:t xml:space="preserve"> </w:t>
-      </w:r>
-      <w:proofErr w:type="spellStart"/>
-      <w:r>
-        <w:t>opis</w:t>
+      <w:r>
+        <w:t>Kratak opis</w:t>
       </w:r>
       <w:bookmarkEnd w:id="6"/>
-      <w:proofErr w:type="spellEnd"/>
     </w:p>
     <w:p>
       <w:pPr>
         <w:ind w:left="360" w:firstLine="360"/>
         <w:jc w:val="both"/>
       </w:pPr>
-      <w:proofErr w:type="spellStart"/>
-      <w:r>
-        <w:t>Organizatori</w:t>
-      </w:r>
-      <w:proofErr w:type="spellEnd"/>
-      <w:r>
-        <w:t xml:space="preserve"> </w:t>
-      </w:r>
-      <w:proofErr w:type="spellStart"/>
-      <w:r>
-        <w:t>takmičenja</w:t>
-      </w:r>
-      <w:proofErr w:type="spellEnd"/>
-      <w:r>
-        <w:t xml:space="preserve"> </w:t>
-      </w:r>
-      <w:proofErr w:type="spellStart"/>
-      <w:r>
-        <w:t>mogu</w:t>
-      </w:r>
-      <w:proofErr w:type="spellEnd"/>
-      <w:r>
-        <w:t xml:space="preserve"> da </w:t>
-      </w:r>
-      <w:proofErr w:type="spellStart"/>
-      <w:r>
-        <w:t>dodaju</w:t>
-      </w:r>
-      <w:proofErr w:type="spellEnd"/>
-      <w:r>
-        <w:t xml:space="preserve"> </w:t>
-      </w:r>
-      <w:proofErr w:type="spellStart"/>
-      <w:r>
-        <w:t>sudiju</w:t>
-      </w:r>
-      <w:proofErr w:type="spellEnd"/>
-      <w:r>
-        <w:t xml:space="preserve"> </w:t>
-      </w:r>
-      <w:proofErr w:type="spellStart"/>
-      <w:proofErr w:type="gramStart"/>
-      <w:r>
-        <w:t>na</w:t>
-      </w:r>
-      <w:proofErr w:type="spellEnd"/>
-      <w:proofErr w:type="gramEnd"/>
-      <w:r>
-        <w:t xml:space="preserve"> </w:t>
-      </w:r>
-      <w:proofErr w:type="spellStart"/>
-      <w:r>
-        <w:t>nezapočeto</w:t>
-      </w:r>
-      <w:proofErr w:type="spellEnd"/>
-      <w:r>
-        <w:t xml:space="preserve"> </w:t>
-      </w:r>
-      <w:proofErr w:type="spellStart"/>
-      <w:r>
-        <w:t>takmičenje</w:t>
-      </w:r>
-      <w:proofErr w:type="spellEnd"/>
-      <w:r>
-        <w:t xml:space="preserve"> </w:t>
-      </w:r>
-      <w:proofErr w:type="spellStart"/>
-      <w:r>
-        <w:t>koje</w:t>
-      </w:r>
-      <w:proofErr w:type="spellEnd"/>
-      <w:r>
-        <w:t xml:space="preserve"> </w:t>
-      </w:r>
-      <w:proofErr w:type="spellStart"/>
-      <w:r>
-        <w:t>su</w:t>
-      </w:r>
-      <w:proofErr w:type="spellEnd"/>
-      <w:r>
-        <w:t xml:space="preserve"> </w:t>
-      </w:r>
-      <w:proofErr w:type="spellStart"/>
-      <w:r>
-        <w:t>sami</w:t>
-      </w:r>
-      <w:proofErr w:type="spellEnd"/>
-      <w:r>
-        <w:t xml:space="preserve"> </w:t>
-      </w:r>
-      <w:proofErr w:type="spellStart"/>
-      <w:r>
-        <w:t>kreirali</w:t>
-      </w:r>
-      <w:proofErr w:type="spellEnd"/>
-      <w:r>
-        <w:t>.</w:t>
+      <w:r>
+        <w:t>Organizatori takmičenja mogu da dodaju sudiju na nezapočeto takmičenje koje su sami kreirali.</w:t>
       </w:r>
     </w:p>
     <w:p>
@@ -2775,19 +2004,9 @@
         </w:rPr>
       </w:pPr>
       <w:bookmarkStart w:id="7" w:name="_Toc130491415"/>
-      <w:proofErr w:type="spellStart"/>
-      <w:r>
-        <w:t>Tok</w:t>
-      </w:r>
-      <w:proofErr w:type="spellEnd"/>
-      <w:r>
-        <w:t xml:space="preserve"> </w:t>
-      </w:r>
-      <w:proofErr w:type="spellStart"/>
-      <w:r>
-        <w:t>doga</w:t>
-      </w:r>
-      <w:proofErr w:type="spellEnd"/>
+      <w:r>
+        <w:t>Tok doga</w:t>
+      </w:r>
       <w:r>
         <w:rPr>
           <w:lang w:val="sr-Latn-RS"/>
@@ -2824,19 +2043,9 @@
           <w:lang w:val="sr-Latn-RS"/>
         </w:rPr>
       </w:pPr>
-      <w:proofErr w:type="spellStart"/>
-      <w:r>
-        <w:t>Organizator</w:t>
-      </w:r>
-      <w:proofErr w:type="spellEnd"/>
-      <w:r>
-        <w:t xml:space="preserve"> </w:t>
-      </w:r>
-      <w:proofErr w:type="spellStart"/>
-      <w:r>
-        <w:t>klik</w:t>
-      </w:r>
-      <w:proofErr w:type="spellEnd"/>
+      <w:r>
+        <w:t>Organizator klik</w:t>
+      </w:r>
       <w:r>
         <w:rPr>
           <w:lang w:val="sr-Latn-RS"/>
@@ -2846,126 +2055,18 @@
       <w:r>
         <w:t>‘</w:t>
       </w:r>
-      <w:proofErr w:type="spellStart"/>
-      <w:r>
-        <w:t>moja</w:t>
-      </w:r>
-      <w:proofErr w:type="spellEnd"/>
-      <w:r>
-        <w:t xml:space="preserve"> </w:t>
-      </w:r>
-      <w:proofErr w:type="spellStart"/>
-      <w:r>
-        <w:t>takmičenja</w:t>
-      </w:r>
-      <w:proofErr w:type="spellEnd"/>
-      <w:r>
-        <w:t xml:space="preserve">’ </w:t>
-      </w:r>
-      <w:proofErr w:type="spellStart"/>
-      <w:r>
-        <w:t>ko</w:t>
-      </w:r>
-      <w:r>
-        <w:t>je</w:t>
-      </w:r>
-      <w:proofErr w:type="spellEnd"/>
-      <w:r>
-        <w:t xml:space="preserve"> </w:t>
-      </w:r>
-      <w:proofErr w:type="spellStart"/>
-      <w:r>
-        <w:t>ga</w:t>
-      </w:r>
-      <w:proofErr w:type="spellEnd"/>
-      <w:r>
-        <w:t xml:space="preserve"> </w:t>
-      </w:r>
-      <w:proofErr w:type="spellStart"/>
-      <w:r>
-        <w:t>vodi</w:t>
-      </w:r>
-      <w:proofErr w:type="spellEnd"/>
-      <w:r>
-        <w:t xml:space="preserve"> </w:t>
-      </w:r>
-      <w:proofErr w:type="spellStart"/>
-      <w:r>
-        <w:t>na</w:t>
-      </w:r>
-      <w:proofErr w:type="spellEnd"/>
-      <w:r>
-        <w:t xml:space="preserve"> </w:t>
-      </w:r>
-      <w:proofErr w:type="spellStart"/>
-      <w:r>
-        <w:t>stranicu</w:t>
-      </w:r>
-      <w:proofErr w:type="spellEnd"/>
-      <w:r>
-        <w:t xml:space="preserve"> </w:t>
-      </w:r>
-      <w:proofErr w:type="spellStart"/>
-      <w:r>
-        <w:t>na</w:t>
-      </w:r>
-      <w:proofErr w:type="spellEnd"/>
-      <w:r>
-        <w:t xml:space="preserve"> </w:t>
-      </w:r>
-      <w:proofErr w:type="spellStart"/>
-      <w:r>
-        <w:t>kojoj</w:t>
-      </w:r>
-      <w:proofErr w:type="spellEnd"/>
-      <w:r>
-        <w:t xml:space="preserve"> </w:t>
-      </w:r>
-      <w:proofErr w:type="spellStart"/>
-      <w:r>
-        <w:t>ima</w:t>
-      </w:r>
-      <w:proofErr w:type="spellEnd"/>
-      <w:r>
-        <w:t xml:space="preserve"> </w:t>
-      </w:r>
-      <w:proofErr w:type="spellStart"/>
-      <w:r>
-        <w:t>pregled</w:t>
-      </w:r>
-      <w:proofErr w:type="spellEnd"/>
-      <w:r>
-        <w:t xml:space="preserve"> </w:t>
-      </w:r>
-      <w:proofErr w:type="spellStart"/>
-      <w:r>
-        <w:t>svih</w:t>
-      </w:r>
-      <w:proofErr w:type="spellEnd"/>
-      <w:r>
-        <w:t xml:space="preserve"> </w:t>
-      </w:r>
-      <w:proofErr w:type="spellStart"/>
-      <w:r>
-        <w:t>takmičenja</w:t>
-      </w:r>
-      <w:proofErr w:type="spellEnd"/>
-      <w:r>
-        <w:t xml:space="preserve"> </w:t>
-      </w:r>
-      <w:proofErr w:type="spellStart"/>
-      <w:r>
-        <w:t>kojih</w:t>
-      </w:r>
-      <w:proofErr w:type="spellEnd"/>
-      <w:r>
-        <w:t xml:space="preserve"> je on </w:t>
-      </w:r>
-      <w:proofErr w:type="spellStart"/>
-      <w:r>
-        <w:t>kreirao</w:t>
-      </w:r>
-      <w:proofErr w:type="spellEnd"/>
+      <w:r>
+        <w:t>moja takmičenja</w:t>
+      </w:r>
+      <w:r>
+        <w:t>’ ko</w:t>
+      </w:r>
+      <w:r>
+        <w:t xml:space="preserve">je ga vodi na stranicu na kojoj </w:t>
+      </w:r>
+      <w:r>
+        <w:t>ima pregled svih takmičenja kojih je on kreirao</w:t>
+      </w:r>
     </w:p>
     <w:p>
       <w:pPr>
@@ -2994,21 +2095,8 @@
       <w:r>
         <w:t>‘</w:t>
       </w:r>
-      <w:proofErr w:type="spellStart"/>
-      <w:r>
-        <w:t>uredi</w:t>
-      </w:r>
-      <w:proofErr w:type="spellEnd"/>
-      <w:r>
-        <w:t xml:space="preserve"> </w:t>
-      </w:r>
-      <w:proofErr w:type="spellStart"/>
-      <w:r>
-        <w:t>takmičenje</w:t>
-      </w:r>
-      <w:proofErr w:type="spellEnd"/>
-      <w:r>
-        <w:t xml:space="preserve">’ </w:t>
+      <w:r>
+        <w:t xml:space="preserve">uredi takmičenje’ </w:t>
       </w:r>
       <w:r>
         <w:rPr>
@@ -3044,143 +2132,32 @@
         </w:numPr>
         <w:jc w:val="both"/>
       </w:pPr>
-      <w:proofErr w:type="spellStart"/>
-      <w:r>
-        <w:t>Organizator</w:t>
-      </w:r>
-      <w:proofErr w:type="spellEnd"/>
-      <w:r>
-        <w:t xml:space="preserve"> </w:t>
-      </w:r>
-      <w:proofErr w:type="spellStart"/>
-      <w:r>
-        <w:t>bira</w:t>
-      </w:r>
-      <w:proofErr w:type="spellEnd"/>
-      <w:r>
-        <w:t xml:space="preserve"> </w:t>
-      </w:r>
-      <w:proofErr w:type="spellStart"/>
-      <w:r>
-        <w:t>sudiju</w:t>
-      </w:r>
-      <w:proofErr w:type="spellEnd"/>
-      <w:r>
-        <w:t xml:space="preserve"> </w:t>
-      </w:r>
-      <w:proofErr w:type="spellStart"/>
-      <w:r>
-        <w:t>iz</w:t>
-      </w:r>
-      <w:proofErr w:type="spellEnd"/>
-      <w:r>
-        <w:t xml:space="preserve"> dropdown </w:t>
-      </w:r>
-      <w:proofErr w:type="spellStart"/>
-      <w:r>
-        <w:t>menija</w:t>
-      </w:r>
-      <w:proofErr w:type="spellEnd"/>
-      <w:r>
-        <w:t xml:space="preserve"> </w:t>
-      </w:r>
-      <w:proofErr w:type="spellStart"/>
-      <w:r>
-        <w:t>koji</w:t>
-      </w:r>
-      <w:proofErr w:type="spellEnd"/>
-      <w:r>
-        <w:t xml:space="preserve"> mu </w:t>
-      </w:r>
-      <w:proofErr w:type="spellStart"/>
-      <w:r>
-        <w:t>izlistava</w:t>
-      </w:r>
-      <w:proofErr w:type="spellEnd"/>
-      <w:r>
-        <w:t xml:space="preserve"> </w:t>
-      </w:r>
-      <w:proofErr w:type="spellStart"/>
-      <w:r>
-        <w:t>sve</w:t>
-      </w:r>
-      <w:proofErr w:type="spellEnd"/>
-      <w:r>
-        <w:t xml:space="preserve"> </w:t>
-      </w:r>
-      <w:proofErr w:type="spellStart"/>
-      <w:r>
-        <w:t>sudije</w:t>
-      </w:r>
-      <w:proofErr w:type="spellEnd"/>
-      <w:r>
-        <w:t xml:space="preserve"> </w:t>
-      </w:r>
-      <w:proofErr w:type="spellStart"/>
-      <w:r>
-        <w:t>koje</w:t>
-      </w:r>
-      <w:proofErr w:type="spellEnd"/>
-      <w:r>
-        <w:t xml:space="preserve"> </w:t>
-      </w:r>
-      <w:proofErr w:type="spellStart"/>
-      <w:r>
-        <w:t>imaju</w:t>
-      </w:r>
-      <w:proofErr w:type="spellEnd"/>
-      <w:r>
-        <w:t xml:space="preserve"> </w:t>
-      </w:r>
-      <w:proofErr w:type="spellStart"/>
-      <w:r>
-        <w:t>nalog</w:t>
-      </w:r>
-      <w:proofErr w:type="spellEnd"/>
+      <w:r>
+        <w:t xml:space="preserve">Organizator </w:t>
+      </w:r>
+      <w:r>
+        <w:t>bira sudiju iz dropdown menija koji</w:t>
+      </w:r>
+      <w:r>
+        <w:t xml:space="preserve"> se nalazi </w:t>
+      </w:r>
+      <w:r>
+        <w:t>iznad</w:t>
+      </w:r>
+      <w:r>
+        <w:t xml:space="preserve"> svih sudija angažovanih na takmičenju</w:t>
+      </w:r>
       <w:r>
         <w:t xml:space="preserve"> i </w:t>
       </w:r>
-      <w:proofErr w:type="spellStart"/>
-      <w:r>
-        <w:t>nisu</w:t>
-      </w:r>
-      <w:proofErr w:type="spellEnd"/>
-      <w:r>
-        <w:t xml:space="preserve"> </w:t>
-      </w:r>
-      <w:proofErr w:type="spellStart"/>
-      <w:r>
-        <w:t>angažovane</w:t>
-      </w:r>
-      <w:proofErr w:type="spellEnd"/>
-      <w:r>
-        <w:t xml:space="preserve"> </w:t>
-      </w:r>
-      <w:proofErr w:type="spellStart"/>
-      <w:proofErr w:type="gramStart"/>
-      <w:r>
-        <w:t>na</w:t>
-      </w:r>
-      <w:proofErr w:type="spellEnd"/>
-      <w:proofErr w:type="gramEnd"/>
-      <w:r>
-        <w:t xml:space="preserve"> </w:t>
-      </w:r>
-      <w:proofErr w:type="spellStart"/>
-      <w:r>
-        <w:t>ovom</w:t>
-      </w:r>
-      <w:proofErr w:type="spellEnd"/>
-      <w:r>
-        <w:t xml:space="preserve"> </w:t>
-      </w:r>
-      <w:proofErr w:type="spellStart"/>
-      <w:r>
-        <w:t>takmičenju</w:t>
-      </w:r>
-      <w:proofErr w:type="spellEnd"/>
-      <w:r>
-        <w:t>.</w:t>
+      <w:r>
+        <w:t xml:space="preserve">koji </w:t>
+      </w:r>
+      <w:r>
+        <w:t xml:space="preserve"> mu izlistava sve sudije koje imaju nalog</w:t>
+      </w:r>
+      <w:r>
+        <w:t xml:space="preserve"> i nisu angažovane na ovom takmičenju.</w:t>
       </w:r>
     </w:p>
     <w:p>
@@ -3192,69 +2169,12 @@
         </w:numPr>
         <w:jc w:val="both"/>
       </w:pPr>
-      <w:proofErr w:type="spellStart"/>
-      <w:r>
-        <w:t>Organizator</w:t>
-      </w:r>
-      <w:proofErr w:type="spellEnd"/>
-      <w:r>
-        <w:t xml:space="preserve"> </w:t>
-      </w:r>
-      <w:proofErr w:type="spellStart"/>
-      <w:r>
-        <w:t>klikće</w:t>
-      </w:r>
-      <w:proofErr w:type="spellEnd"/>
-      <w:r>
-        <w:t xml:space="preserve"> </w:t>
-      </w:r>
-      <w:proofErr w:type="spellStart"/>
-      <w:r>
-        <w:t>dugme</w:t>
-      </w:r>
-      <w:proofErr w:type="spellEnd"/>
-      <w:r>
-        <w:t xml:space="preserve"> da </w:t>
-      </w:r>
-      <w:proofErr w:type="spellStart"/>
-      <w:r>
-        <w:t>potvrdi</w:t>
-      </w:r>
-      <w:proofErr w:type="spellEnd"/>
-      <w:r>
-        <w:t xml:space="preserve"> </w:t>
-      </w:r>
-      <w:proofErr w:type="spellStart"/>
-      <w:r>
-        <w:t>dodavanje</w:t>
-      </w:r>
-      <w:proofErr w:type="spellEnd"/>
-      <w:r>
-        <w:t xml:space="preserve"> </w:t>
-      </w:r>
-      <w:proofErr w:type="spellStart"/>
-      <w:r>
-        <w:t>sudije</w:t>
-      </w:r>
-      <w:proofErr w:type="spellEnd"/>
-      <w:r>
-        <w:t xml:space="preserve"> </w:t>
-      </w:r>
-      <w:proofErr w:type="spellStart"/>
-      <w:proofErr w:type="gramStart"/>
-      <w:r>
-        <w:t>na</w:t>
-      </w:r>
-      <w:proofErr w:type="spellEnd"/>
-      <w:proofErr w:type="gramEnd"/>
-      <w:r>
-        <w:t xml:space="preserve"> </w:t>
-      </w:r>
-      <w:proofErr w:type="spellStart"/>
-      <w:r>
-        <w:t>takmičenje</w:t>
-      </w:r>
-      <w:proofErr w:type="spellEnd"/>
+      <w:r>
+        <w:t xml:space="preserve">Organizator </w:t>
+      </w:r>
+      <w:r>
+        <w:t>klikće dugme da potvrdi dodavanje sudije na takmičenje</w:t>
+      </w:r>
       <w:r>
         <w:t>.</w:t>
       </w:r>
@@ -3294,19 +2214,9 @@
           <w:lang w:val="sr-Latn-RS"/>
         </w:rPr>
       </w:pPr>
-      <w:proofErr w:type="spellStart"/>
-      <w:r>
-        <w:t>Organizator</w:t>
-      </w:r>
-      <w:proofErr w:type="spellEnd"/>
-      <w:r>
-        <w:t xml:space="preserve"> </w:t>
-      </w:r>
-      <w:proofErr w:type="spellStart"/>
-      <w:r>
-        <w:t>klik</w:t>
-      </w:r>
-      <w:proofErr w:type="spellEnd"/>
+      <w:r>
+        <w:t>Organizator klik</w:t>
+      </w:r>
       <w:r>
         <w:rPr>
           <w:lang w:val="sr-Latn-RS"/>
@@ -3314,125 +2224,8 @@
         <w:t xml:space="preserve">će na dugme </w:t>
       </w:r>
       <w:r>
-        <w:t>‘</w:t>
-      </w:r>
-      <w:proofErr w:type="spellStart"/>
-      <w:r>
-        <w:t>moja</w:t>
-      </w:r>
-      <w:proofErr w:type="spellEnd"/>
-      <w:r>
-        <w:t xml:space="preserve"> </w:t>
-      </w:r>
-      <w:proofErr w:type="spellStart"/>
-      <w:r>
-        <w:t>takmičenja</w:t>
-      </w:r>
-      <w:proofErr w:type="spellEnd"/>
-      <w:r>
-        <w:t xml:space="preserve">’ </w:t>
-      </w:r>
-      <w:proofErr w:type="spellStart"/>
-      <w:r>
-        <w:t>koje</w:t>
-      </w:r>
-      <w:proofErr w:type="spellEnd"/>
-      <w:r>
-        <w:t xml:space="preserve"> </w:t>
-      </w:r>
-      <w:proofErr w:type="spellStart"/>
-      <w:r>
-        <w:t>ga</w:t>
-      </w:r>
-      <w:proofErr w:type="spellEnd"/>
-      <w:r>
-        <w:t xml:space="preserve"> </w:t>
-      </w:r>
-      <w:proofErr w:type="spellStart"/>
-      <w:r>
-        <w:t>vodi</w:t>
-      </w:r>
-      <w:proofErr w:type="spellEnd"/>
-      <w:r>
-        <w:t xml:space="preserve"> </w:t>
-      </w:r>
-      <w:proofErr w:type="spellStart"/>
-      <w:r>
-        <w:t>na</w:t>
-      </w:r>
-      <w:proofErr w:type="spellEnd"/>
-      <w:r>
-        <w:t xml:space="preserve"> </w:t>
-      </w:r>
-      <w:proofErr w:type="spellStart"/>
-      <w:r>
-        <w:t>stranicu</w:t>
-      </w:r>
-      <w:proofErr w:type="spellEnd"/>
-      <w:r>
-        <w:t xml:space="preserve"> </w:t>
-      </w:r>
-      <w:proofErr w:type="spellStart"/>
-      <w:r>
-        <w:t>na</w:t>
-      </w:r>
-      <w:proofErr w:type="spellEnd"/>
-      <w:r>
-        <w:t xml:space="preserve"> </w:t>
-      </w:r>
-      <w:proofErr w:type="spellStart"/>
-      <w:r>
-        <w:t>kojoj</w:t>
-      </w:r>
-      <w:proofErr w:type="spellEnd"/>
-      <w:r>
-        <w:t xml:space="preserve"> </w:t>
-      </w:r>
-      <w:proofErr w:type="spellStart"/>
-      <w:r>
-        <w:t>ima</w:t>
-      </w:r>
-      <w:proofErr w:type="spellEnd"/>
-      <w:r>
-        <w:t xml:space="preserve"> </w:t>
-      </w:r>
-      <w:proofErr w:type="spellStart"/>
-      <w:r>
-        <w:t>pregled</w:t>
-      </w:r>
-      <w:proofErr w:type="spellEnd"/>
-      <w:r>
-        <w:t xml:space="preserve"> </w:t>
-      </w:r>
-      <w:proofErr w:type="spellStart"/>
-      <w:r>
-        <w:t>svih</w:t>
-      </w:r>
-      <w:proofErr w:type="spellEnd"/>
-      <w:r>
-        <w:t xml:space="preserve"> </w:t>
-      </w:r>
-      <w:proofErr w:type="spellStart"/>
-      <w:r>
-        <w:t>takmičenja</w:t>
-      </w:r>
-      <w:proofErr w:type="spellEnd"/>
-      <w:r>
-        <w:t xml:space="preserve"> </w:t>
-      </w:r>
-      <w:proofErr w:type="spellStart"/>
-      <w:r>
-        <w:t>kojih</w:t>
-      </w:r>
-      <w:proofErr w:type="spellEnd"/>
-      <w:r>
-        <w:t xml:space="preserve"> je on </w:t>
-      </w:r>
-      <w:proofErr w:type="spellStart"/>
-      <w:r>
-        <w:t>kreirao</w:t>
-      </w:r>
-      <w:proofErr w:type="spellEnd"/>
+        <w:t>‘moja takmičenja’ koje ga vodi na stranicu na kojoj ima pregled svih takmičenja kojih je on kreirao</w:t>
+      </w:r>
     </w:p>
     <w:p>
       <w:pPr>
@@ -3455,21 +2248,8 @@
       <w:r>
         <w:t>‘</w:t>
       </w:r>
-      <w:proofErr w:type="spellStart"/>
-      <w:r>
-        <w:t>uredi</w:t>
-      </w:r>
-      <w:proofErr w:type="spellEnd"/>
-      <w:r>
-        <w:t xml:space="preserve"> </w:t>
-      </w:r>
-      <w:proofErr w:type="spellStart"/>
-      <w:r>
-        <w:t>takmičenje</w:t>
-      </w:r>
-      <w:proofErr w:type="spellEnd"/>
-      <w:r>
-        <w:t xml:space="preserve">’ </w:t>
+      <w:r>
+        <w:t xml:space="preserve">uredi takmičenje’ </w:t>
       </w:r>
       <w:r>
         <w:rPr>
@@ -3499,109 +2279,12 @@
         </w:numPr>
         <w:jc w:val="both"/>
       </w:pPr>
-      <w:proofErr w:type="spellStart"/>
-      <w:r>
-        <w:t>Organizator</w:t>
-      </w:r>
-      <w:proofErr w:type="spellEnd"/>
-      <w:r>
-        <w:t xml:space="preserve"> </w:t>
-      </w:r>
-      <w:proofErr w:type="spellStart"/>
-      <w:r>
-        <w:t>klikće</w:t>
-      </w:r>
-      <w:proofErr w:type="spellEnd"/>
-      <w:r>
-        <w:t xml:space="preserve"> </w:t>
-      </w:r>
-      <w:proofErr w:type="spellStart"/>
-      <w:r>
-        <w:t>dugme</w:t>
-      </w:r>
-      <w:proofErr w:type="spellEnd"/>
-      <w:r>
-        <w:t xml:space="preserve"> da </w:t>
-      </w:r>
-      <w:proofErr w:type="spellStart"/>
-      <w:r>
-        <w:t>potvrdi</w:t>
-      </w:r>
-      <w:proofErr w:type="spellEnd"/>
-      <w:r>
-        <w:t xml:space="preserve"> </w:t>
-      </w:r>
-      <w:proofErr w:type="spellStart"/>
-      <w:r>
-        <w:t>dodavanje</w:t>
-      </w:r>
-      <w:proofErr w:type="spellEnd"/>
-      <w:r>
-        <w:t xml:space="preserve"> </w:t>
-      </w:r>
-      <w:proofErr w:type="spellStart"/>
-      <w:r>
-        <w:t>sudije</w:t>
-      </w:r>
-      <w:proofErr w:type="spellEnd"/>
-      <w:r>
-        <w:t xml:space="preserve"> </w:t>
-      </w:r>
-      <w:proofErr w:type="spellStart"/>
-      <w:proofErr w:type="gramStart"/>
-      <w:r>
-        <w:t>na</w:t>
-      </w:r>
-      <w:proofErr w:type="spellEnd"/>
-      <w:proofErr w:type="gramEnd"/>
-      <w:r>
-        <w:t xml:space="preserve"> </w:t>
-      </w:r>
-      <w:proofErr w:type="spellStart"/>
-      <w:r>
-        <w:t>takmičenje</w:t>
-      </w:r>
-      <w:proofErr w:type="spellEnd"/>
-      <w:r>
-        <w:t xml:space="preserve"> </w:t>
-      </w:r>
-      <w:proofErr w:type="spellStart"/>
-      <w:r>
-        <w:t>bez</w:t>
-      </w:r>
-      <w:proofErr w:type="spellEnd"/>
-      <w:r>
-        <w:t xml:space="preserve"> </w:t>
-      </w:r>
-      <w:proofErr w:type="spellStart"/>
-      <w:r>
-        <w:t>biranja</w:t>
-      </w:r>
-      <w:proofErr w:type="spellEnd"/>
-      <w:r>
-        <w:t xml:space="preserve"> </w:t>
-      </w:r>
-      <w:proofErr w:type="spellStart"/>
-      <w:r>
-        <w:t>jednog</w:t>
-      </w:r>
-      <w:proofErr w:type="spellEnd"/>
-      <w:r>
-        <w:t xml:space="preserve"> </w:t>
-      </w:r>
-      <w:proofErr w:type="spellStart"/>
-      <w:r>
-        <w:t>od</w:t>
-      </w:r>
-      <w:proofErr w:type="spellEnd"/>
-      <w:r>
-        <w:t xml:space="preserve"> </w:t>
-      </w:r>
-      <w:proofErr w:type="spellStart"/>
-      <w:r>
-        <w:t>sudija</w:t>
-      </w:r>
-      <w:proofErr w:type="spellEnd"/>
+      <w:r>
+        <w:t>Organizator klikće dugme da potvrdi dodavanje sudije na takmičenje</w:t>
+      </w:r>
+      <w:r>
+        <w:t xml:space="preserve"> bez biranja jednog od sudija</w:t>
+      </w:r>
       <w:r>
         <w:t>.</w:t>
       </w:r>
@@ -3615,114 +2298,14 @@
         </w:numPr>
         <w:jc w:val="both"/>
       </w:pPr>
-      <w:proofErr w:type="spellStart"/>
-      <w:r>
-        <w:t>Organizator</w:t>
-      </w:r>
-      <w:proofErr w:type="spellEnd"/>
-      <w:r>
-        <w:t xml:space="preserve"> </w:t>
-      </w:r>
-      <w:proofErr w:type="spellStart"/>
-      <w:r>
-        <w:t>ostaje</w:t>
-      </w:r>
-      <w:proofErr w:type="spellEnd"/>
-      <w:r>
-        <w:t xml:space="preserve"> </w:t>
-      </w:r>
-      <w:proofErr w:type="spellStart"/>
-      <w:proofErr w:type="gramStart"/>
-      <w:r>
-        <w:t>na</w:t>
-      </w:r>
-      <w:proofErr w:type="spellEnd"/>
-      <w:proofErr w:type="gramEnd"/>
-      <w:r>
-        <w:t xml:space="preserve"> </w:t>
-      </w:r>
-      <w:proofErr w:type="spellStart"/>
-      <w:r>
-        <w:t>istoj</w:t>
-      </w:r>
-      <w:proofErr w:type="spellEnd"/>
-      <w:r>
-        <w:t xml:space="preserve"> </w:t>
-      </w:r>
-      <w:proofErr w:type="spellStart"/>
-      <w:r>
-        <w:t>stranici</w:t>
-      </w:r>
-      <w:proofErr w:type="spellEnd"/>
-      <w:r>
-        <w:t xml:space="preserve"> </w:t>
-      </w:r>
-      <w:r>
-        <w:t xml:space="preserve">i </w:t>
-      </w:r>
-      <w:proofErr w:type="spellStart"/>
-      <w:r>
-        <w:t>biva</w:t>
-      </w:r>
-      <w:proofErr w:type="spellEnd"/>
-      <w:r>
-        <w:t xml:space="preserve"> </w:t>
-      </w:r>
-      <w:proofErr w:type="spellStart"/>
-      <w:r>
-        <w:t>obavešten</w:t>
-      </w:r>
-      <w:proofErr w:type="spellEnd"/>
-      <w:r>
-        <w:t xml:space="preserve"> da </w:t>
-      </w:r>
-      <w:proofErr w:type="spellStart"/>
-      <w:r>
-        <w:t>mora</w:t>
-      </w:r>
-      <w:proofErr w:type="spellEnd"/>
-      <w:r>
-        <w:t xml:space="preserve"> da </w:t>
-      </w:r>
-      <w:proofErr w:type="spellStart"/>
-      <w:r>
-        <w:t>izabere</w:t>
-      </w:r>
-      <w:proofErr w:type="spellEnd"/>
-      <w:r>
-        <w:t xml:space="preserve"> </w:t>
-      </w:r>
-      <w:proofErr w:type="spellStart"/>
-      <w:r>
-        <w:t>nekog</w:t>
-      </w:r>
-      <w:proofErr w:type="spellEnd"/>
-      <w:r>
-        <w:t xml:space="preserve"> </w:t>
-      </w:r>
-      <w:proofErr w:type="spellStart"/>
-      <w:r>
-        <w:t>sudiju</w:t>
-      </w:r>
-      <w:proofErr w:type="spellEnd"/>
-      <w:r>
-        <w:t xml:space="preserve"> </w:t>
-      </w:r>
-      <w:proofErr w:type="spellStart"/>
-      <w:r>
-        <w:t>iz</w:t>
-      </w:r>
-      <w:proofErr w:type="spellEnd"/>
-      <w:r>
-        <w:t xml:space="preserve"> dropdown </w:t>
-      </w:r>
-      <w:proofErr w:type="spellStart"/>
-      <w:r>
-        <w:t>menija</w:t>
-      </w:r>
-      <w:proofErr w:type="spellEnd"/>
-      <w:r>
-        <w:t>.</w:t>
+      <w:r>
+        <w:t xml:space="preserve">Organizator ostaje na istoj stranici </w:t>
+      </w:r>
+      <w:r>
+        <w:t xml:space="preserve">i biva obavešten da mora da </w:t>
+      </w:r>
+      <w:r>
+        <w:t>izabere nekog sudiju iz dropdown menija.</w:t>
       </w:r>
     </w:p>
     <w:p>
@@ -3738,32 +2321,17 @@
         <w:pStyle w:val="Heading2"/>
       </w:pPr>
       <w:bookmarkStart w:id="10" w:name="_Toc130491418"/>
-      <w:proofErr w:type="spellStart"/>
-      <w:r>
-        <w:t>Posebni</w:t>
-      </w:r>
-      <w:proofErr w:type="spellEnd"/>
-      <w:r>
-        <w:t xml:space="preserve"> </w:t>
-      </w:r>
-      <w:proofErr w:type="spellStart"/>
-      <w:r>
-        <w:t>zahtevi</w:t>
+      <w:r>
+        <w:t>Posebni zahtevi</w:t>
       </w:r>
       <w:bookmarkEnd w:id="10"/>
-      <w:proofErr w:type="spellEnd"/>
     </w:p>
     <w:p>
       <w:pPr>
         <w:ind w:firstLine="720"/>
       </w:pPr>
-      <w:proofErr w:type="spellStart"/>
-      <w:r>
-        <w:t>Nema</w:t>
-      </w:r>
-      <w:proofErr w:type="spellEnd"/>
-      <w:r>
-        <w:t>.</w:t>
+      <w:r>
+        <w:t>Nema.</w:t>
       </w:r>
     </w:p>
     <w:p>
@@ -3771,143 +2339,28 @@
         <w:pStyle w:val="Heading2"/>
       </w:pPr>
       <w:bookmarkStart w:id="11" w:name="_Toc130491419"/>
-      <w:proofErr w:type="spellStart"/>
       <w:r>
         <w:t>Preduslovi</w:t>
       </w:r>
       <w:bookmarkEnd w:id="11"/>
-      <w:proofErr w:type="spellEnd"/>
     </w:p>
     <w:p>
       <w:pPr>
         <w:ind w:left="720"/>
         <w:jc w:val="both"/>
       </w:pPr>
-      <w:proofErr w:type="spellStart"/>
-      <w:proofErr w:type="gramStart"/>
-      <w:r>
-        <w:t>Korisnik</w:t>
-      </w:r>
-      <w:proofErr w:type="spellEnd"/>
-      <w:r>
-        <w:t xml:space="preserve"> </w:t>
-      </w:r>
-      <w:proofErr w:type="spellStart"/>
-      <w:r>
-        <w:t>mora</w:t>
-      </w:r>
-      <w:proofErr w:type="spellEnd"/>
-      <w:r>
-        <w:t xml:space="preserve"> </w:t>
-      </w:r>
-      <w:proofErr w:type="spellStart"/>
-      <w:r>
-        <w:t>biti</w:t>
-      </w:r>
-      <w:proofErr w:type="spellEnd"/>
-      <w:r>
-        <w:t xml:space="preserve"> </w:t>
-      </w:r>
-      <w:proofErr w:type="spellStart"/>
-      <w:r>
-        <w:t>ulogovan</w:t>
-      </w:r>
-      <w:proofErr w:type="spellEnd"/>
-      <w:r>
-        <w:t xml:space="preserve"> </w:t>
-      </w:r>
-      <w:proofErr w:type="spellStart"/>
-      <w:r>
-        <w:t>kao</w:t>
-      </w:r>
-      <w:proofErr w:type="spellEnd"/>
-      <w:r>
-        <w:t xml:space="preserve"> </w:t>
-      </w:r>
-      <w:proofErr w:type="spellStart"/>
-      <w:r>
-        <w:t>organizator</w:t>
-      </w:r>
-      <w:proofErr w:type="spellEnd"/>
-      <w:r>
-        <w:t>.</w:t>
-      </w:r>
-      <w:proofErr w:type="gramEnd"/>
+      <w:r>
+        <w:t>Korisnik mora biti ulogovan kao organizator.</w:t>
+      </w:r>
     </w:p>
     <w:p>
       <w:pPr>
         <w:ind w:left="720"/>
         <w:jc w:val="both"/>
       </w:pPr>
-      <w:proofErr w:type="gramStart"/>
-      <w:r>
-        <w:t xml:space="preserve">Mora </w:t>
-      </w:r>
-      <w:proofErr w:type="spellStart"/>
-      <w:r>
-        <w:t>postojati</w:t>
-      </w:r>
-      <w:proofErr w:type="spellEnd"/>
-      <w:r>
-        <w:t xml:space="preserve"> bar </w:t>
-      </w:r>
-      <w:proofErr w:type="spellStart"/>
-      <w:r>
-        <w:t>jedno</w:t>
-      </w:r>
-      <w:proofErr w:type="spellEnd"/>
-      <w:r>
-        <w:t xml:space="preserve"> </w:t>
-      </w:r>
-      <w:proofErr w:type="spellStart"/>
-      <w:r>
-        <w:t>takmičenje</w:t>
-      </w:r>
-      <w:proofErr w:type="spellEnd"/>
-      <w:r>
-        <w:t xml:space="preserve"> </w:t>
-      </w:r>
-      <w:proofErr w:type="spellStart"/>
-      <w:r>
-        <w:t>koje</w:t>
-      </w:r>
-      <w:proofErr w:type="spellEnd"/>
-      <w:r>
-        <w:t xml:space="preserve"> je </w:t>
-      </w:r>
-      <w:proofErr w:type="spellStart"/>
-      <w:r>
-        <w:t>ulogovani</w:t>
-      </w:r>
-      <w:proofErr w:type="spellEnd"/>
-      <w:r>
-        <w:t xml:space="preserve"> </w:t>
-      </w:r>
-      <w:proofErr w:type="spellStart"/>
-      <w:r>
-        <w:t>organizator</w:t>
-      </w:r>
-      <w:proofErr w:type="spellEnd"/>
-      <w:r>
-        <w:t xml:space="preserve"> </w:t>
-      </w:r>
-      <w:proofErr w:type="spellStart"/>
-      <w:r>
-        <w:t>ranije</w:t>
-      </w:r>
-      <w:proofErr w:type="spellEnd"/>
-      <w:r>
-        <w:t xml:space="preserve"> </w:t>
-      </w:r>
-      <w:proofErr w:type="spellStart"/>
-      <w:r>
-        <w:t>kreirao</w:t>
-      </w:r>
-      <w:proofErr w:type="spellEnd"/>
-      <w:r>
-        <w:t>.</w:t>
-      </w:r>
-      <w:proofErr w:type="gramEnd"/>
+      <w:r>
+        <w:t>Mora postojati bar jedno takmičenje koje je ulogovani organizator ranije kreirao.</w:t>
+      </w:r>
     </w:p>
     <w:p>
       <w:pPr>
@@ -3915,97 +2368,7 @@
         <w:jc w:val="both"/>
       </w:pPr>
       <w:r>
-        <w:t xml:space="preserve">Mora </w:t>
-      </w:r>
-      <w:proofErr w:type="spellStart"/>
-      <w:r>
-        <w:t>postojati</w:t>
-      </w:r>
-      <w:proofErr w:type="spellEnd"/>
-      <w:r>
-        <w:t xml:space="preserve"> bar </w:t>
-      </w:r>
-      <w:proofErr w:type="spellStart"/>
-      <w:r>
-        <w:t>jedan</w:t>
-      </w:r>
-      <w:proofErr w:type="spellEnd"/>
-      <w:r>
-        <w:t xml:space="preserve"> </w:t>
-      </w:r>
-      <w:proofErr w:type="spellStart"/>
-      <w:r>
-        <w:t>sudija</w:t>
-      </w:r>
-      <w:proofErr w:type="spellEnd"/>
-      <w:r>
-        <w:t xml:space="preserve"> </w:t>
-      </w:r>
-      <w:proofErr w:type="spellStart"/>
-      <w:r>
-        <w:t>koji</w:t>
-      </w:r>
-      <w:proofErr w:type="spellEnd"/>
-      <w:r>
-        <w:t xml:space="preserve"> </w:t>
-      </w:r>
-      <w:proofErr w:type="spellStart"/>
-      <w:r>
-        <w:t>ima</w:t>
-      </w:r>
-      <w:proofErr w:type="spellEnd"/>
-      <w:r>
-        <w:t xml:space="preserve"> </w:t>
-      </w:r>
-      <w:proofErr w:type="spellStart"/>
-      <w:r>
-        <w:t>nalog</w:t>
-      </w:r>
-      <w:proofErr w:type="spellEnd"/>
-      <w:r>
-        <w:t xml:space="preserve"> i </w:t>
-      </w:r>
-      <w:proofErr w:type="spellStart"/>
-      <w:r>
-        <w:t>nije</w:t>
-      </w:r>
-      <w:proofErr w:type="spellEnd"/>
-      <w:r>
-        <w:t xml:space="preserve"> </w:t>
-      </w:r>
-      <w:proofErr w:type="spellStart"/>
-      <w:r>
-        <w:t>registrovan</w:t>
-      </w:r>
-      <w:proofErr w:type="spellEnd"/>
-      <w:r>
-        <w:t xml:space="preserve"> </w:t>
-      </w:r>
-      <w:proofErr w:type="spellStart"/>
-      <w:proofErr w:type="gramStart"/>
-      <w:r>
-        <w:t>na</w:t>
-      </w:r>
-      <w:proofErr w:type="spellEnd"/>
-      <w:proofErr w:type="gramEnd"/>
-      <w:r>
-        <w:t xml:space="preserve"> </w:t>
-      </w:r>
-      <w:proofErr w:type="spellStart"/>
-      <w:r>
-        <w:t>datom</w:t>
-      </w:r>
-      <w:proofErr w:type="spellEnd"/>
-      <w:r>
-        <w:t xml:space="preserve"> </w:t>
-      </w:r>
-      <w:proofErr w:type="spellStart"/>
-      <w:r>
-        <w:t>takmičenju</w:t>
-      </w:r>
-      <w:proofErr w:type="spellEnd"/>
-      <w:r>
-        <w:t>.</w:t>
+        <w:t>Mora postojati bar jedan sudija koji ima nalog i nije registrovan na datom takmičenju.</w:t>
       </w:r>
     </w:p>
     <w:p>
@@ -4013,133 +2376,29 @@
         <w:pStyle w:val="Heading2"/>
       </w:pPr>
       <w:bookmarkStart w:id="12" w:name="_Toc130491420"/>
-      <w:proofErr w:type="spellStart"/>
       <w:r>
         <w:t>Posledice</w:t>
       </w:r>
       <w:bookmarkEnd w:id="12"/>
-      <w:proofErr w:type="spellEnd"/>
     </w:p>
     <w:p>
       <w:pPr>
         <w:ind w:left="720"/>
         <w:jc w:val="both"/>
       </w:pPr>
-      <w:bookmarkStart w:id="13" w:name="_GoBack"/>
-      <w:bookmarkEnd w:id="13"/>
-      <w:proofErr w:type="spellStart"/>
-      <w:r>
-        <w:t>Sudija</w:t>
-      </w:r>
-      <w:proofErr w:type="spellEnd"/>
-      <w:r>
-        <w:t xml:space="preserve"> </w:t>
-      </w:r>
-      <w:proofErr w:type="spellStart"/>
-      <w:r>
-        <w:t>koji</w:t>
-      </w:r>
-      <w:proofErr w:type="spellEnd"/>
-      <w:r>
-        <w:t xml:space="preserve"> je </w:t>
-      </w:r>
-      <w:proofErr w:type="spellStart"/>
-      <w:r>
-        <w:t>dodat</w:t>
-      </w:r>
-      <w:proofErr w:type="spellEnd"/>
-      <w:r>
-        <w:t xml:space="preserve"> </w:t>
-      </w:r>
-      <w:proofErr w:type="spellStart"/>
-      <w:proofErr w:type="gramStart"/>
-      <w:r>
-        <w:t>na</w:t>
-      </w:r>
-      <w:proofErr w:type="spellEnd"/>
-      <w:proofErr w:type="gramEnd"/>
-      <w:r>
-        <w:t xml:space="preserve"> </w:t>
-      </w:r>
-      <w:proofErr w:type="spellStart"/>
-      <w:r>
-        <w:t>takmičenje</w:t>
-      </w:r>
-      <w:proofErr w:type="spellEnd"/>
-      <w:r>
-        <w:t xml:space="preserve"> se </w:t>
-      </w:r>
-      <w:proofErr w:type="spellStart"/>
-      <w:r>
-        <w:t>čuva</w:t>
-      </w:r>
-      <w:proofErr w:type="spellEnd"/>
-      <w:r>
-        <w:t xml:space="preserve"> u </w:t>
-      </w:r>
-      <w:proofErr w:type="spellStart"/>
-      <w:r>
-        <w:t>bazi</w:t>
-      </w:r>
-      <w:proofErr w:type="spellEnd"/>
-      <w:r>
-        <w:t xml:space="preserve"> </w:t>
-      </w:r>
-      <w:proofErr w:type="spellStart"/>
-      <w:r>
-        <w:t>podat</w:t>
-      </w:r>
-      <w:r>
-        <w:t>aka</w:t>
-      </w:r>
-      <w:proofErr w:type="spellEnd"/>
-      <w:r>
-        <w:t xml:space="preserve"> </w:t>
-      </w:r>
-      <w:proofErr w:type="spellStart"/>
-      <w:r>
-        <w:t>kao</w:t>
-      </w:r>
-      <w:proofErr w:type="spellEnd"/>
-      <w:r>
-        <w:t xml:space="preserve"> </w:t>
-      </w:r>
-      <w:proofErr w:type="spellStart"/>
-      <w:r>
-        <w:t>jedan</w:t>
-      </w:r>
-      <w:proofErr w:type="spellEnd"/>
-      <w:r>
-        <w:t xml:space="preserve"> od </w:t>
-      </w:r>
-      <w:proofErr w:type="spellStart"/>
-      <w:r>
-        <w:t>angažovanih</w:t>
-      </w:r>
-      <w:proofErr w:type="spellEnd"/>
-      <w:r>
-        <w:t xml:space="preserve"> </w:t>
-      </w:r>
-      <w:proofErr w:type="spellStart"/>
-      <w:r>
-        <w:t>na</w:t>
-      </w:r>
-      <w:proofErr w:type="spellEnd"/>
-      <w:r>
-        <w:t xml:space="preserve"> </w:t>
-      </w:r>
-      <w:proofErr w:type="spellStart"/>
-      <w:r>
-        <w:t>takmičenju</w:t>
-      </w:r>
-      <w:proofErr w:type="spellEnd"/>
-      <w:r>
-        <w:t>.</w:t>
+      <w:r>
+        <w:t>Sudija koji je dodat na takmičenje se čuva u bazi podat</w:t>
+      </w:r>
+      <w:r>
+        <w:t xml:space="preserve">aka kao jedan od angažovanih na </w:t>
+      </w:r>
+      <w:r>
+        <w:t>takmičenju.</w:t>
       </w:r>
     </w:p>
     <w:sectPr>
-      <w:headerReference w:type="default" r:id="rId8"/>
-      <w:footerReference w:type="default" r:id="rId9"/>
+      <w:headerReference w:type="default" r:id="rId7"/>
+      <w:footerReference w:type="default" r:id="rId8"/>
       <w:pgSz w:w="12240" w:h="15840"/>
       <w:pgMar w:top="1440" w:right="1440" w:bottom="1440" w:left="1440" w:header="720" w:footer="720" w:gutter="0"/>
       <w:cols w:space="720"/>
@@ -4150,7 +2409,7 @@
 </file>
 
 <file path=word/endnotes.xml><?xml version="1.0" encoding="utf-8"?>
-<w:endnotes xmlns:wpc="http://schemas.microsoft.com/office/word/2010/wordprocessingCanvas" xmlns:mc="http://schemas.openxmlformats.org/markup-compatibility/2006" xmlns:o="urn:schemas-microsoft-com:office:office" xmlns:r="http://schemas.openxmlformats.org/officeDocument/2006/relationships" xmlns:m="http://schemas.openxmlformats.org/officeDocument/2006/math" xmlns:v="urn:schemas-microsoft-com:vml" xmlns:wp14="http://schemas.microsoft.com/office/word/2010/wordprocessingDrawing" xmlns:wp="http://schemas.openxmlformats.org/drawingml/2006/wordprocessingDrawing" xmlns:w10="urn:schemas-microsoft-com:office:word" xmlns:w="http://schemas.openxmlformats.org/wordprocessingml/2006/main" xmlns:w14="http://schemas.microsoft.com/office/word/2010/wordml" xmlns:wpg="http://schemas.microsoft.com/office/word/2010/wordprocessingGroup" xmlns:wpi="http://schemas.microsoft.com/office/word/2010/wordprocessingInk" xmlns:wne="http://schemas.microsoft.com/office/word/2006/wordml" xmlns:wps="http://schemas.microsoft.com/office/word/2010/wordprocessingShape" mc:Ignorable="w14 wp14">
+<w:endnotes xmlns:wpc="http://schemas.microsoft.com/office/word/2010/wordprocessingCanvas" xmlns:cx="http://schemas.microsoft.com/office/drawing/2014/chartex" xmlns:cx1="http://schemas.microsoft.com/office/drawing/2015/9/8/chartex" xmlns:cx2="http://schemas.microsoft.com/office/drawing/2015/10/21/chartex" xmlns:cx3="http://schemas.microsoft.com/office/drawing/2016/5/9/chartex" xmlns:cx4="http://schemas.microsoft.com/office/drawing/2016/5/10/chartex" xmlns:cx5="http://schemas.microsoft.com/office/drawing/2016/5/11/chartex" xmlns:cx6="http://schemas.microsoft.com/office/drawing/2016/5/12/chartex" xmlns:cx7="http://schemas.microsoft.com/office/drawing/2016/5/13/chartex" xmlns:cx8="http://schemas.microsoft.com/office/drawing/2016/5/14/chartex" xmlns:mc="http://schemas.openxmlformats.org/markup-compatibility/2006" xmlns:aink="http://schemas.microsoft.com/office/drawing/2016/ink" xmlns:am3d="http://schemas.microsoft.com/office/drawing/2017/model3d" xmlns:o="urn:schemas-microsoft-com:office:office" xmlns:oel="http://schemas.microsoft.com/office/2019/extlst" xmlns:r="http://schemas.openxmlformats.org/officeDocument/2006/relationships" xmlns:m="http://schemas.openxmlformats.org/officeDocument/2006/math" xmlns:v="urn:schemas-microsoft-com:vml" xmlns:wp14="http://schemas.microsoft.com/office/word/2010/wordprocessingDrawing" xmlns:wp="http://schemas.openxmlformats.org/drawingml/2006/wordprocessingDrawing" xmlns:w10="urn:schemas-microsoft-com:office:word" xmlns:w="http://schemas.openxmlformats.org/wordprocessingml/2006/main" xmlns:w14="http://schemas.microsoft.com/office/word/2010/wordml" xmlns:w15="http://schemas.microsoft.com/office/word/2012/wordml" xmlns:w16cex="http://schemas.microsoft.com/office/word/2018/wordml/cex" xmlns:w16cid="http://schemas.microsoft.com/office/word/2016/wordml/cid" xmlns:w16="http://schemas.microsoft.com/office/word/2018/wordml" xmlns:w16du="http://schemas.microsoft.com/office/word/2023/wordml/word16du" xmlns:w16sdtdh="http://schemas.microsoft.com/office/word/2020/wordml/sdtdatahash" xmlns:w16se="http://schemas.microsoft.com/office/word/2015/wordml/symex" xmlns:wpg="http://schemas.microsoft.com/office/word/2010/wordprocessingGroup" xmlns:wpi="http://schemas.microsoft.com/office/word/2010/wordprocessingInk" xmlns:wne="http://schemas.microsoft.com/office/word/2006/wordml" xmlns:wps="http://schemas.microsoft.com/office/word/2010/wordprocessingShape" mc:Ignorable="w14 w15 w16se w16cid w16 w16cex w16sdtdh wp14">
   <w:endnote w:type="separator" w:id="-1">
     <w:p>
       <w:pPr>
@@ -4175,7 +2434,7 @@
 </file>
 
 <file path=word/footer1.xml><?xml version="1.0" encoding="utf-8"?>
-<w:ftr xmlns:wpc="http://schemas.microsoft.com/office/word/2010/wordprocessingCanvas" xmlns:mc="http://schemas.openxmlformats.org/markup-compatibility/2006" xmlns:o="urn:schemas-microsoft-com:office:office" xmlns:r="http://schemas.openxmlformats.org/officeDocument/2006/relationships" xmlns:m="http://schemas.openxmlformats.org/officeDocument/2006/math" xmlns:v="urn:schemas-microsoft-com:vml" xmlns:wp14="http://schemas.microsoft.com/office/word/2010/wordprocessingDrawing" xmlns:wp="http://schemas.openxmlformats.org/drawingml/2006/wordprocessingDrawing" xmlns:w10="urn:schemas-microsoft-com:office:word" xmlns:w="http://schemas.openxmlformats.org/wordprocessingml/2006/main" xmlns:w14="http://schemas.microsoft.com/office/word/2010/wordml" xmlns:wpg="http://schemas.microsoft.com/office/word/2010/wordprocessingGroup" xmlns:wpi="http://schemas.microsoft.com/office/word/2010/wordprocessingInk" xmlns:wne="http://schemas.microsoft.com/office/word/2006/wordml" xmlns:wps="http://schemas.microsoft.com/office/word/2010/wordprocessingShape" mc:Ignorable="w14 wp14">
+<w:ftr xmlns:wpc="http://schemas.microsoft.com/office/word/2010/wordprocessingCanvas" xmlns:cx="http://schemas.microsoft.com/office/drawing/2014/chartex" xmlns:cx1="http://schemas.microsoft.com/office/drawing/2015/9/8/chartex" xmlns:cx2="http://schemas.microsoft.com/office/drawing/2015/10/21/chartex" xmlns:cx3="http://schemas.microsoft.com/office/drawing/2016/5/9/chartex" xmlns:cx4="http://schemas.microsoft.com/office/drawing/2016/5/10/chartex" xmlns:cx5="http://schemas.microsoft.com/office/drawing/2016/5/11/chartex" xmlns:cx6="http://schemas.microsoft.com/office/drawing/2016/5/12/chartex" xmlns:cx7="http://schemas.microsoft.com/office/drawing/2016/5/13/chartex" xmlns:cx8="http://schemas.microsoft.com/office/drawing/2016/5/14/chartex" xmlns:mc="http://schemas.openxmlformats.org/markup-compatibility/2006" xmlns:aink="http://schemas.microsoft.com/office/drawing/2016/ink" xmlns:am3d="http://schemas.microsoft.com/office/drawing/2017/model3d" xmlns:o="urn:schemas-microsoft-com:office:office" xmlns:oel="http://schemas.microsoft.com/office/2019/extlst" xmlns:r="http://schemas.openxmlformats.org/officeDocument/2006/relationships" xmlns:m="http://schemas.openxmlformats.org/officeDocument/2006/math" xmlns:v="urn:schemas-microsoft-com:vml" xmlns:wp14="http://schemas.microsoft.com/office/word/2010/wordprocessingDrawing" xmlns:wp="http://schemas.openxmlformats.org/drawingml/2006/wordprocessingDrawing" xmlns:w10="urn:schemas-microsoft-com:office:word" xmlns:w="http://schemas.openxmlformats.org/wordprocessingml/2006/main" xmlns:w14="http://schemas.microsoft.com/office/word/2010/wordml" xmlns:w15="http://schemas.microsoft.com/office/word/2012/wordml" xmlns:w16cex="http://schemas.microsoft.com/office/word/2018/wordml/cex" xmlns:w16cid="http://schemas.microsoft.com/office/word/2016/wordml/cid" xmlns:w16="http://schemas.microsoft.com/office/word/2018/wordml" xmlns:w16du="http://schemas.microsoft.com/office/word/2023/wordml/word16du" xmlns:w16sdtdh="http://schemas.microsoft.com/office/word/2020/wordml/sdtdatahash" xmlns:w16se="http://schemas.microsoft.com/office/word/2015/wordml/symex" xmlns:wpg="http://schemas.microsoft.com/office/word/2010/wordprocessingGroup" xmlns:wpi="http://schemas.microsoft.com/office/word/2010/wordprocessingInk" xmlns:wne="http://schemas.microsoft.com/office/word/2006/wordml" xmlns:wps="http://schemas.microsoft.com/office/word/2010/wordprocessingShape" mc:Ignorable="w14 w15 w16se w16cid w16 w16cex w16sdtdh wp14">
   <w:sdt>
     <w:sdtPr>
       <w:id w:val="229281563"/>
@@ -4228,7 +2487,7 @@
 </file>
 
 <file path=word/footnotes.xml><?xml version="1.0" encoding="utf-8"?>
-<w:footnotes xmlns:wpc="http://schemas.microsoft.com/office/word/2010/wordprocessingCanvas" xmlns:mc="http://schemas.openxmlformats.org/markup-compatibility/2006" xmlns:o="urn:schemas-microsoft-com:office:office" xmlns:r="http://schemas.openxmlformats.org/officeDocument/2006/relationships" xmlns:m="http://schemas.openxmlformats.org/officeDocument/2006/math" xmlns:v="urn:schemas-microsoft-com:vml" xmlns:wp14="http://schemas.microsoft.com/office/word/2010/wordprocessingDrawing" xmlns:wp="http://schemas.openxmlformats.org/drawingml/2006/wordprocessingDrawing" xmlns:w10="urn:schemas-microsoft-com:office:word" xmlns:w="http://schemas.openxmlformats.org/wordprocessingml/2006/main" xmlns:w14="http://schemas.microsoft.com/office/word/2010/wordml" xmlns:wpg="http://schemas.microsoft.com/office/word/2010/wordprocessingGroup" xmlns:wpi="http://schemas.microsoft.com/office/word/2010/wordprocessingInk" xmlns:wne="http://schemas.microsoft.com/office/word/2006/wordml" xmlns:wps="http://schemas.microsoft.com/office/word/2010/wordprocessingShape" mc:Ignorable="w14 wp14">
+<w:footnotes xmlns:wpc="http://schemas.microsoft.com/office/word/2010/wordprocessingCanvas" xmlns:cx="http://schemas.microsoft.com/office/drawing/2014/chartex" xmlns:cx1="http://schemas.microsoft.com/office/drawing/2015/9/8/chartex" xmlns:cx2="http://schemas.microsoft.com/office/drawing/2015/10/21/chartex" xmlns:cx3="http://schemas.microsoft.com/office/drawing/2016/5/9/chartex" xmlns:cx4="http://schemas.microsoft.com/office/drawing/2016/5/10/chartex" xmlns:cx5="http://schemas.microsoft.com/office/drawing/2016/5/11/chartex" xmlns:cx6="http://schemas.microsoft.com/office/drawing/2016/5/12/chartex" xmlns:cx7="http://schemas.microsoft.com/office/drawing/2016/5/13/chartex" xmlns:cx8="http://schemas.microsoft.com/office/drawing/2016/5/14/chartex" xmlns:mc="http://schemas.openxmlformats.org/markup-compatibility/2006" xmlns:aink="http://schemas.microsoft.com/office/drawing/2016/ink" xmlns:am3d="http://schemas.microsoft.com/office/drawing/2017/model3d" xmlns:o="urn:schemas-microsoft-com:office:office" xmlns:oel="http://schemas.microsoft.com/office/2019/extlst" xmlns:r="http://schemas.openxmlformats.org/officeDocument/2006/relationships" xmlns:m="http://schemas.openxmlformats.org/officeDocument/2006/math" xmlns:v="urn:schemas-microsoft-com:vml" xmlns:wp14="http://schemas.microsoft.com/office/word/2010/wordprocessingDrawing" xmlns:wp="http://schemas.openxmlformats.org/drawingml/2006/wordprocessingDrawing" xmlns:w10="urn:schemas-microsoft-com:office:word" xmlns:w="http://schemas.openxmlformats.org/wordprocessingml/2006/main" xmlns:w14="http://schemas.microsoft.com/office/word/2010/wordml" xmlns:w15="http://schemas.microsoft.com/office/word/2012/wordml" xmlns:w16cex="http://schemas.microsoft.com/office/word/2018/wordml/cex" xmlns:w16cid="http://schemas.microsoft.com/office/word/2016/wordml/cid" xmlns:w16="http://schemas.microsoft.com/office/word/2018/wordml" xmlns:w16du="http://schemas.microsoft.com/office/word/2023/wordml/word16du" xmlns:w16sdtdh="http://schemas.microsoft.com/office/word/2020/wordml/sdtdatahash" xmlns:w16se="http://schemas.microsoft.com/office/word/2015/wordml/symex" xmlns:wpg="http://schemas.microsoft.com/office/word/2010/wordprocessingGroup" xmlns:wpi="http://schemas.microsoft.com/office/word/2010/wordprocessingInk" xmlns:wne="http://schemas.microsoft.com/office/word/2006/wordml" xmlns:wps="http://schemas.microsoft.com/office/word/2010/wordprocessingShape" mc:Ignorable="w14 w15 w16se w16cid w16 w16cex w16sdtdh wp14">
   <w:footnote w:type="separator" w:id="-1">
     <w:p>
       <w:pPr>
@@ -4253,16 +2512,14 @@
 </file>
 
 <file path=word/header1.xml><?xml version="1.0" encoding="utf-8"?>
-<w:hdr xmlns:wpc="http://schemas.microsoft.com/office/word/2010/wordprocessingCanvas" xmlns:mc="http://schemas.openxmlformats.org/markup-compatibility/2006" xmlns:o="urn:schemas-microsoft-com:office:office" xmlns:r="http://schemas.openxmlformats.org/officeDocument/2006/relationships" xmlns:m="http://schemas.openxmlformats.org/officeDocument/2006/math" xmlns:v="urn:schemas-microsoft-com:vml" xmlns:wp14="http://schemas.microsoft.com/office/word/2010/wordprocessingDrawing" xmlns:wp="http://schemas.openxmlformats.org/drawingml/2006/wordprocessingDrawing" xmlns:w10="urn:schemas-microsoft-com:office:word" xmlns:w="http://schemas.openxmlformats.org/wordprocessingml/2006/main" xmlns:w14="http://schemas.microsoft.com/office/word/2010/wordml" xmlns:wpg="http://schemas.microsoft.com/office/word/2010/wordprocessingGroup" xmlns:wpi="http://schemas.microsoft.com/office/word/2010/wordprocessingInk" xmlns:wne="http://schemas.microsoft.com/office/word/2006/wordml" xmlns:wps="http://schemas.microsoft.com/office/word/2010/wordprocessingShape" mc:Ignorable="w14 wp14">
+<w:hdr xmlns:wpc="http://schemas.microsoft.com/office/word/2010/wordprocessingCanvas" xmlns:cx="http://schemas.microsoft.com/office/drawing/2014/chartex" xmlns:cx1="http://schemas.microsoft.com/office/drawing/2015/9/8/chartex" xmlns:cx2="http://schemas.microsoft.com/office/drawing/2015/10/21/chartex" xmlns:cx3="http://schemas.microsoft.com/office/drawing/2016/5/9/chartex" xmlns:cx4="http://schemas.microsoft.com/office/drawing/2016/5/10/chartex" xmlns:cx5="http://schemas.microsoft.com/office/drawing/2016/5/11/chartex" xmlns:cx6="http://schemas.microsoft.com/office/drawing/2016/5/12/chartex" xmlns:cx7="http://schemas.microsoft.com/office/drawing/2016/5/13/chartex" xmlns:cx8="http://schemas.microsoft.com/office/drawing/2016/5/14/chartex" xmlns:mc="http://schemas.openxmlformats.org/markup-compatibility/2006" xmlns:aink="http://schemas.microsoft.com/office/drawing/2016/ink" xmlns:am3d="http://schemas.microsoft.com/office/drawing/2017/model3d" xmlns:o="urn:schemas-microsoft-com:office:office" xmlns:oel="http://schemas.microsoft.com/office/2019/extlst" xmlns:r="http://schemas.openxmlformats.org/officeDocument/2006/relationships" xmlns:m="http://schemas.openxmlformats.org/officeDocument/2006/math" xmlns:v="urn:schemas-microsoft-com:vml" xmlns:wp14="http://schemas.microsoft.com/office/word/2010/wordprocessingDrawing" xmlns:wp="http://schemas.openxmlformats.org/drawingml/2006/wordprocessingDrawing" xmlns:w10="urn:schemas-microsoft-com:office:word" xmlns:w="http://schemas.openxmlformats.org/wordprocessingml/2006/main" xmlns:w14="http://schemas.microsoft.com/office/word/2010/wordml" xmlns:w15="http://schemas.microsoft.com/office/word/2012/wordml" xmlns:w16cex="http://schemas.microsoft.com/office/word/2018/wordml/cex" xmlns:w16cid="http://schemas.microsoft.com/office/word/2016/wordml/cid" xmlns:w16="http://schemas.microsoft.com/office/word/2018/wordml" xmlns:w16du="http://schemas.microsoft.com/office/word/2023/wordml/word16du" xmlns:w16sdtdh="http://schemas.microsoft.com/office/word/2020/wordml/sdtdatahash" xmlns:w16se="http://schemas.microsoft.com/office/word/2015/wordml/symex" xmlns:wpg="http://schemas.microsoft.com/office/word/2010/wordprocessingGroup" xmlns:wpi="http://schemas.microsoft.com/office/word/2010/wordprocessingInk" xmlns:wne="http://schemas.microsoft.com/office/word/2006/wordml" xmlns:wps="http://schemas.microsoft.com/office/word/2010/wordprocessingShape" mc:Ignorable="w14 w15 w16se w16cid w16 w16cex w16sdtdh wp14">
   <w:p>
     <w:pPr>
       <w:pStyle w:val="Header"/>
     </w:pPr>
-    <w:proofErr w:type="spellStart"/>
     <w:r>
       <w:t>Elektrotehni</w:t>
     </w:r>
-    <w:proofErr w:type="spellEnd"/>
     <w:r>
       <w:rPr>
         <w:lang w:val="sr-Latn-RS"/>
@@ -4275,18 +2532,16 @@
     <w:r>
       <w:ptab w:relativeTo="margin" w:alignment="right" w:leader="none"/>
     </w:r>
-    <w:proofErr w:type="spellStart"/>
     <w:r>
       <w:t>Nezard</w:t>
     </w:r>
-    <w:proofErr w:type="spellEnd"/>
   </w:p>
 </w:hdr>
 </file>
 
 <file path=word/numbering.xml><?xml version="1.0" encoding="utf-8"?>
-<w:numbering xmlns:wpc="http://schemas.microsoft.com/office/word/2010/wordprocessingCanvas" xmlns:mc="http://schemas.openxmlformats.org/markup-compatibility/2006" xmlns:o="urn:schemas-microsoft-com:office:office" xmlns:r="http://schemas.openxmlformats.org/officeDocument/2006/relationships" xmlns:m="http://schemas.openxmlformats.org/officeDocument/2006/math" xmlns:v="urn:schemas-microsoft-com:vml" xmlns:wp14="http://schemas.microsoft.com/office/word/2010/wordprocessingDrawing" xmlns:wp="http://schemas.openxmlformats.org/drawingml/2006/wordprocessingDrawing" xmlns:w10="urn:schemas-microsoft-com:office:word" xmlns:w="http://schemas.openxmlformats.org/wordprocessingml/2006/main" xmlns:w14="http://schemas.microsoft.com/office/word/2010/wordml" xmlns:wpg="http://schemas.microsoft.com/office/word/2010/wordprocessingGroup" xmlns:wpi="http://schemas.microsoft.com/office/word/2010/wordprocessingInk" xmlns:wne="http://schemas.microsoft.com/office/word/2006/wordml" xmlns:wps="http://schemas.microsoft.com/office/word/2010/wordprocessingShape" mc:Ignorable="w14 wp14">
-  <w:abstractNum w:abstractNumId="0">
+<w:numbering xmlns:wpc="http://schemas.microsoft.com/office/word/2010/wordprocessingCanvas" xmlns:cx="http://schemas.microsoft.com/office/drawing/2014/chartex" xmlns:cx1="http://schemas.microsoft.com/office/drawing/2015/9/8/chartex" xmlns:cx2="http://schemas.microsoft.com/office/drawing/2015/10/21/chartex" xmlns:cx3="http://schemas.microsoft.com/office/drawing/2016/5/9/chartex" xmlns:cx4="http://schemas.microsoft.com/office/drawing/2016/5/10/chartex" xmlns:cx5="http://schemas.microsoft.com/office/drawing/2016/5/11/chartex" xmlns:cx6="http://schemas.microsoft.com/office/drawing/2016/5/12/chartex" xmlns:cx7="http://schemas.microsoft.com/office/drawing/2016/5/13/chartex" xmlns:cx8="http://schemas.microsoft.com/office/drawing/2016/5/14/chartex" xmlns:mc="http://schemas.openxmlformats.org/markup-compatibility/2006" xmlns:aink="http://schemas.microsoft.com/office/drawing/2016/ink" xmlns:am3d="http://schemas.microsoft.com/office/drawing/2017/model3d" xmlns:o="urn:schemas-microsoft-com:office:office" xmlns:oel="http://schemas.microsoft.com/office/2019/extlst" xmlns:r="http://schemas.openxmlformats.org/officeDocument/2006/relationships" xmlns:m="http://schemas.openxmlformats.org/officeDocument/2006/math" xmlns:v="urn:schemas-microsoft-com:vml" xmlns:wp14="http://schemas.microsoft.com/office/word/2010/wordprocessingDrawing" xmlns:wp="http://schemas.openxmlformats.org/drawingml/2006/wordprocessingDrawing" xmlns:w10="urn:schemas-microsoft-com:office:word" xmlns:w="http://schemas.openxmlformats.org/wordprocessingml/2006/main" xmlns:w14="http://schemas.microsoft.com/office/word/2010/wordml" xmlns:w15="http://schemas.microsoft.com/office/word/2012/wordml" xmlns:w16cex="http://schemas.microsoft.com/office/word/2018/wordml/cex" xmlns:w16cid="http://schemas.microsoft.com/office/word/2016/wordml/cid" xmlns:w16="http://schemas.microsoft.com/office/word/2018/wordml" xmlns:w16du="http://schemas.microsoft.com/office/word/2023/wordml/word16du" xmlns:w16sdtdh="http://schemas.microsoft.com/office/word/2020/wordml/sdtdatahash" xmlns:w16se="http://schemas.microsoft.com/office/word/2015/wordml/symex" xmlns:wpg="http://schemas.microsoft.com/office/word/2010/wordprocessingGroup" xmlns:wpi="http://schemas.microsoft.com/office/word/2010/wordprocessingInk" xmlns:wne="http://schemas.microsoft.com/office/word/2006/wordml" xmlns:wps="http://schemas.microsoft.com/office/word/2010/wordprocessingShape" mc:Ignorable="w14 w15 w16se w16cid w16 w16cex w16sdtdh wp14">
+  <w:abstractNum w:abstractNumId="0" w15:restartNumberingAfterBreak="0">
     <w:nsid w:val="03917DB3"/>
     <w:multiLevelType w:val="multilevel"/>
     <w:tmpl w:val="1BF8645A"/>
@@ -4372,7 +2627,7 @@
       </w:pPr>
     </w:lvl>
   </w:abstractNum>
-  <w:abstractNum w:abstractNumId="1">
+  <w:abstractNum w:abstractNumId="1" w15:restartNumberingAfterBreak="0">
     <w:nsid w:val="08EF6465"/>
     <w:multiLevelType w:val="multilevel"/>
     <w:tmpl w:val="602628DE"/>
@@ -4458,7 +2713,7 @@
       </w:pPr>
     </w:lvl>
   </w:abstractNum>
-  <w:abstractNum w:abstractNumId="2">
+  <w:abstractNum w:abstractNumId="2" w15:restartNumberingAfterBreak="0">
     <w:nsid w:val="09715AE6"/>
     <w:multiLevelType w:val="hybridMultilevel"/>
     <w:tmpl w:val="C772DFEC"/>
@@ -4544,7 +2799,7 @@
       </w:pPr>
     </w:lvl>
   </w:abstractNum>
-  <w:abstractNum w:abstractNumId="3">
+  <w:abstractNum w:abstractNumId="3" w15:restartNumberingAfterBreak="0">
     <w:nsid w:val="1D876F3B"/>
     <w:multiLevelType w:val="hybridMultilevel"/>
     <w:tmpl w:val="0D861438"/>
@@ -4657,7 +2912,7 @@
       </w:rPr>
     </w:lvl>
   </w:abstractNum>
-  <w:abstractNum w:abstractNumId="4">
+  <w:abstractNum w:abstractNumId="4" w15:restartNumberingAfterBreak="0">
     <w:nsid w:val="1F6768D8"/>
     <w:multiLevelType w:val="multilevel"/>
     <w:tmpl w:val="0409001F"/>
@@ -4743,7 +2998,7 @@
       </w:pPr>
     </w:lvl>
   </w:abstractNum>
-  <w:abstractNum w:abstractNumId="5">
+  <w:abstractNum w:abstractNumId="5" w15:restartNumberingAfterBreak="0">
     <w:nsid w:val="29304905"/>
     <w:multiLevelType w:val="multilevel"/>
     <w:tmpl w:val="0409001F"/>
@@ -4829,7 +3084,7 @@
       </w:pPr>
     </w:lvl>
   </w:abstractNum>
-  <w:abstractNum w:abstractNumId="6">
+  <w:abstractNum w:abstractNumId="6" w15:restartNumberingAfterBreak="0">
     <w:nsid w:val="2FD77F6D"/>
     <w:multiLevelType w:val="multilevel"/>
     <w:tmpl w:val="BCC8F09E"/>
@@ -4915,7 +3170,7 @@
       </w:pPr>
     </w:lvl>
   </w:abstractNum>
-  <w:abstractNum w:abstractNumId="7">
+  <w:abstractNum w:abstractNumId="7" w15:restartNumberingAfterBreak="0">
     <w:nsid w:val="3C3A43E7"/>
     <w:multiLevelType w:val="multilevel"/>
     <w:tmpl w:val="0409001F"/>
@@ -5001,7 +3256,7 @@
       </w:pPr>
     </w:lvl>
   </w:abstractNum>
-  <w:abstractNum w:abstractNumId="8">
+  <w:abstractNum w:abstractNumId="8" w15:restartNumberingAfterBreak="0">
     <w:nsid w:val="5C241C9D"/>
     <w:multiLevelType w:val="multilevel"/>
     <w:tmpl w:val="F9282D5E"/>
@@ -5087,7 +3342,7 @@
       </w:pPr>
     </w:lvl>
   </w:abstractNum>
-  <w:abstractNum w:abstractNumId="9">
+  <w:abstractNum w:abstractNumId="9" w15:restartNumberingAfterBreak="0">
     <w:nsid w:val="60C53F26"/>
     <w:multiLevelType w:val="hybridMultilevel"/>
     <w:tmpl w:val="AA2259C4"/>
@@ -5173,7 +3428,7 @@
       </w:pPr>
     </w:lvl>
   </w:abstractNum>
-  <w:abstractNum w:abstractNumId="10">
+  <w:abstractNum w:abstractNumId="10" w15:restartNumberingAfterBreak="0">
     <w:nsid w:val="704C73D7"/>
     <w:multiLevelType w:val="multilevel"/>
     <w:tmpl w:val="2F44B032"/>
@@ -5262,7 +3517,7 @@
       </w:pPr>
     </w:lvl>
   </w:abstractNum>
-  <w:abstractNum w:abstractNumId="11">
+  <w:abstractNum w:abstractNumId="11" w15:restartNumberingAfterBreak="0">
     <w:nsid w:val="74CB608E"/>
     <w:multiLevelType w:val="multilevel"/>
     <w:tmpl w:val="0409001F"/>
@@ -5348,7 +3603,7 @@
       </w:pPr>
     </w:lvl>
   </w:abstractNum>
-  <w:abstractNum w:abstractNumId="12">
+  <w:abstractNum w:abstractNumId="12" w15:restartNumberingAfterBreak="0">
     <w:nsid w:val="75336887"/>
     <w:multiLevelType w:val="multilevel"/>
     <w:tmpl w:val="0409001F"/>
@@ -5434,7 +3689,7 @@
       </w:pPr>
     </w:lvl>
   </w:abstractNum>
-  <w:abstractNum w:abstractNumId="13">
+  <w:abstractNum w:abstractNumId="13" w15:restartNumberingAfterBreak="0">
     <w:nsid w:val="7C3837A4"/>
     <w:multiLevelType w:val="multilevel"/>
     <w:tmpl w:val="0409001D"/>
@@ -5520,7 +3775,7 @@
       </w:pPr>
     </w:lvl>
   </w:abstractNum>
-  <w:abstractNum w:abstractNumId="14">
+  <w:abstractNum w:abstractNumId="14" w15:restartNumberingAfterBreak="0">
     <w:nsid w:val="7D7C4893"/>
     <w:multiLevelType w:val="hybridMultilevel"/>
     <w:tmpl w:val="C39CBF80"/>
@@ -5606,7 +3861,7 @@
       </w:pPr>
     </w:lvl>
   </w:abstractNum>
-  <w:abstractNum w:abstractNumId="15">
+  <w:abstractNum w:abstractNumId="15" w15:restartNumberingAfterBreak="0">
     <w:nsid w:val="7EAF4E79"/>
     <w:multiLevelType w:val="hybridMultilevel"/>
     <w:tmpl w:val="71621B82"/>
@@ -5692,59 +3947,59 @@
       </w:pPr>
     </w:lvl>
   </w:abstractNum>
-  <w:num w:numId="1">
+  <w:num w:numId="1" w16cid:durableId="1422605741">
     <w:abstractNumId w:val="9"/>
   </w:num>
-  <w:num w:numId="2">
+  <w:num w:numId="2" w16cid:durableId="387581511">
     <w:abstractNumId w:val="10"/>
   </w:num>
-  <w:num w:numId="3">
+  <w:num w:numId="3" w16cid:durableId="1007439619">
     <w:abstractNumId w:val="13"/>
   </w:num>
-  <w:num w:numId="4">
+  <w:num w:numId="4" w16cid:durableId="1601184453">
     <w:abstractNumId w:val="2"/>
   </w:num>
-  <w:num w:numId="5">
+  <w:num w:numId="5" w16cid:durableId="1807158203">
     <w:abstractNumId w:val="7"/>
   </w:num>
-  <w:num w:numId="6">
+  <w:num w:numId="6" w16cid:durableId="709573102">
     <w:abstractNumId w:val="12"/>
   </w:num>
-  <w:num w:numId="7">
+  <w:num w:numId="7" w16cid:durableId="1191258341">
     <w:abstractNumId w:val="11"/>
   </w:num>
-  <w:num w:numId="8">
+  <w:num w:numId="8" w16cid:durableId="729773447">
     <w:abstractNumId w:val="5"/>
   </w:num>
-  <w:num w:numId="9">
+  <w:num w:numId="9" w16cid:durableId="1564756213">
     <w:abstractNumId w:val="4"/>
   </w:num>
-  <w:num w:numId="10">
+  <w:num w:numId="10" w16cid:durableId="1380084970">
     <w:abstractNumId w:val="14"/>
   </w:num>
-  <w:num w:numId="11">
+  <w:num w:numId="11" w16cid:durableId="1105155714">
     <w:abstractNumId w:val="3"/>
   </w:num>
-  <w:num w:numId="12">
+  <w:num w:numId="12" w16cid:durableId="1529950800">
     <w:abstractNumId w:val="15"/>
   </w:num>
-  <w:num w:numId="13">
+  <w:num w:numId="13" w16cid:durableId="1218010137">
     <w:abstractNumId w:val="6"/>
   </w:num>
-  <w:num w:numId="14">
+  <w:num w:numId="14" w16cid:durableId="1680279703">
     <w:abstractNumId w:val="8"/>
   </w:num>
-  <w:num w:numId="15">
+  <w:num w:numId="15" w16cid:durableId="138883469">
     <w:abstractNumId w:val="1"/>
   </w:num>
-  <w:num w:numId="16">
+  <w:num w:numId="16" w16cid:durableId="1703047224">
     <w:abstractNumId w:val="0"/>
   </w:num>
 </w:numbering>
 </file>
 
 <file path=word/styles.xml><?xml version="1.0" encoding="utf-8"?>
-<w:styles xmlns:mc="http://schemas.openxmlformats.org/markup-compatibility/2006" xmlns:r="http://schemas.openxmlformats.org/officeDocument/2006/relationships" xmlns:w="http://schemas.openxmlformats.org/wordprocessingml/2006/main" xmlns:w14="http://schemas.microsoft.com/office/word/2010/wordml" mc:Ignorable="w14">
+<w:styles xmlns:mc="http://schemas.openxmlformats.org/markup-compatibility/2006" xmlns:r="http://schemas.openxmlformats.org/officeDocument/2006/relationships" xmlns:w="http://schemas.openxmlformats.org/wordprocessingml/2006/main" xmlns:w14="http://schemas.microsoft.com/office/word/2010/wordml" xmlns:w15="http://schemas.microsoft.com/office/word/2012/wordml" xmlns:w16cex="http://schemas.microsoft.com/office/word/2018/wordml/cex" xmlns:w16cid="http://schemas.microsoft.com/office/word/2016/wordml/cid" xmlns:w16="http://schemas.microsoft.com/office/word/2018/wordml" xmlns:w16sdtdh="http://schemas.microsoft.com/office/word/2020/wordml/sdtdatahash" xmlns:w16se="http://schemas.microsoft.com/office/word/2015/wordml/symex" mc:Ignorable="w14 w15 w16se w16cid w16 w16cex w16sdtdh">
   <w:docDefaults>
     <w:rPrDefault>
       <w:rPr>
@@ -5760,144 +4015,383 @@
       </w:pPr>
     </w:pPrDefault>
   </w:docDefaults>
-  <w:latentStyles w:defLockedState="0" w:defUIPriority="99" w:defSemiHidden="1" w:defUnhideWhenUsed="1" w:defQFormat="0" w:count="267">
-    <w:lsdException w:name="Normal" w:semiHidden="0" w:uiPriority="0" w:unhideWhenUsed="0" w:qFormat="1"/>
-    <w:lsdException w:name="heading 1" w:semiHidden="0" w:uiPriority="9" w:unhideWhenUsed="0" w:qFormat="1"/>
-    <w:lsdException w:name="heading 2" w:uiPriority="9" w:qFormat="1"/>
-    <w:lsdException w:name="heading 3" w:uiPriority="9" w:qFormat="1"/>
-    <w:lsdException w:name="heading 4" w:uiPriority="9" w:qFormat="1"/>
-    <w:lsdException w:name="heading 5" w:uiPriority="9" w:qFormat="1"/>
-    <w:lsdException w:name="heading 6" w:uiPriority="9" w:qFormat="1"/>
-    <w:lsdException w:name="heading 7" w:uiPriority="9" w:qFormat="1"/>
-    <w:lsdException w:name="heading 8" w:uiPriority="9" w:qFormat="1"/>
-    <w:lsdException w:name="heading 9" w:uiPriority="9" w:qFormat="1"/>
-    <w:lsdException w:name="toc 1" w:uiPriority="39"/>
-    <w:lsdException w:name="toc 2" w:uiPriority="39"/>
-    <w:lsdException w:name="toc 3" w:uiPriority="39"/>
-    <w:lsdException w:name="toc 4" w:uiPriority="39"/>
-    <w:lsdException w:name="toc 5" w:uiPriority="39"/>
-    <w:lsdException w:name="toc 6" w:uiPriority="39"/>
-    <w:lsdException w:name="toc 7" w:uiPriority="39"/>
-    <w:lsdException w:name="toc 8" w:uiPriority="39"/>
-    <w:lsdException w:name="toc 9" w:uiPriority="39"/>
-    <w:lsdException w:name="caption" w:uiPriority="35" w:qFormat="1"/>
-    <w:lsdException w:name="Title" w:semiHidden="0" w:uiPriority="10" w:unhideWhenUsed="0" w:qFormat="1"/>
-    <w:lsdException w:name="Default Paragraph Font" w:uiPriority="1"/>
-    <w:lsdException w:name="Subtitle" w:semiHidden="0" w:uiPriority="11" w:unhideWhenUsed="0" w:qFormat="1"/>
-    <w:lsdException w:name="Strong" w:semiHidden="0" w:uiPriority="22" w:unhideWhenUsed="0" w:qFormat="1"/>
-    <w:lsdException w:name="Emphasis" w:semiHidden="0" w:uiPriority="20" w:unhideWhenUsed="0" w:qFormat="1"/>
-    <w:lsdException w:name="Table Grid" w:semiHidden="0" w:uiPriority="39" w:unhideWhenUsed="0"/>
-    <w:lsdException w:name="Placeholder Text" w:unhideWhenUsed="0"/>
-    <w:lsdException w:name="No Spacing" w:semiHidden="0" w:uiPriority="1" w:unhideWhenUsed="0" w:qFormat="1"/>
-    <w:lsdException w:name="Light Shading" w:semiHidden="0" w:uiPriority="60" w:unhideWhenUsed="0"/>
-    <w:lsdException w:name="Light List" w:semiHidden="0" w:uiPriority="61" w:unhideWhenUsed="0"/>
-    <w:lsdException w:name="Light Grid" w:semiHidden="0" w:uiPriority="62" w:unhideWhenUsed="0"/>
-    <w:lsdException w:name="Medium Shading 1" w:semiHidden="0" w:uiPriority="63" w:unhideWhenUsed="0"/>
-    <w:lsdException w:name="Medium Shading 2" w:semiHidden="0" w:uiPriority="64" w:unhideWhenUsed="0"/>
-    <w:lsdException w:name="Medium List 1" w:semiHidden="0" w:uiPriority="65" w:unhideWhenUsed="0"/>
-    <w:lsdException w:name="Medium List 2" w:semiHidden="0" w:uiPriority="66" w:unhideWhenUsed="0"/>
-    <w:lsdException w:name="Medium Grid 1" w:semiHidden="0" w:uiPriority="67" w:unhideWhenUsed="0"/>
-    <w:lsdException w:name="Medium Grid 2" w:semiHidden="0" w:uiPriority="68" w:unhideWhenUsed="0"/>
-    <w:lsdException w:name="Medium Grid 3" w:semiHidden="0" w:uiPriority="69" w:unhideWhenUsed="0"/>
-    <w:lsdException w:name="Dark List" w:semiHidden="0" w:uiPriority="70" w:unhideWhenUsed="0"/>
-    <w:lsdException w:name="Colorful Shading" w:semiHidden="0" w:uiPriority="71" w:unhideWhenUsed="0"/>
-    <w:lsdException w:name="Colorful List" w:semiHidden="0" w:uiPriority="72" w:unhideWhenUsed="0"/>
-    <w:lsdException w:name="Colorful Grid" w:semiHidden="0" w:uiPriority="73" w:unhideWhenUsed="0"/>
-    <w:lsdException w:name="Light Shading Accent 1" w:semiHidden="0" w:uiPriority="60" w:unhideWhenUsed="0"/>
-    <w:lsdException w:name="Light List Accent 1" w:semiHidden="0" w:uiPriority="61" w:unhideWhenUsed="0"/>
-    <w:lsdException w:name="Light Grid Accent 1" w:semiHidden="0" w:uiPriority="62" w:unhideWhenUsed="0"/>
-    <w:lsdException w:name="Medium Shading 1 Accent 1" w:semiHidden="0" w:uiPriority="63" w:unhideWhenUsed="0"/>
-    <w:lsdException w:name="Medium Shading 2 Accent 1" w:semiHidden="0" w:uiPriority="64" w:unhideWhenUsed="0"/>
-    <w:lsdException w:name="Medium List 1 Accent 1" w:semiHidden="0" w:uiPriority="65" w:unhideWhenUsed="0"/>
-    <w:lsdException w:name="Revision" w:unhideWhenUsed="0"/>
-    <w:lsdException w:name="List Paragraph" w:semiHidden="0" w:uiPriority="34" w:unhideWhenUsed="0" w:qFormat="1"/>
-    <w:lsdException w:name="Quote" w:semiHidden="0" w:uiPriority="29" w:unhideWhenUsed="0" w:qFormat="1"/>
-    <w:lsdException w:name="Intense Quote" w:semiHidden="0" w:uiPriority="30" w:unhideWhenUsed="0" w:qFormat="1"/>
-    <w:lsdException w:name="Medium List 2 Accent 1" w:semiHidden="0" w:uiPriority="66" w:unhideWhenUsed="0"/>
-    <w:lsdException w:name="Medium Grid 1 Accent 1" w:semiHidden="0" w:uiPriority="67" w:unhideWhenUsed="0"/>
-    <w:lsdException w:name="Medium Grid 2 Accent 1" w:semiHidden="0" w:uiPriority="68" w:unhideWhenUsed="0"/>
-    <w:lsdException w:name="Medium Grid 3 Accent 1" w:semiHidden="0" w:uiPriority="69" w:unhideWhenUsed="0"/>
-    <w:lsdException w:name="Dark List Accent 1" w:semiHidden="0" w:uiPriority="70" w:unhideWhenUsed="0"/>
-    <w:lsdException w:name="Colorful Shading Accent 1" w:semiHidden="0" w:uiPriority="71" w:unhideWhenUsed="0"/>
-    <w:lsdException w:name="Colorful List Accent 1" w:semiHidden="0" w:uiPriority="72" w:unhideWhenUsed="0"/>
-    <w:lsdException w:name="Colorful Grid Accent 1" w:semiHidden="0" w:uiPriority="73" w:unhideWhenUsed="0"/>
-    <w:lsdException w:name="Light Shading Accent 2" w:semiHidden="0" w:uiPriority="60" w:unhideWhenUsed="0"/>
-    <w:lsdException w:name="Light List Accent 2" w:semiHidden="0" w:uiPriority="61" w:unhideWhenUsed="0"/>
-    <w:lsdException w:name="Light Grid Accent 2" w:semiHidden="0" w:uiPriority="62" w:unhideWhenUsed="0"/>
-    <w:lsdException w:name="Medium Shading 1 Accent 2" w:semiHidden="0" w:uiPriority="63" w:unhideWhenUsed="0"/>
-    <w:lsdException w:name="Medium Shading 2 Accent 2" w:semiHidden="0" w:uiPriority="64" w:unhideWhenUsed="0"/>
-    <w:lsdException w:name="Medium List 1 Accent 2" w:semiHidden="0" w:uiPriority="65" w:unhideWhenUsed="0"/>
-    <w:lsdException w:name="Medium List 2 Accent 2" w:semiHidden="0" w:uiPriority="66" w:unhideWhenUsed="0"/>
-    <w:lsdException w:name="Medium Grid 1 Accent 2" w:semiHidden="0" w:uiPriority="67" w:unhideWhenUsed="0"/>
-    <w:lsdException w:name="Medium Grid 2 Accent 2" w:semiHidden="0" w:uiPriority="68" w:unhideWhenUsed="0"/>
-    <w:lsdException w:name="Medium Grid 3 Accent 2" w:semiHidden="0" w:uiPriority="69" w:unhideWhenUsed="0"/>
-    <w:lsdException w:name="Dark List Accent 2" w:semiHidden="0" w:uiPriority="70" w:unhideWhenUsed="0"/>
-    <w:lsdException w:name="Colorful Shading Accent 2" w:semiHidden="0" w:uiPriority="71" w:unhideWhenUsed="0"/>
-    <w:lsdException w:name="Colorful List Accent 2" w:semiHidden="0" w:uiPriority="72" w:unhideWhenUsed="0"/>
-    <w:lsdException w:name="Colorful Grid Accent 2" w:semiHidden="0" w:uiPriority="73" w:unhideWhenUsed="0"/>
-    <w:lsdException w:name="Light Shading Accent 3" w:semiHidden="0" w:uiPriority="60" w:unhideWhenUsed="0"/>
-    <w:lsdException w:name="Light List Accent 3" w:semiHidden="0" w:uiPriority="61" w:unhideWhenUsed="0"/>
-    <w:lsdException w:name="Light Grid Accent 3" w:semiHidden="0" w:uiPriority="62" w:unhideWhenUsed="0"/>
-    <w:lsdException w:name="Medium Shading 1 Accent 3" w:semiHidden="0" w:uiPriority="63" w:unhideWhenUsed="0"/>
-    <w:lsdException w:name="Medium Shading 2 Accent 3" w:semiHidden="0" w:uiPriority="64" w:unhideWhenUsed="0"/>
-    <w:lsdException w:name="Medium List 1 Accent 3" w:semiHidden="0" w:uiPriority="65" w:unhideWhenUsed="0"/>
-    <w:lsdException w:name="Medium List 2 Accent 3" w:semiHidden="0" w:uiPriority="66" w:unhideWhenUsed="0"/>
-    <w:lsdException w:name="Medium Grid 1 Accent 3" w:semiHidden="0" w:uiPriority="67" w:unhideWhenUsed="0"/>
-    <w:lsdException w:name="Medium Grid 2 Accent 3" w:semiHidden="0" w:uiPriority="68" w:unhideWhenUsed="0"/>
-    <w:lsdException w:name="Medium Grid 3 Accent 3" w:semiHidden="0" w:uiPriority="69" w:unhideWhenUsed="0"/>
-    <w:lsdException w:name="Dark List Accent 3" w:semiHidden="0" w:uiPriority="70" w:unhideWhenUsed="0"/>
-    <w:lsdException w:name="Colorful Shading Accent 3" w:semiHidden="0" w:uiPriority="71" w:unhideWhenUsed="0"/>
-    <w:lsdException w:name="Colorful List Accent 3" w:semiHidden="0" w:uiPriority="72" w:unhideWhenUsed="0"/>
-    <w:lsdException w:name="Colorful Grid Accent 3" w:semiHidden="0" w:uiPriority="73" w:unhideWhenUsed="0"/>
-    <w:lsdException w:name="Light Shading Accent 4" w:semiHidden="0" w:uiPriority="60" w:unhideWhenUsed="0"/>
-    <w:lsdException w:name="Light List Accent 4" w:semiHidden="0" w:uiPriority="61" w:unhideWhenUsed="0"/>
-    <w:lsdException w:name="Light Grid Accent 4" w:semiHidden="0" w:uiPriority="62" w:unhideWhenUsed="0"/>
-    <w:lsdException w:name="Medium Shading 1 Accent 4" w:semiHidden="0" w:uiPriority="63" w:unhideWhenUsed="0"/>
-    <w:lsdException w:name="Medium Shading 2 Accent 4" w:semiHidden="0" w:uiPriority="64" w:unhideWhenUsed="0"/>
-    <w:lsdException w:name="Medium List 1 Accent 4" w:semiHidden="0" w:uiPriority="65" w:unhideWhenUsed="0"/>
-    <w:lsdException w:name="Medium List 2 Accent 4" w:semiHidden="0" w:uiPriority="66" w:unhideWhenUsed="0"/>
-    <w:lsdException w:name="Medium Grid 1 Accent 4" w:semiHidden="0" w:uiPriority="67" w:unhideWhenUsed="0"/>
-    <w:lsdException w:name="Medium Grid 2 Accent 4" w:semiHidden="0" w:uiPriority="68" w:unhideWhenUsed="0"/>
-    <w:lsdException w:name="Medium Grid 3 Accent 4" w:semiHidden="0" w:uiPriority="69" w:unhideWhenUsed="0"/>
-    <w:lsdException w:name="Dark List Accent 4" w:semiHidden="0" w:uiPriority="70" w:unhideWhenUsed="0"/>
-    <w:lsdException w:name="Colorful Shading Accent 4" w:semiHidden="0" w:uiPriority="71" w:unhideWhenUsed="0"/>
-    <w:lsdException w:name="Colorful List Accent 4" w:semiHidden="0" w:uiPriority="72" w:unhideWhenUsed="0"/>
-    <w:lsdException w:name="Colorful Grid Accent 4" w:semiHidden="0" w:uiPriority="73" w:unhideWhenUsed="0"/>
-    <w:lsdException w:name="Light Shading Accent 5" w:semiHidden="0" w:uiPriority="60" w:unhideWhenUsed="0"/>
-    <w:lsdException w:name="Light List Accent 5" w:semiHidden="0" w:uiPriority="61" w:unhideWhenUsed="0"/>
-    <w:lsdException w:name="Light Grid Accent 5" w:semiHidden="0" w:uiPriority="62" w:unhideWhenUsed="0"/>
-    <w:lsdException w:name="Medium Shading 1 Accent 5" w:semiHidden="0" w:uiPriority="63" w:unhideWhenUsed="0"/>
-    <w:lsdException w:name="Medium Shading 2 Accent 5" w:semiHidden="0" w:uiPriority="64" w:unhideWhenUsed="0"/>
-    <w:lsdException w:name="Medium List 1 Accent 5" w:semiHidden="0" w:uiPriority="65" w:unhideWhenUsed="0"/>
-    <w:lsdException w:name="Medium List 2 Accent 5" w:semiHidden="0" w:uiPriority="66" w:unhideWhenUsed="0"/>
-    <w:lsdException w:name="Medium Grid 1 Accent 5" w:semiHidden="0" w:uiPriority="67" w:unhideWhenUsed="0"/>
-    <w:lsdException w:name="Medium Grid 2 Accent 5" w:semiHidden="0" w:uiPriority="68" w:unhideWhenUsed="0"/>
-    <w:lsdException w:name="Medium Grid 3 Accent 5" w:semiHidden="0" w:uiPriority="69" w:unhideWhenUsed="0"/>
-    <w:lsdException w:name="Dark List Accent 5" w:semiHidden="0" w:uiPriority="70" w:unhideWhenUsed="0"/>
-    <w:lsdException w:name="Colorful Shading Accent 5" w:semiHidden="0" w:uiPriority="71" w:unhideWhenUsed="0"/>
-    <w:lsdException w:name="Colorful List Accent 5" w:semiHidden="0" w:uiPriority="72" w:unhideWhenUsed="0"/>
-    <w:lsdException w:name="Colorful Grid Accent 5" w:semiHidden="0" w:uiPriority="73" w:unhideWhenUsed="0"/>
-    <w:lsdException w:name="Light Shading Accent 6" w:semiHidden="0" w:uiPriority="60" w:unhideWhenUsed="0"/>
-    <w:lsdException w:name="Light List Accent 6" w:semiHidden="0" w:uiPriority="61" w:unhideWhenUsed="0"/>
-    <w:lsdException w:name="Light Grid Accent 6" w:semiHidden="0" w:uiPriority="62" w:unhideWhenUsed="0"/>
-    <w:lsdException w:name="Medium Shading 1 Accent 6" w:semiHidden="0" w:uiPriority="63" w:unhideWhenUsed="0"/>
-    <w:lsdException w:name="Medium Shading 2 Accent 6" w:semiHidden="0" w:uiPriority="64" w:unhideWhenUsed="0"/>
-    <w:lsdException w:name="Medium List 1 Accent 6" w:semiHidden="0" w:uiPriority="65" w:unhideWhenUsed="0"/>
-    <w:lsdException w:name="Medium List 2 Accent 6" w:semiHidden="0" w:uiPriority="66" w:unhideWhenUsed="0"/>
-    <w:lsdException w:name="Medium Grid 1 Accent 6" w:semiHidden="0" w:uiPriority="67" w:unhideWhenUsed="0"/>
-    <w:lsdException w:name="Medium Grid 2 Accent 6" w:semiHidden="0" w:uiPriority="68" w:unhideWhenUsed="0"/>
-    <w:lsdException w:name="Medium Grid 3 Accent 6" w:semiHidden="0" w:uiPriority="69" w:unhideWhenUsed="0"/>
-    <w:lsdException w:name="Dark List Accent 6" w:semiHidden="0" w:uiPriority="70" w:unhideWhenUsed="0"/>
-    <w:lsdException w:name="Colorful Shading Accent 6" w:semiHidden="0" w:uiPriority="71" w:unhideWhenUsed="0"/>
-    <w:lsdException w:name="Colorful List Accent 6" w:semiHidden="0" w:uiPriority="72" w:unhideWhenUsed="0"/>
-    <w:lsdException w:name="Colorful Grid Accent 6" w:semiHidden="0" w:uiPriority="73" w:unhideWhenUsed="0"/>
-    <w:lsdException w:name="Subtle Emphasis" w:semiHidden="0" w:uiPriority="19" w:unhideWhenUsed="0" w:qFormat="1"/>
-    <w:lsdException w:name="Intense Emphasis" w:semiHidden="0" w:uiPriority="21" w:unhideWhenUsed="0" w:qFormat="1"/>
-    <w:lsdException w:name="Subtle Reference" w:semiHidden="0" w:uiPriority="31" w:unhideWhenUsed="0" w:qFormat="1"/>
-    <w:lsdException w:name="Intense Reference" w:semiHidden="0" w:uiPriority="32" w:unhideWhenUsed="0" w:qFormat="1"/>
-    <w:lsdException w:name="Book Title" w:semiHidden="0" w:uiPriority="33" w:unhideWhenUsed="0" w:qFormat="1"/>
-    <w:lsdException w:name="Bibliography" w:uiPriority="37"/>
-    <w:lsdException w:name="TOC Heading" w:uiPriority="39" w:qFormat="1"/>
+  <w:latentStyles w:defLockedState="0" w:defUIPriority="99" w:defSemiHidden="0" w:defUnhideWhenUsed="0" w:defQFormat="0" w:count="376">
+    <w:lsdException w:name="Normal" w:uiPriority="0" w:qFormat="1"/>
+    <w:lsdException w:name="heading 1" w:uiPriority="9" w:qFormat="1"/>
+    <w:lsdException w:name="heading 2" w:semiHidden="1" w:uiPriority="9" w:unhideWhenUsed="1" w:qFormat="1"/>
+    <w:lsdException w:name="heading 3" w:semiHidden="1" w:uiPriority="9" w:unhideWhenUsed="1" w:qFormat="1"/>
+    <w:lsdException w:name="heading 4" w:semiHidden="1" w:uiPriority="9" w:unhideWhenUsed="1" w:qFormat="1"/>
+    <w:lsdException w:name="heading 5" w:semiHidden="1" w:uiPriority="9" w:unhideWhenUsed="1" w:qFormat="1"/>
+    <w:lsdException w:name="heading 6" w:semiHidden="1" w:uiPriority="9" w:unhideWhenUsed="1" w:qFormat="1"/>
+    <w:lsdException w:name="heading 7" w:semiHidden="1" w:uiPriority="9" w:unhideWhenUsed="1" w:qFormat="1"/>
+    <w:lsdException w:name="heading 8" w:semiHidden="1" w:uiPriority="9" w:unhideWhenUsed="1" w:qFormat="1"/>
+    <w:lsdException w:name="heading 9" w:semiHidden="1" w:uiPriority="9" w:unhideWhenUsed="1" w:qFormat="1"/>
+    <w:lsdException w:name="index 1" w:semiHidden="1" w:unhideWhenUsed="1"/>
+    <w:lsdException w:name="index 2" w:semiHidden="1" w:unhideWhenUsed="1"/>
+    <w:lsdException w:name="index 3" w:semiHidden="1" w:unhideWhenUsed="1"/>
+    <w:lsdException w:name="index 4" w:semiHidden="1" w:unhideWhenUsed="1"/>
+    <w:lsdException w:name="index 5" w:semiHidden="1" w:unhideWhenUsed="1"/>
+    <w:lsdException w:name="index 6" w:semiHidden="1" w:unhideWhenUsed="1"/>
+    <w:lsdException w:name="index 7" w:semiHidden="1" w:unhideWhenUsed="1"/>
+    <w:lsdException w:name="index 8" w:semiHidden="1" w:unhideWhenUsed="1"/>
+    <w:lsdException w:name="index 9" w:semiHidden="1" w:unhideWhenUsed="1"/>
+    <w:lsdException w:name="toc 1" w:semiHidden="1" w:uiPriority="39" w:unhideWhenUsed="1"/>
+    <w:lsdException w:name="toc 2" w:semiHidden="1" w:uiPriority="39" w:unhideWhenUsed="1"/>
+    <w:lsdException w:name="toc 3" w:semiHidden="1" w:uiPriority="39" w:unhideWhenUsed="1"/>
+    <w:lsdException w:name="toc 4" w:semiHidden="1" w:uiPriority="39" w:unhideWhenUsed="1"/>
+    <w:lsdException w:name="toc 5" w:semiHidden="1" w:uiPriority="39" w:unhideWhenUsed="1"/>
+    <w:lsdException w:name="toc 6" w:semiHidden="1" w:uiPriority="39" w:unhideWhenUsed="1"/>
+    <w:lsdException w:name="toc 7" w:semiHidden="1" w:uiPriority="39" w:unhideWhenUsed="1"/>
+    <w:lsdException w:name="toc 8" w:semiHidden="1" w:uiPriority="39" w:unhideWhenUsed="1"/>
+    <w:lsdException w:name="toc 9" w:semiHidden="1" w:uiPriority="39" w:unhideWhenUsed="1"/>
+    <w:lsdException w:name="Normal Indent" w:semiHidden="1" w:unhideWhenUsed="1"/>
+    <w:lsdException w:name="footnote text" w:semiHidden="1" w:unhideWhenUsed="1"/>
+    <w:lsdException w:name="annotation text" w:semiHidden="1" w:unhideWhenUsed="1"/>
+    <w:lsdException w:name="header" w:semiHidden="1" w:unhideWhenUsed="1"/>
+    <w:lsdException w:name="footer" w:semiHidden="1" w:unhideWhenUsed="1"/>
+    <w:lsdException w:name="index heading" w:semiHidden="1" w:unhideWhenUsed="1"/>
+    <w:lsdException w:name="caption" w:semiHidden="1" w:uiPriority="35" w:unhideWhenUsed="1" w:qFormat="1"/>
+    <w:lsdException w:name="table of figures" w:semiHidden="1" w:unhideWhenUsed="1"/>
+    <w:lsdException w:name="envelope address" w:semiHidden="1" w:unhideWhenUsed="1"/>
+    <w:lsdException w:name="envelope return" w:semiHidden="1" w:unhideWhenUsed="1"/>
+    <w:lsdException w:name="footnote reference" w:semiHidden="1" w:unhideWhenUsed="1"/>
+    <w:lsdException w:name="annotation reference" w:semiHidden="1" w:unhideWhenUsed="1"/>
+    <w:lsdException w:name="line number" w:semiHidden="1" w:unhideWhenUsed="1"/>
+    <w:lsdException w:name="page number" w:semiHidden="1" w:unhideWhenUsed="1"/>
+    <w:lsdException w:name="endnote reference" w:semiHidden="1" w:unhideWhenUsed="1"/>
+    <w:lsdException w:name="endnote text" w:semiHidden="1" w:unhideWhenUsed="1"/>
+    <w:lsdException w:name="table of authorities" w:semiHidden="1" w:unhideWhenUsed="1"/>
+    <w:lsdException w:name="macro" w:semiHidden="1" w:unhideWhenUsed="1"/>
+    <w:lsdException w:name="toa heading" w:semiHidden="1" w:unhideWhenUsed="1"/>
+    <w:lsdException w:name="List" w:semiHidden="1" w:unhideWhenUsed="1"/>
+    <w:lsdException w:name="List Bullet" w:semiHidden="1" w:unhideWhenUsed="1"/>
+    <w:lsdException w:name="List Number" w:semiHidden="1" w:unhideWhenUsed="1"/>
+    <w:lsdException w:name="List 2" w:semiHidden="1" w:unhideWhenUsed="1"/>
+    <w:lsdException w:name="List 3" w:semiHidden="1" w:unhideWhenUsed="1"/>
+    <w:lsdException w:name="List 4" w:semiHidden="1" w:unhideWhenUsed="1"/>
+    <w:lsdException w:name="List 5" w:semiHidden="1" w:unhideWhenUsed="1"/>
+    <w:lsdException w:name="List Bullet 2" w:semiHidden="1" w:unhideWhenUsed="1"/>
+    <w:lsdException w:name="List Bullet 3" w:semiHidden="1" w:unhideWhenUsed="1"/>
+    <w:lsdException w:name="List Bullet 4" w:semiHidden="1" w:unhideWhenUsed="1"/>
+    <w:lsdException w:name="List Bullet 5" w:semiHidden="1" w:unhideWhenUsed="1"/>
+    <w:lsdException w:name="List Number 2" w:semiHidden="1" w:unhideWhenUsed="1"/>
+    <w:lsdException w:name="List Number 3" w:semiHidden="1" w:unhideWhenUsed="1"/>
+    <w:lsdException w:name="List Number 4" w:semiHidden="1" w:unhideWhenUsed="1"/>
+    <w:lsdException w:name="List Number 5" w:semiHidden="1" w:unhideWhenUsed="1"/>
+    <w:lsdException w:name="Title" w:uiPriority="10" w:qFormat="1"/>
+    <w:lsdException w:name="Closing" w:semiHidden="1" w:unhideWhenUsed="1"/>
+    <w:lsdException w:name="Signature" w:semiHidden="1" w:unhideWhenUsed="1"/>
+    <w:lsdException w:name="Default Paragraph Font" w:semiHidden="1" w:uiPriority="1" w:unhideWhenUsed="1"/>
+    <w:lsdException w:name="Body Text" w:semiHidden="1" w:unhideWhenUsed="1"/>
+    <w:lsdException w:name="Body Text Indent" w:semiHidden="1" w:unhideWhenUsed="1"/>
+    <w:lsdException w:name="List Continue" w:semiHidden="1" w:unhideWhenUsed="1"/>
+    <w:lsdException w:name="List Continue 2" w:semiHidden="1" w:unhideWhenUsed="1"/>
+    <w:lsdException w:name="List Continue 3" w:semiHidden="1" w:unhideWhenUsed="1"/>
+    <w:lsdException w:name="List Continue 4" w:semiHidden="1" w:unhideWhenUsed="1"/>
+    <w:lsdException w:name="List Continue 5" w:semiHidden="1" w:unhideWhenUsed="1"/>
+    <w:lsdException w:name="Message Header" w:semiHidden="1" w:unhideWhenUsed="1"/>
+    <w:lsdException w:name="Subtitle" w:uiPriority="11" w:qFormat="1"/>
+    <w:lsdException w:name="Salutation" w:semiHidden="1" w:unhideWhenUsed="1"/>
+    <w:lsdException w:name="Date" w:semiHidden="1" w:unhideWhenUsed="1"/>
+    <w:lsdException w:name="Body Text First Indent" w:semiHidden="1" w:unhideWhenUsed="1"/>
+    <w:lsdException w:name="Body Text First Indent 2" w:semiHidden="1" w:unhideWhenUsed="1"/>
+    <w:lsdException w:name="Note Heading" w:semiHidden="1" w:unhideWhenUsed="1"/>
+    <w:lsdException w:name="Body Text 2" w:semiHidden="1" w:unhideWhenUsed="1"/>
+    <w:lsdException w:name="Body Text 3" w:semiHidden="1" w:unhideWhenUsed="1"/>
+    <w:lsdException w:name="Body Text Indent 2" w:semiHidden="1" w:unhideWhenUsed="1"/>
+    <w:lsdException w:name="Body Text Indent 3" w:semiHidden="1" w:unhideWhenUsed="1"/>
+    <w:lsdException w:name="Block Text" w:semiHidden="1" w:unhideWhenUsed="1"/>
+    <w:lsdException w:name="Hyperlink" w:semiHidden="1" w:unhideWhenUsed="1"/>
+    <w:lsdException w:name="FollowedHyperlink" w:semiHidden="1" w:unhideWhenUsed="1"/>
+    <w:lsdException w:name="Strong" w:uiPriority="22" w:qFormat="1"/>
+    <w:lsdException w:name="Emphasis" w:uiPriority="20" w:qFormat="1"/>
+    <w:lsdException w:name="Document Map" w:semiHidden="1" w:unhideWhenUsed="1"/>
+    <w:lsdException w:name="Plain Text" w:semiHidden="1" w:unhideWhenUsed="1"/>
+    <w:lsdException w:name="E-mail Signature" w:semiHidden="1" w:unhideWhenUsed="1"/>
+    <w:lsdException w:name="HTML Top of Form" w:semiHidden="1" w:unhideWhenUsed="1"/>
+    <w:lsdException w:name="HTML Bottom of Form" w:semiHidden="1" w:unhideWhenUsed="1"/>
+    <w:lsdException w:name="Normal (Web)" w:semiHidden="1" w:unhideWhenUsed="1"/>
+    <w:lsdException w:name="HTML Acronym" w:semiHidden="1" w:unhideWhenUsed="1"/>
+    <w:lsdException w:name="HTML Address" w:semiHidden="1" w:unhideWhenUsed="1"/>
+    <w:lsdException w:name="HTML Cite" w:semiHidden="1" w:unhideWhenUsed="1"/>
+    <w:lsdException w:name="HTML Code" w:semiHidden="1" w:unhideWhenUsed="1"/>
+    <w:lsdException w:name="HTML Definition" w:semiHidden="1" w:unhideWhenUsed="1"/>
+    <w:lsdException w:name="HTML Keyboard" w:semiHidden="1" w:unhideWhenUsed="1"/>
+    <w:lsdException w:name="HTML Preformatted" w:semiHidden="1" w:unhideWhenUsed="1"/>
+    <w:lsdException w:name="HTML Sample" w:semiHidden="1" w:unhideWhenUsed="1"/>
+    <w:lsdException w:name="HTML Typewriter" w:semiHidden="1" w:unhideWhenUsed="1"/>
+    <w:lsdException w:name="HTML Variable" w:semiHidden="1" w:unhideWhenUsed="1"/>
+    <w:lsdException w:name="Normal Table" w:semiHidden="1" w:unhideWhenUsed="1"/>
+    <w:lsdException w:name="annotation subject" w:semiHidden="1" w:unhideWhenUsed="1"/>
+    <w:lsdException w:name="No List" w:semiHidden="1" w:unhideWhenUsed="1"/>
+    <w:lsdException w:name="Outline List 1" w:semiHidden="1" w:unhideWhenUsed="1"/>
+    <w:lsdException w:name="Outline List 2" w:semiHidden="1" w:unhideWhenUsed="1"/>
+    <w:lsdException w:name="Outline List 3" w:semiHidden="1" w:unhideWhenUsed="1"/>
+    <w:lsdException w:name="Table Simple 1" w:semiHidden="1" w:unhideWhenUsed="1"/>
+    <w:lsdException w:name="Table Simple 2" w:semiHidden="1" w:unhideWhenUsed="1"/>
+    <w:lsdException w:name="Table Simple 3" w:semiHidden="1" w:unhideWhenUsed="1"/>
+    <w:lsdException w:name="Table Classic 1" w:semiHidden="1" w:unhideWhenUsed="1"/>
+    <w:lsdException w:name="Table Classic 2" w:semiHidden="1" w:unhideWhenUsed="1"/>
+    <w:lsdException w:name="Table Classic 3" w:semiHidden="1" w:unhideWhenUsed="1"/>
+    <w:lsdException w:name="Table Classic 4" w:semiHidden="1" w:unhideWhenUsed="1"/>
+    <w:lsdException w:name="Table Colorful 1" w:semiHidden="1" w:unhideWhenUsed="1"/>
+    <w:lsdException w:name="Table Colorful 2" w:semiHidden="1" w:unhideWhenUsed="1"/>
+    <w:lsdException w:name="Table Colorful 3" w:semiHidden="1" w:unhideWhenUsed="1"/>
+    <w:lsdException w:name="Table Columns 1" w:semiHidden="1" w:unhideWhenUsed="1"/>
+    <w:lsdException w:name="Table Columns 2" w:semiHidden="1" w:unhideWhenUsed="1"/>
+    <w:lsdException w:name="Table Columns 3" w:semiHidden="1" w:unhideWhenUsed="1"/>
+    <w:lsdException w:name="Table Columns 4" w:semiHidden="1" w:unhideWhenUsed="1"/>
+    <w:lsdException w:name="Table Columns 5" w:semiHidden="1" w:unhideWhenUsed="1"/>
+    <w:lsdException w:name="Table Grid 1" w:semiHidden="1" w:unhideWhenUsed="1"/>
+    <w:lsdException w:name="Table Grid 2" w:semiHidden="1" w:unhideWhenUsed="1"/>
+    <w:lsdException w:name="Table Grid 3" w:semiHidden="1" w:unhideWhenUsed="1"/>
+    <w:lsdException w:name="Table Grid 4" w:semiHidden="1" w:unhideWhenUsed="1"/>
+    <w:lsdException w:name="Table Grid 5" w:semiHidden="1" w:unhideWhenUsed="1"/>
+    <w:lsdException w:name="Table Grid 6" w:semiHidden="1" w:unhideWhenUsed="1"/>
+    <w:lsdException w:name="Table Grid 7" w:semiHidden="1" w:unhideWhenUsed="1"/>
+    <w:lsdException w:name="Table Grid 8" w:semiHidden="1" w:unhideWhenUsed="1"/>
+    <w:lsdException w:name="Table List 1" w:semiHidden="1" w:unhideWhenUsed="1"/>
+    <w:lsdException w:name="Table List 2" w:semiHidden="1" w:unhideWhenUsed="1"/>
+    <w:lsdException w:name="Table List 3" w:semiHidden="1" w:unhideWhenUsed="1"/>
+    <w:lsdException w:name="Table List 4" w:semiHidden="1" w:unhideWhenUsed="1"/>
+    <w:lsdException w:name="Table List 5" w:semiHidden="1" w:unhideWhenUsed="1"/>
+    <w:lsdException w:name="Table List 6" w:semiHidden="1" w:unhideWhenUsed="1"/>
+    <w:lsdException w:name="Table List 7" w:semiHidden="1" w:unhideWhenUsed="1"/>
+    <w:lsdException w:name="Table List 8" w:semiHidden="1" w:unhideWhenUsed="1"/>
+    <w:lsdException w:name="Table 3D effects 1" w:semiHidden="1" w:unhideWhenUsed="1"/>
+    <w:lsdException w:name="Table 3D effects 2" w:semiHidden="1" w:unhideWhenUsed="1"/>
+    <w:lsdException w:name="Table 3D effects 3" w:semiHidden="1" w:unhideWhenUsed="1"/>
+    <w:lsdException w:name="Table Contemporary" w:semiHidden="1" w:unhideWhenUsed="1"/>
+    <w:lsdException w:name="Table Elegant" w:semiHidden="1" w:unhideWhenUsed="1"/>
+    <w:lsdException w:name="Table Professional" w:semiHidden="1" w:unhideWhenUsed="1"/>
+    <w:lsdException w:name="Table Subtle 1" w:semiHidden="1" w:unhideWhenUsed="1"/>
+    <w:lsdException w:name="Table Subtle 2" w:semiHidden="1" w:unhideWhenUsed="1"/>
+    <w:lsdException w:name="Table Web 1" w:semiHidden="1" w:unhideWhenUsed="1"/>
+    <w:lsdException w:name="Table Web 2" w:semiHidden="1" w:unhideWhenUsed="1"/>
+    <w:lsdException w:name="Table Web 3" w:semiHidden="1" w:unhideWhenUsed="1"/>
+    <w:lsdException w:name="Balloon Text" w:semiHidden="1" w:unhideWhenUsed="1"/>
+    <w:lsdException w:name="Table Grid" w:uiPriority="39"/>
+    <w:lsdException w:name="Table Theme" w:semiHidden="1" w:unhideWhenUsed="1"/>
+    <w:lsdException w:name="Placeholder Text" w:semiHidden="1"/>
+    <w:lsdException w:name="No Spacing" w:uiPriority="1" w:qFormat="1"/>
+    <w:lsdException w:name="Light Shading" w:uiPriority="60"/>
+    <w:lsdException w:name="Light List" w:uiPriority="61"/>
+    <w:lsdException w:name="Light Grid" w:uiPriority="62"/>
+    <w:lsdException w:name="Medium Shading 1" w:uiPriority="63"/>
+    <w:lsdException w:name="Medium Shading 2" w:uiPriority="64"/>
+    <w:lsdException w:name="Medium List 1" w:uiPriority="65"/>
+    <w:lsdException w:name="Medium List 2" w:uiPriority="66"/>
+    <w:lsdException w:name="Medium Grid 1" w:uiPriority="67"/>
+    <w:lsdException w:name="Medium Grid 2" w:uiPriority="68"/>
+    <w:lsdException w:name="Medium Grid 3" w:uiPriority="69"/>
+    <w:lsdException w:name="Dark List" w:uiPriority="70"/>
+    <w:lsdException w:name="Colorful Shading" w:uiPriority="71"/>
+    <w:lsdException w:name="Colorful List" w:uiPriority="72"/>
+    <w:lsdException w:name="Colorful Grid" w:uiPriority="73"/>
+    <w:lsdException w:name="Light Shading Accent 1" w:uiPriority="60"/>
+    <w:lsdException w:name="Light List Accent 1" w:uiPriority="61"/>
+    <w:lsdException w:name="Light Grid Accent 1" w:uiPriority="62"/>
+    <w:lsdException w:name="Medium Shading 1 Accent 1" w:uiPriority="63"/>
+    <w:lsdException w:name="Medium Shading 2 Accent 1" w:uiPriority="64"/>
+    <w:lsdException w:name="Medium List 1 Accent 1" w:uiPriority="65"/>
+    <w:lsdException w:name="Revision" w:semiHidden="1"/>
+    <w:lsdException w:name="List Paragraph" w:uiPriority="34" w:qFormat="1"/>
+    <w:lsdException w:name="Quote" w:uiPriority="29" w:qFormat="1"/>
+    <w:lsdException w:name="Intense Quote" w:uiPriority="30" w:qFormat="1"/>
+    <w:lsdException w:name="Medium List 2 Accent 1" w:uiPriority="66"/>
+    <w:lsdException w:name="Medium Grid 1 Accent 1" w:uiPriority="67"/>
+    <w:lsdException w:name="Medium Grid 2 Accent 1" w:uiPriority="68"/>
+    <w:lsdException w:name="Medium Grid 3 Accent 1" w:uiPriority="69"/>
+    <w:lsdException w:name="Dark List Accent 1" w:uiPriority="70"/>
+    <w:lsdException w:name="Colorful Shading Accent 1" w:uiPriority="71"/>
+    <w:lsdException w:name="Colorful List Accent 1" w:uiPriority="72"/>
+    <w:lsdException w:name="Colorful Grid Accent 1" w:uiPriority="73"/>
+    <w:lsdException w:name="Light Shading Accent 2" w:uiPriority="60"/>
+    <w:lsdException w:name="Light List Accent 2" w:uiPriority="61"/>
+    <w:lsdException w:name="Light Grid Accent 2" w:uiPriority="62"/>
+    <w:lsdException w:name="Medium Shading 1 Accent 2" w:uiPriority="63"/>
+    <w:lsdException w:name="Medium Shading 2 Accent 2" w:uiPriority="64"/>
+    <w:lsdException w:name="Medium List 1 Accent 2" w:uiPriority="65"/>
+    <w:lsdException w:name="Medium List 2 Accent 2" w:uiPriority="66"/>
+    <w:lsdException w:name="Medium Grid 1 Accent 2" w:uiPriority="67"/>
+    <w:lsdException w:name="Medium Grid 2 Accent 2" w:uiPriority="68"/>
+    <w:lsdException w:name="Medium Grid 3 Accent 2" w:uiPriority="69"/>
+    <w:lsdException w:name="Dark List Accent 2" w:uiPriority="70"/>
+    <w:lsdException w:name="Colorful Shading Accent 2" w:uiPriority="71"/>
+    <w:lsdException w:name="Colorful List Accent 2" w:uiPriority="72"/>
+    <w:lsdException w:name="Colorful Grid Accent 2" w:uiPriority="73"/>
+    <w:lsdException w:name="Light Shading Accent 3" w:uiPriority="60"/>
+    <w:lsdException w:name="Light List Accent 3" w:uiPriority="61"/>
+    <w:lsdException w:name="Light Grid Accent 3" w:uiPriority="62"/>
+    <w:lsdException w:name="Medium Shading 1 Accent 3" w:uiPriority="63"/>
+    <w:lsdException w:name="Medium Shading 2 Accent 3" w:uiPriority="64"/>
+    <w:lsdException w:name="Medium List 1 Accent 3" w:uiPriority="65"/>
+    <w:lsdException w:name="Medium List 2 Accent 3" w:uiPriority="66"/>
+    <w:lsdException w:name="Medium Grid 1 Accent 3" w:uiPriority="67"/>
+    <w:lsdException w:name="Medium Grid 2 Accent 3" w:uiPriority="68"/>
+    <w:lsdException w:name="Medium Grid 3 Accent 3" w:uiPriority="69"/>
+    <w:lsdException w:name="Dark List Accent 3" w:uiPriority="70"/>
+    <w:lsdException w:name="Colorful Shading Accent 3" w:uiPriority="71"/>
+    <w:lsdException w:name="Colorful List Accent 3" w:uiPriority="72"/>
+    <w:lsdException w:name="Colorful Grid Accent 3" w:uiPriority="73"/>
+    <w:lsdException w:name="Light Shading Accent 4" w:uiPriority="60"/>
+    <w:lsdException w:name="Light List Accent 4" w:uiPriority="61"/>
+    <w:lsdException w:name="Light Grid Accent 4" w:uiPriority="62"/>
+    <w:lsdException w:name="Medium Shading 1 Accent 4" w:uiPriority="63"/>
+    <w:lsdException w:name="Medium Shading 2 Accent 4" w:uiPriority="64"/>
+    <w:lsdException w:name="Medium List 1 Accent 4" w:uiPriority="65"/>
+    <w:lsdException w:name="Medium List 2 Accent 4" w:uiPriority="66"/>
+    <w:lsdException w:name="Medium Grid 1 Accent 4" w:uiPriority="67"/>
+    <w:lsdException w:name="Medium Grid 2 Accent 4" w:uiPriority="68"/>
+    <w:lsdException w:name="Medium Grid 3 Accent 4" w:uiPriority="69"/>
+    <w:lsdException w:name="Dark List Accent 4" w:uiPriority="70"/>
+    <w:lsdException w:name="Colorful Shading Accent 4" w:uiPriority="71"/>
+    <w:lsdException w:name="Colorful List Accent 4" w:uiPriority="72"/>
+    <w:lsdException w:name="Colorful Grid Accent 4" w:uiPriority="73"/>
+    <w:lsdException w:name="Light Shading Accent 5" w:uiPriority="60"/>
+    <w:lsdException w:name="Light List Accent 5" w:uiPriority="61"/>
+    <w:lsdException w:name="Light Grid Accent 5" w:uiPriority="62"/>
+    <w:lsdException w:name="Medium Shading 1 Accent 5" w:uiPriority="63"/>
+    <w:lsdException w:name="Medium Shading 2 Accent 5" w:uiPriority="64"/>
+    <w:lsdException w:name="Medium List 1 Accent 5" w:uiPriority="65"/>
+    <w:lsdException w:name="Medium List 2 Accent 5" w:uiPriority="66"/>
+    <w:lsdException w:name="Medium Grid 1 Accent 5" w:uiPriority="67"/>
+    <w:lsdException w:name="Medium Grid 2 Accent 5" w:uiPriority="68"/>
+    <w:lsdException w:name="Medium Grid 3 Accent 5" w:uiPriority="69"/>
+    <w:lsdException w:name="Dark List Accent 5" w:uiPriority="70"/>
+    <w:lsdException w:name="Colorful Shading Accent 5" w:uiPriority="71"/>
+    <w:lsdException w:name="Colorful List Accent 5" w:uiPriority="72"/>
+    <w:lsdException w:name="Colorful Grid Accent 5" w:uiPriority="73"/>
+    <w:lsdException w:name="Light Shading Accent 6" w:uiPriority="60"/>
+    <w:lsdException w:name="Light List Accent 6" w:uiPriority="61"/>
+    <w:lsdException w:name="Light Grid Accent 6" w:uiPriority="62"/>
+    <w:lsdException w:name="Medium Shading 1 Accent 6" w:uiPriority="63"/>
+    <w:lsdException w:name="Medium Shading 2 Accent 6" w:uiPriority="64"/>
+    <w:lsdException w:name="Medium List 1 Accent 6" w:uiPriority="65"/>
+    <w:lsdException w:name="Medium List 2 Accent 6" w:uiPriority="66"/>
+    <w:lsdException w:name="Medium Grid 1 Accent 6" w:uiPriority="67"/>
+    <w:lsdException w:name="Medium Grid 2 Accent 6" w:uiPriority="68"/>
+    <w:lsdException w:name="Medium Grid 3 Accent 6" w:uiPriority="69"/>
+    <w:lsdException w:name="Dark List Accent 6" w:uiPriority="70"/>
+    <w:lsdException w:name="Colorful Shading Accent 6" w:uiPriority="71"/>
+    <w:lsdException w:name="Colorful List Accent 6" w:uiPriority="72"/>
+    <w:lsdException w:name="Colorful Grid Accent 6" w:uiPriority="73"/>
+    <w:lsdException w:name="Subtle Emphasis" w:uiPriority="19" w:qFormat="1"/>
+    <w:lsdException w:name="Intense Emphasis" w:uiPriority="21" w:qFormat="1"/>
+    <w:lsdException w:name="Subtle Reference" w:uiPriority="31" w:qFormat="1"/>
+    <w:lsdException w:name="Intense Reference" w:uiPriority="32" w:qFormat="1"/>
+    <w:lsdException w:name="Book Title" w:uiPriority="33" w:qFormat="1"/>
+    <w:lsdException w:name="Bibliography" w:semiHidden="1" w:uiPriority="37" w:unhideWhenUsed="1"/>
+    <w:lsdException w:name="TOC Heading" w:semiHidden="1" w:uiPriority="39" w:unhideWhenUsed="1" w:qFormat="1"/>
+    <w:lsdException w:name="Plain Table 1" w:uiPriority="41"/>
+    <w:lsdException w:name="Plain Table 2" w:uiPriority="42"/>
+    <w:lsdException w:name="Plain Table 3" w:uiPriority="43"/>
+    <w:lsdException w:name="Plain Table 4" w:uiPriority="44"/>
+    <w:lsdException w:name="Plain Table 5" w:uiPriority="45"/>
+    <w:lsdException w:name="Grid Table Light" w:uiPriority="40"/>
+    <w:lsdException w:name="Grid Table 1 Light" w:uiPriority="46"/>
+    <w:lsdException w:name="Grid Table 2" w:uiPriority="47"/>
+    <w:lsdException w:name="Grid Table 3" w:uiPriority="48"/>
+    <w:lsdException w:name="Grid Table 4" w:uiPriority="49"/>
+    <w:lsdException w:name="Grid Table 5 Dark" w:uiPriority="50"/>
+    <w:lsdException w:name="Grid Table 6 Colorful" w:uiPriority="51"/>
+    <w:lsdException w:name="Grid Table 7 Colorful" w:uiPriority="52"/>
+    <w:lsdException w:name="Grid Table 1 Light Accent 1" w:uiPriority="46"/>
+    <w:lsdException w:name="Grid Table 2 Accent 1" w:uiPriority="47"/>
+    <w:lsdException w:name="Grid Table 3 Accent 1" w:uiPriority="48"/>
+    <w:lsdException w:name="Grid Table 4 Accent 1" w:uiPriority="49"/>
+    <w:lsdException w:name="Grid Table 5 Dark Accent 1" w:uiPriority="50"/>
+    <w:lsdException w:name="Grid Table 6 Colorful Accent 1" w:uiPriority="51"/>
+    <w:lsdException w:name="Grid Table 7 Colorful Accent 1" w:uiPriority="52"/>
+    <w:lsdException w:name="Grid Table 1 Light Accent 2" w:uiPriority="46"/>
+    <w:lsdException w:name="Grid Table 2 Accent 2" w:uiPriority="47"/>
+    <w:lsdException w:name="Grid Table 3 Accent 2" w:uiPriority="48"/>
+    <w:lsdException w:name="Grid Table 4 Accent 2" w:uiPriority="49"/>
+    <w:lsdException w:name="Grid Table 5 Dark Accent 2" w:uiPriority="50"/>
+    <w:lsdException w:name="Grid Table 6 Colorful Accent 2" w:uiPriority="51"/>
+    <w:lsdException w:name="Grid Table 7 Colorful Accent 2" w:uiPriority="52"/>
+    <w:lsdException w:name="Grid Table 1 Light Accent 3" w:uiPriority="46"/>
+    <w:lsdException w:name="Grid Table 2 Accent 3" w:uiPriority="47"/>
+    <w:lsdException w:name="Grid Table 3 Accent 3" w:uiPriority="48"/>
+    <w:lsdException w:name="Grid Table 4 Accent 3" w:uiPriority="49"/>
+    <w:lsdException w:name="Grid Table 5 Dark Accent 3" w:uiPriority="50"/>
+    <w:lsdException w:name="Grid Table 6 Colorful Accent 3" w:uiPriority="51"/>
+    <w:lsdException w:name="Grid Table 7 Colorful Accent 3" w:uiPriority="52"/>
+    <w:lsdException w:name="Grid Table 1 Light Accent 4" w:uiPriority="46"/>
+    <w:lsdException w:name="Grid Table 2 Accent 4" w:uiPriority="47"/>
+    <w:lsdException w:name="Grid Table 3 Accent 4" w:uiPriority="48"/>
+    <w:lsdException w:name="Grid Table 4 Accent 4" w:uiPriority="49"/>
+    <w:lsdException w:name="Grid Table 5 Dark Accent 4" w:uiPriority="50"/>
+    <w:lsdException w:name="Grid Table 6 Colorful Accent 4" w:uiPriority="51"/>
+    <w:lsdException w:name="Grid Table 7 Colorful Accent 4" w:uiPriority="52"/>
+    <w:lsdException w:name="Grid Table 1 Light Accent 5" w:uiPriority="46"/>
+    <w:lsdException w:name="Grid Table 2 Accent 5" w:uiPriority="47"/>
+    <w:lsdException w:name="Grid Table 3 Accent 5" w:uiPriority="48"/>
+    <w:lsdException w:name="Grid Table 4 Accent 5" w:uiPriority="49"/>
+    <w:lsdException w:name="Grid Table 5 Dark Accent 5" w:uiPriority="50"/>
+    <w:lsdException w:name="Grid Table 6 Colorful Accent 5" w:uiPriority="51"/>
+    <w:lsdException w:name="Grid Table 7 Colorful Accent 5" w:uiPriority="52"/>
+    <w:lsdException w:name="Grid Table 1 Light Accent 6" w:uiPriority="46"/>
+    <w:lsdException w:name="Grid Table 2 Accent 6" w:uiPriority="47"/>
+    <w:lsdException w:name="Grid Table 3 Accent 6" w:uiPriority="48"/>
+    <w:lsdException w:name="Grid Table 4 Accent 6" w:uiPriority="49"/>
+    <w:lsdException w:name="Grid Table 5 Dark Accent 6" w:uiPriority="50"/>
+    <w:lsdException w:name="Grid Table 6 Colorful Accent 6" w:uiPriority="51"/>
+    <w:lsdException w:name="Grid Table 7 Colorful Accent 6" w:uiPriority="52"/>
+    <w:lsdException w:name="List Table 1 Light" w:uiPriority="46"/>
+    <w:lsdException w:name="List Table 2" w:uiPriority="47"/>
+    <w:lsdException w:name="List Table 3" w:uiPriority="48"/>
+    <w:lsdException w:name="List Table 4" w:uiPriority="49"/>
+    <w:lsdException w:name="List Table 5 Dark" w:uiPriority="50"/>
+    <w:lsdException w:name="List Table 6 Colorful" w:uiPriority="51"/>
+    <w:lsdException w:name="List Table 7 Colorful" w:uiPriority="52"/>
+    <w:lsdException w:name="List Table 1 Light Accent 1" w:uiPriority="46"/>
+    <w:lsdException w:name="List Table 2 Accent 1" w:uiPriority="47"/>
+    <w:lsdException w:name="List Table 3 Accent 1" w:uiPriority="48"/>
+    <w:lsdException w:name="List Table 4 Accent 1" w:uiPriority="49"/>
+    <w:lsdException w:name="List Table 5 Dark Accent 1" w:uiPriority="50"/>
+    <w:lsdException w:name="List Table 6 Colorful Accent 1" w:uiPriority="51"/>
+    <w:lsdException w:name="List Table 7 Colorful Accent 1" w:uiPriority="52"/>
+    <w:lsdException w:name="List Table 1 Light Accent 2" w:uiPriority="46"/>
+    <w:lsdException w:name="List Table 2 Accent 2" w:uiPriority="47"/>
+    <w:lsdException w:name="List Table 3 Accent 2" w:uiPriority="48"/>
+    <w:lsdException w:name="List Table 4 Accent 2" w:uiPriority="49"/>
+    <w:lsdException w:name="List Table 5 Dark Accent 2" w:uiPriority="50"/>
+    <w:lsdException w:name="List Table 6 Colorful Accent 2" w:uiPriority="51"/>
+    <w:lsdException w:name="List Table 7 Colorful Accent 2" w:uiPriority="52"/>
+    <w:lsdException w:name="List Table 1 Light Accent 3" w:uiPriority="46"/>
+    <w:lsdException w:name="List Table 2 Accent 3" w:uiPriority="47"/>
+    <w:lsdException w:name="List Table 3 Accent 3" w:uiPriority="48"/>
+    <w:lsdException w:name="List Table 4 Accent 3" w:uiPriority="49"/>
+    <w:lsdException w:name="List Table 5 Dark Accent 3" w:uiPriority="50"/>
+    <w:lsdException w:name="List Table 6 Colorful Accent 3" w:uiPriority="51"/>
+    <w:lsdException w:name="List Table 7 Colorful Accent 3" w:uiPriority="52"/>
+    <w:lsdException w:name="List Table 1 Light Accent 4" w:uiPriority="46"/>
+    <w:lsdException w:name="List Table 2 Accent 4" w:uiPriority="47"/>
+    <w:lsdException w:name="List Table 3 Accent 4" w:uiPriority="48"/>
+    <w:lsdException w:name="List Table 4 Accent 4" w:uiPriority="49"/>
+    <w:lsdException w:name="List Table 5 Dark Accent 4" w:uiPriority="50"/>
+    <w:lsdException w:name="List Table 6 Colorful Accent 4" w:uiPriority="51"/>
+    <w:lsdException w:name="List Table 7 Colorful Accent 4" w:uiPriority="52"/>
+    <w:lsdException w:name="List Table 1 Light Accent 5" w:uiPriority="46"/>
+    <w:lsdException w:name="List Table 2 Accent 5" w:uiPriority="47"/>
+    <w:lsdException w:name="List Table 3 Accent 5" w:uiPriority="48"/>
+    <w:lsdException w:name="List Table 4 Accent 5" w:uiPriority="49"/>
+    <w:lsdException w:name="List Table 5 Dark Accent 5" w:uiPriority="50"/>
+    <w:lsdException w:name="List Table 6 Colorful Accent 5" w:uiPriority="51"/>
+    <w:lsdException w:name="List Table 7 Colorful Accent 5" w:uiPriority="52"/>
+    <w:lsdException w:name="List Table 1 Light Accent 6" w:uiPriority="46"/>
+    <w:lsdException w:name="List Table 2 Accent 6" w:uiPriority="47"/>
+    <w:lsdException w:name="List Table 3 Accent 6" w:uiPriority="48"/>
+    <w:lsdException w:name="List Table 4 Accent 6" w:uiPriority="49"/>
+    <w:lsdException w:name="List Table 5 Dark Accent 6" w:uiPriority="50"/>
+    <w:lsdException w:name="List Table 6 Colorful Accent 6" w:uiPriority="51"/>
+    <w:lsdException w:name="List Table 7 Colorful Accent 6" w:uiPriority="52"/>
+    <w:lsdException w:name="Mention" w:semiHidden="1" w:unhideWhenUsed="1"/>
+    <w:lsdException w:name="Smart Hyperlink" w:semiHidden="1" w:unhideWhenUsed="1"/>
+    <w:lsdException w:name="Hashtag" w:semiHidden="1" w:unhideWhenUsed="1"/>
+    <w:lsdException w:name="Unresolved Mention" w:semiHidden="1" w:unhideWhenUsed="1"/>
+    <w:lsdException w:name="Smart Link" w:semiHidden="1" w:unhideWhenUsed="1"/>
   </w:latentStyles>
   <w:style w:type="paragraph" w:default="1" w:styleId="Normal">
     <w:name w:val="Normal"/>
@@ -6135,7 +4629,6 @@
       <w:spacing w:after="0" w:line="240" w:lineRule="auto"/>
     </w:pPr>
     <w:tblPr>
-      <w:tblInd w:w="0" w:type="dxa"/>
       <w:tblBorders>
         <w:top w:val="single" w:sz="4" w:space="0" w:color="auto"/>
         <w:left w:val="single" w:sz="4" w:space="0" w:color="auto"/>
@@ -6144,12 +4637,6 @@
         <w:insideH w:val="single" w:sz="4" w:space="0" w:color="auto"/>
         <w:insideV w:val="single" w:sz="4" w:space="0" w:color="auto"/>
       </w:tblBorders>
-      <w:tblCellMar>
-        <w:top w:w="0" w:type="dxa"/>
-        <w:left w:w="108" w:type="dxa"/>
-        <w:bottom w:w="0" w:type="dxa"/>
-        <w:right w:w="108" w:type="dxa"/>
-      </w:tblCellMar>
     </w:tblPr>
   </w:style>
   <w:style w:type="table" w:customStyle="1" w:styleId="GridTable4-Accent21">
@@ -6163,7 +4650,6 @@
     <w:tblPr>
       <w:tblStyleRowBandSize w:val="1"/>
       <w:tblStyleColBandSize w:val="1"/>
-      <w:tblInd w:w="0" w:type="dxa"/>
       <w:tblBorders>
         <w:top w:val="single" w:sz="4" w:space="0" w:color="F4B083" w:themeColor="accent2" w:themeTint="99"/>
         <w:left w:val="single" w:sz="4" w:space="0" w:color="F4B083" w:themeColor="accent2" w:themeTint="99"/>
@@ -6172,12 +4658,6 @@
         <w:insideH w:val="single" w:sz="4" w:space="0" w:color="F4B083" w:themeColor="accent2" w:themeTint="99"/>
         <w:insideV w:val="single" w:sz="4" w:space="0" w:color="F4B083" w:themeColor="accent2" w:themeTint="99"/>
       </w:tblBorders>
-      <w:tblCellMar>
-        <w:top w:w="0" w:type="dxa"/>
-        <w:left w:w="108" w:type="dxa"/>
-        <w:bottom w:w="0" w:type="dxa"/>
-        <w:right w:w="108" w:type="dxa"/>
-      </w:tblCellMar>
     </w:tblPr>
     <w:tblStylePr w:type="firstRow">
       <w:rPr>
@@ -6283,745 +4763,12 @@
     <w:tblPr>
       <w:tblStyleRowBandSize w:val="1"/>
       <w:tblStyleColBandSize w:val="1"/>
-      <w:tblInd w:w="0" w:type="dxa"/>
       <w:tblBorders>
         <w:top w:val="single" w:sz="2" w:space="0" w:color="F4B083" w:themeColor="accent2" w:themeTint="99"/>
         <w:bottom w:val="single" w:sz="2" w:space="0" w:color="F4B083" w:themeColor="accent2" w:themeTint="99"/>
         <w:insideH w:val="single" w:sz="2" w:space="0" w:color="F4B083" w:themeColor="accent2" w:themeTint="99"/>
         <w:insideV w:val="single" w:sz="2" w:space="0" w:color="F4B083" w:themeColor="accent2" w:themeTint="99"/>
       </w:tblBorders>
-      <w:tblCellMar>
-        <w:top w:w="0" w:type="dxa"/>
-        <w:left w:w="108" w:type="dxa"/>
-        <w:bottom w:w="0" w:type="dxa"/>
-        <w:right w:w="108" w:type="dxa"/>
-      </w:tblCellMar>
-    </w:tblPr>
-    <w:tblStylePr w:type="firstRow">
-      <w:rPr>
-        <w:b/>
-        <w:bCs/>
-      </w:rPr>
-      <w:tblPr/>
-      <w:tcPr>
-        <w:tcBorders>
-          <w:top w:val="nil"/>
-          <w:bottom w:val="single" w:sz="12" w:space="0" w:color="F4B083" w:themeColor="accent2" w:themeTint="99"/>
-          <w:insideH w:val="nil"/>
-          <w:insideV w:val="nil"/>
-        </w:tcBorders>
-        <w:shd w:val="clear" w:color="auto" w:fill="FFFFFF" w:themeFill="background1"/>
-      </w:tcPr>
-    </w:tblStylePr>
-    <w:tblStylePr w:type="lastRow">
-      <w:rPr>
-        <w:b/>
-        <w:bCs/>
-      </w:rPr>
-      <w:tblPr/>
-      <w:tcPr>
-        <w:tcBorders>
-          <w:top w:val="double" w:sz="2" w:space="0" w:color="F4B083" w:themeColor="accent2" w:themeTint="99"/>
-          <w:bottom w:val="nil"/>
-          <w:insideH w:val="nil"/>
-          <w:insideV w:val="nil"/>
-        </w:tcBorders>
-        <w:shd w:val="clear" w:color="auto" w:fill="FFFFFF" w:themeFill="background1"/>
-      </w:tcPr>
-    </w:tblStylePr>
-    <w:tblStylePr w:type="firstCol">
-      <w:rPr>
-        <w:b/>
-        <w:bCs/>
-      </w:rPr>
-    </w:tblStylePr>
-    <w:tblStylePr w:type="lastCol">
-      <w:rPr>
-        <w:b/>
-        <w:bCs/>
-      </w:rPr>
-    </w:tblStylePr>
-    <w:tblStylePr w:type="band1Vert">
-      <w:tblPr/>
-      <w:tcPr>
-        <w:shd w:val="clear" w:color="auto" w:fill="FBE4D5" w:themeFill="accent2" w:themeFillTint="33"/>
-      </w:tcPr>
-    </w:tblStylePr>
-    <w:tblStylePr w:type="band1Horz">
-      <w:tblPr/>
-      <w:tcPr>
-        <w:shd w:val="clear" w:color="auto" w:fill="FBE4D5" w:themeFill="accent2" w:themeFillTint="33"/>
-      </w:tcPr>
-    </w:tblStylePr>
-  </w:style>
-  <w:style w:type="paragraph" w:styleId="TOCHeading">
-    <w:name w:val="TOC Heading"/>
-    <w:basedOn w:val="Heading1"/>
-    <w:next w:val="Normal"/>
-    <w:uiPriority w:val="39"/>
-    <w:unhideWhenUsed/>
-    <w:qFormat/>
-    <w:rsid w:val="0066306B"/>
-    <w:pPr>
-      <w:numPr>
-        <w:numId w:val="0"/>
-      </w:numPr>
-      <w:outlineLvl w:val="9"/>
-    </w:pPr>
-    <w:rPr>
-      <w:color w:val="2F5496" w:themeColor="accent1" w:themeShade="BF"/>
-      <w:sz w:val="32"/>
-    </w:rPr>
-  </w:style>
-  <w:style w:type="paragraph" w:styleId="TOC1">
-    <w:name w:val="toc 1"/>
-    <w:basedOn w:val="Normal"/>
-    <w:next w:val="Normal"/>
-    <w:autoRedefine/>
-    <w:uiPriority w:val="39"/>
-    <w:unhideWhenUsed/>
-    <w:rsid w:val="0066306B"/>
-    <w:pPr>
-      <w:spacing w:after="100"/>
-    </w:pPr>
-  </w:style>
-  <w:style w:type="paragraph" w:styleId="TOC2">
-    <w:name w:val="toc 2"/>
-    <w:basedOn w:val="Normal"/>
-    <w:next w:val="Normal"/>
-    <w:autoRedefine/>
-    <w:uiPriority w:val="39"/>
-    <w:unhideWhenUsed/>
-    <w:rsid w:val="0066306B"/>
-    <w:pPr>
-      <w:spacing w:after="100"/>
-      <w:ind w:left="240"/>
-    </w:pPr>
-  </w:style>
-  <w:style w:type="paragraph" w:styleId="TOC3">
-    <w:name w:val="toc 3"/>
-    <w:basedOn w:val="Normal"/>
-    <w:next w:val="Normal"/>
-    <w:autoRedefine/>
-    <w:uiPriority w:val="39"/>
-    <w:unhideWhenUsed/>
-    <w:rsid w:val="0066306B"/>
-    <w:pPr>
-      <w:spacing w:after="100"/>
-      <w:ind w:left="480"/>
-    </w:pPr>
-  </w:style>
-  <w:style w:type="character" w:styleId="Hyperlink">
-    <w:name w:val="Hyperlink"/>
-    <w:basedOn w:val="DefaultParagraphFont"/>
-    <w:uiPriority w:val="99"/>
-    <w:unhideWhenUsed/>
-    <w:rsid w:val="0066306B"/>
-    <w:rPr>
-      <w:color w:val="0563C1" w:themeColor="hyperlink"/>
-      <w:u w:val="single"/>
-    </w:rPr>
-  </w:style>
-  <w:style w:type="paragraph" w:styleId="BalloonText">
-    <w:name w:val="Balloon Text"/>
-    <w:basedOn w:val="Normal"/>
-    <w:link w:val="BalloonTextChar"/>
-    <w:uiPriority w:val="99"/>
-    <w:semiHidden/>
-    <w:unhideWhenUsed/>
-    <w:rsid w:val="00184783"/>
-    <w:pPr>
-      <w:spacing w:after="0" w:line="240" w:lineRule="auto"/>
-    </w:pPr>
-    <w:rPr>
-      <w:rFonts w:ascii="Tahoma" w:hAnsi="Tahoma" w:cs="Tahoma"/>
-      <w:sz w:val="16"/>
-      <w:szCs w:val="16"/>
-    </w:rPr>
-  </w:style>
-  <w:style w:type="character" w:customStyle="1" w:styleId="BalloonTextChar">
-    <w:name w:val="Balloon Text Char"/>
-    <w:basedOn w:val="DefaultParagraphFont"/>
-    <w:link w:val="BalloonText"/>
-    <w:uiPriority w:val="99"/>
-    <w:semiHidden/>
-    <w:rsid w:val="00184783"/>
-    <w:rPr>
-      <w:rFonts w:ascii="Tahoma" w:hAnsi="Tahoma" w:cs="Tahoma"/>
-      <w:sz w:val="16"/>
-      <w:szCs w:val="16"/>
-    </w:rPr>
-  </w:style>
-  <w:style w:type="character" w:customStyle="1" w:styleId="Heading4Char">
-    <w:name w:val="Heading 4 Char"/>
-    <w:basedOn w:val="DefaultParagraphFont"/>
-    <w:link w:val="Heading4"/>
-    <w:uiPriority w:val="9"/>
-    <w:rsid w:val="001C581F"/>
-    <w:rPr>
-      <w:rFonts w:asciiTheme="majorHAnsi" w:eastAsiaTheme="majorEastAsia" w:hAnsiTheme="majorHAnsi" w:cstheme="majorBidi"/>
-      <w:i/>
-      <w:iCs/>
-      <w:color w:val="2F5496" w:themeColor="accent1" w:themeShade="BF"/>
-      <w:sz w:val="24"/>
-    </w:rPr>
-  </w:style>
-</w:styles>
-</file>
-
-<file path=word/stylesWithEffects.xml><?xml version="1.0" encoding="utf-8"?>
-<w:styles xmlns:wpc="http://schemas.microsoft.com/office/word/2010/wordprocessingCanvas" xmlns:mc="http://schemas.openxmlformats.org/markup-compatibility/2006" xmlns:o="urn:schemas-microsoft-com:office:office" xmlns:r="http://schemas.openxmlformats.org/officeDocument/2006/relationships" xmlns:m="http://schemas.openxmlformats.org/officeDocument/2006/math" xmlns:v="urn:schemas-microsoft-com:vml" xmlns:wp14="http://schemas.microsoft.com/office/word/2010/wordprocessingDrawing" xmlns:wp="http://schemas.openxmlformats.org/drawingml/2006/wordprocessingDrawing" xmlns:w10="urn:schemas-microsoft-com:office:word" xmlns:w="http://schemas.openxmlformats.org/wordprocessingml/2006/main" xmlns:w14="http://schemas.microsoft.com/office/word/2010/wordml" xmlns:wpg="http://schemas.microsoft.com/office/word/2010/wordprocessingGroup" xmlns:wpi="http://schemas.microsoft.com/office/word/2010/wordprocessingInk" xmlns:wne="http://schemas.microsoft.com/office/word/2006/wordml" xmlns:wps="http://schemas.microsoft.com/office/word/2010/wordprocessingShape" mc:Ignorable="w14 wp14">
-  <w:docDefaults>
-    <w:rPrDefault>
-      <w:rPr>
-        <w:rFonts w:asciiTheme="minorHAnsi" w:eastAsiaTheme="minorHAnsi" w:hAnsiTheme="minorHAnsi" w:cstheme="minorBidi"/>
-        <w:sz w:val="22"/>
-        <w:szCs w:val="22"/>
-        <w:lang w:val="en-US" w:eastAsia="en-US" w:bidi="ar-SA"/>
-      </w:rPr>
-    </w:rPrDefault>
-    <w:pPrDefault>
-      <w:pPr>
-        <w:spacing w:after="160" w:line="259" w:lineRule="auto"/>
-      </w:pPr>
-    </w:pPrDefault>
-  </w:docDefaults>
-  <w:latentStyles w:defLockedState="0" w:defUIPriority="99" w:defSemiHidden="1" w:defUnhideWhenUsed="1" w:defQFormat="0" w:count="267">
-    <w:lsdException w:name="Normal" w:semiHidden="0" w:uiPriority="0" w:unhideWhenUsed="0" w:qFormat="1"/>
-    <w:lsdException w:name="heading 1" w:semiHidden="0" w:uiPriority="9" w:unhideWhenUsed="0" w:qFormat="1"/>
-    <w:lsdException w:name="heading 2" w:uiPriority="9" w:qFormat="1"/>
-    <w:lsdException w:name="heading 3" w:uiPriority="9" w:qFormat="1"/>
-    <w:lsdException w:name="heading 4" w:uiPriority="9" w:qFormat="1"/>
-    <w:lsdException w:name="heading 5" w:uiPriority="9" w:qFormat="1"/>
-    <w:lsdException w:name="heading 6" w:uiPriority="9" w:qFormat="1"/>
-    <w:lsdException w:name="heading 7" w:uiPriority="9" w:qFormat="1"/>
-    <w:lsdException w:name="heading 8" w:uiPriority="9" w:qFormat="1"/>
-    <w:lsdException w:name="heading 9" w:uiPriority="9" w:qFormat="1"/>
-    <w:lsdException w:name="toc 1" w:uiPriority="39"/>
-    <w:lsdException w:name="toc 2" w:uiPriority="39"/>
-    <w:lsdException w:name="toc 3" w:uiPriority="39"/>
-    <w:lsdException w:name="toc 4" w:uiPriority="39"/>
-    <w:lsdException w:name="toc 5" w:uiPriority="39"/>
-    <w:lsdException w:name="toc 6" w:uiPriority="39"/>
-    <w:lsdException w:name="toc 7" w:uiPriority="39"/>
-    <w:lsdException w:name="toc 8" w:uiPriority="39"/>
-    <w:lsdException w:name="toc 9" w:uiPriority="39"/>
-    <w:lsdException w:name="caption" w:uiPriority="35" w:qFormat="1"/>
-    <w:lsdException w:name="Title" w:semiHidden="0" w:uiPriority="10" w:unhideWhenUsed="0" w:qFormat="1"/>
-    <w:lsdException w:name="Default Paragraph Font" w:uiPriority="1"/>
-    <w:lsdException w:name="Subtitle" w:semiHidden="0" w:uiPriority="11" w:unhideWhenUsed="0" w:qFormat="1"/>
-    <w:lsdException w:name="Strong" w:semiHidden="0" w:uiPriority="22" w:unhideWhenUsed="0" w:qFormat="1"/>
-    <w:lsdException w:name="Emphasis" w:semiHidden="0" w:uiPriority="20" w:unhideWhenUsed="0" w:qFormat="1"/>
-    <w:lsdException w:name="Table Grid" w:semiHidden="0" w:uiPriority="39" w:unhideWhenUsed="0"/>
-    <w:lsdException w:name="Placeholder Text" w:unhideWhenUsed="0"/>
-    <w:lsdException w:name="No Spacing" w:semiHidden="0" w:uiPriority="1" w:unhideWhenUsed="0" w:qFormat="1"/>
-    <w:lsdException w:name="Light Shading" w:semiHidden="0" w:uiPriority="60" w:unhideWhenUsed="0"/>
-    <w:lsdException w:name="Light List" w:semiHidden="0" w:uiPriority="61" w:unhideWhenUsed="0"/>
-    <w:lsdException w:name="Light Grid" w:semiHidden="0" w:uiPriority="62" w:unhideWhenUsed="0"/>
-    <w:lsdException w:name="Medium Shading 1" w:semiHidden="0" w:uiPriority="63" w:unhideWhenUsed="0"/>
-    <w:lsdException w:name="Medium Shading 2" w:semiHidden="0" w:uiPriority="64" w:unhideWhenUsed="0"/>
-    <w:lsdException w:name="Medium List 1" w:semiHidden="0" w:uiPriority="65" w:unhideWhenUsed="0"/>
-    <w:lsdException w:name="Medium List 2" w:semiHidden="0" w:uiPriority="66" w:unhideWhenUsed="0"/>
-    <w:lsdException w:name="Medium Grid 1" w:semiHidden="0" w:uiPriority="67" w:unhideWhenUsed="0"/>
-    <w:lsdException w:name="Medium Grid 2" w:semiHidden="0" w:uiPriority="68" w:unhideWhenUsed="0"/>
-    <w:lsdException w:name="Medium Grid 3" w:semiHidden="0" w:uiPriority="69" w:unhideWhenUsed="0"/>
-    <w:lsdException w:name="Dark List" w:semiHidden="0" w:uiPriority="70" w:unhideWhenUsed="0"/>
-    <w:lsdException w:name="Colorful Shading" w:semiHidden="0" w:uiPriority="71" w:unhideWhenUsed="0"/>
-    <w:lsdException w:name="Colorful List" w:semiHidden="0" w:uiPriority="72" w:unhideWhenUsed="0"/>
-    <w:lsdException w:name="Colorful Grid" w:semiHidden="0" w:uiPriority="73" w:unhideWhenUsed="0"/>
-    <w:lsdException w:name="Light Shading Accent 1" w:semiHidden="0" w:uiPriority="60" w:unhideWhenUsed="0"/>
-    <w:lsdException w:name="Light List Accent 1" w:semiHidden="0" w:uiPriority="61" w:unhideWhenUsed="0"/>
-    <w:lsdException w:name="Light Grid Accent 1" w:semiHidden="0" w:uiPriority="62" w:unhideWhenUsed="0"/>
-    <w:lsdException w:name="Medium Shading 1 Accent 1" w:semiHidden="0" w:uiPriority="63" w:unhideWhenUsed="0"/>
-    <w:lsdException w:name="Medium Shading 2 Accent 1" w:semiHidden="0" w:uiPriority="64" w:unhideWhenUsed="0"/>
-    <w:lsdException w:name="Medium List 1 Accent 1" w:semiHidden="0" w:uiPriority="65" w:unhideWhenUsed="0"/>
-    <w:lsdException w:name="Revision" w:unhideWhenUsed="0"/>
-    <w:lsdException w:name="List Paragraph" w:semiHidden="0" w:uiPriority="34" w:unhideWhenUsed="0" w:qFormat="1"/>
-    <w:lsdException w:name="Quote" w:semiHidden="0" w:uiPriority="29" w:unhideWhenUsed="0" w:qFormat="1"/>
-    <w:lsdException w:name="Intense Quote" w:semiHidden="0" w:uiPriority="30" w:unhideWhenUsed="0" w:qFormat="1"/>
-    <w:lsdException w:name="Medium List 2 Accent 1" w:semiHidden="0" w:uiPriority="66" w:unhideWhenUsed="0"/>
-    <w:lsdException w:name="Medium Grid 1 Accent 1" w:semiHidden="0" w:uiPriority="67" w:unhideWhenUsed="0"/>
-    <w:lsdException w:name="Medium Grid 2 Accent 1" w:semiHidden="0" w:uiPriority="68" w:unhideWhenUsed="0"/>
-    <w:lsdException w:name="Medium Grid 3 Accent 1" w:semiHidden="0" w:uiPriority="69" w:unhideWhenUsed="0"/>
-    <w:lsdException w:name="Dark List Accent 1" w:semiHidden="0" w:uiPriority="70" w:unhideWhenUsed="0"/>
-    <w:lsdException w:name="Colorful Shading Accent 1" w:semiHidden="0" w:uiPriority="71" w:unhideWhenUsed="0"/>
-    <w:lsdException w:name="Colorful List Accent 1" w:semiHidden="0" w:uiPriority="72" w:unhideWhenUsed="0"/>
-    <w:lsdException w:name="Colorful Grid Accent 1" w:semiHidden="0" w:uiPriority="73" w:unhideWhenUsed="0"/>
-    <w:lsdException w:name="Light Shading Accent 2" w:semiHidden="0" w:uiPriority="60" w:unhideWhenUsed="0"/>
-    <w:lsdException w:name="Light List Accent 2" w:semiHidden="0" w:uiPriority="61" w:unhideWhenUsed="0"/>
-    <w:lsdException w:name="Light Grid Accent 2" w:semiHidden="0" w:uiPriority="62" w:unhideWhenUsed="0"/>
-    <w:lsdException w:name="Medium Shading 1 Accent 2" w:semiHidden="0" w:uiPriority="63" w:unhideWhenUsed="0"/>
-    <w:lsdException w:name="Medium Shading 2 Accent 2" w:semiHidden="0" w:uiPriority="64" w:unhideWhenUsed="0"/>
-    <w:lsdException w:name="Medium List 1 Accent 2" w:semiHidden="0" w:uiPriority="65" w:unhideWhenUsed="0"/>
-    <w:lsdException w:name="Medium List 2 Accent 2" w:semiHidden="0" w:uiPriority="66" w:unhideWhenUsed="0"/>
-    <w:lsdException w:name="Medium Grid 1 Accent 2" w:semiHidden="0" w:uiPriority="67" w:unhideWhenUsed="0"/>
-    <w:lsdException w:name="Medium Grid 2 Accent 2" w:semiHidden="0" w:uiPriority="68" w:unhideWhenUsed="0"/>
-    <w:lsdException w:name="Medium Grid 3 Accent 2" w:semiHidden="0" w:uiPriority="69" w:unhideWhenUsed="0"/>
-    <w:lsdException w:name="Dark List Accent 2" w:semiHidden="0" w:uiPriority="70" w:unhideWhenUsed="0"/>
-    <w:lsdException w:name="Colorful Shading Accent 2" w:semiHidden="0" w:uiPriority="71" w:unhideWhenUsed="0"/>
-    <w:lsdException w:name="Colorful List Accent 2" w:semiHidden="0" w:uiPriority="72" w:unhideWhenUsed="0"/>
-    <w:lsdException w:name="Colorful Grid Accent 2" w:semiHidden="0" w:uiPriority="73" w:unhideWhenUsed="0"/>
-    <w:lsdException w:name="Light Shading Accent 3" w:semiHidden="0" w:uiPriority="60" w:unhideWhenUsed="0"/>
-    <w:lsdException w:name="Light List Accent 3" w:semiHidden="0" w:uiPriority="61" w:unhideWhenUsed="0"/>
-    <w:lsdException w:name="Light Grid Accent 3" w:semiHidden="0" w:uiPriority="62" w:unhideWhenUsed="0"/>
-    <w:lsdException w:name="Medium Shading 1 Accent 3" w:semiHidden="0" w:uiPriority="63" w:unhideWhenUsed="0"/>
-    <w:lsdException w:name="Medium Shading 2 Accent 3" w:semiHidden="0" w:uiPriority="64" w:unhideWhenUsed="0"/>
-    <w:lsdException w:name="Medium List 1 Accent 3" w:semiHidden="0" w:uiPriority="65" w:unhideWhenUsed="0"/>
-    <w:lsdException w:name="Medium List 2 Accent 3" w:semiHidden="0" w:uiPriority="66" w:unhideWhenUsed="0"/>
-    <w:lsdException w:name="Medium Grid 1 Accent 3" w:semiHidden="0" w:uiPriority="67" w:unhideWhenUsed="0"/>
-    <w:lsdException w:name="Medium Grid 2 Accent 3" w:semiHidden="0" w:uiPriority="68" w:unhideWhenUsed="0"/>
-    <w:lsdException w:name="Medium Grid 3 Accent 3" w:semiHidden="0" w:uiPriority="69" w:unhideWhenUsed="0"/>
-    <w:lsdException w:name="Dark List Accent 3" w:semiHidden="0" w:uiPriority="70" w:unhideWhenUsed="0"/>
-    <w:lsdException w:name="Colorful Shading Accent 3" w:semiHidden="0" w:uiPriority="71" w:unhideWhenUsed="0"/>
-    <w:lsdException w:name="Colorful List Accent 3" w:semiHidden="0" w:uiPriority="72" w:unhideWhenUsed="0"/>
-    <w:lsdException w:name="Colorful Grid Accent 3" w:semiHidden="0" w:uiPriority="73" w:unhideWhenUsed="0"/>
-    <w:lsdException w:name="Light Shading Accent 4" w:semiHidden="0" w:uiPriority="60" w:unhideWhenUsed="0"/>
-    <w:lsdException w:name="Light List Accent 4" w:semiHidden="0" w:uiPriority="61" w:unhideWhenUsed="0"/>
-    <w:lsdException w:name="Light Grid Accent 4" w:semiHidden="0" w:uiPriority="62" w:unhideWhenUsed="0"/>
-    <w:lsdException w:name="Medium Shading 1 Accent 4" w:semiHidden="0" w:uiPriority="63" w:unhideWhenUsed="0"/>
-    <w:lsdException w:name="Medium Shading 2 Accent 4" w:semiHidden="0" w:uiPriority="64" w:unhideWhenUsed="0"/>
-    <w:lsdException w:name="Medium List 1 Accent 4" w:semiHidden="0" w:uiPriority="65" w:unhideWhenUsed="0"/>
-    <w:lsdException w:name="Medium List 2 Accent 4" w:semiHidden="0" w:uiPriority="66" w:unhideWhenUsed="0"/>
-    <w:lsdException w:name="Medium Grid 1 Accent 4" w:semiHidden="0" w:uiPriority="67" w:unhideWhenUsed="0"/>
-    <w:lsdException w:name="Medium Grid 2 Accent 4" w:semiHidden="0" w:uiPriority="68" w:unhideWhenUsed="0"/>
-    <w:lsdException w:name="Medium Grid 3 Accent 4" w:semiHidden="0" w:uiPriority="69" w:unhideWhenUsed="0"/>
-    <w:lsdException w:name="Dark List Accent 4" w:semiHidden="0" w:uiPriority="70" w:unhideWhenUsed="0"/>
-    <w:lsdException w:name="Colorful Shading Accent 4" w:semiHidden="0" w:uiPriority="71" w:unhideWhenUsed="0"/>
-    <w:lsdException w:name="Colorful List Accent 4" w:semiHidden="0" w:uiPriority="72" w:unhideWhenUsed="0"/>
-    <w:lsdException w:name="Colorful Grid Accent 4" w:semiHidden="0" w:uiPriority="73" w:unhideWhenUsed="0"/>
-    <w:lsdException w:name="Light Shading Accent 5" w:semiHidden="0" w:uiPriority="60" w:unhideWhenUsed="0"/>
-    <w:lsdException w:name="Light List Accent 5" w:semiHidden="0" w:uiPriority="61" w:unhideWhenUsed="0"/>
-    <w:lsdException w:name="Light Grid Accent 5" w:semiHidden="0" w:uiPriority="62" w:unhideWhenUsed="0"/>
-    <w:lsdException w:name="Medium Shading 1 Accent 5" w:semiHidden="0" w:uiPriority="63" w:unhideWhenUsed="0"/>
-    <w:lsdException w:name="Medium Shading 2 Accent 5" w:semiHidden="0" w:uiPriority="64" w:unhideWhenUsed="0"/>
-    <w:lsdException w:name="Medium List 1 Accent 5" w:semiHidden="0" w:uiPriority="65" w:unhideWhenUsed="0"/>
-    <w:lsdException w:name="Medium List 2 Accent 5" w:semiHidden="0" w:uiPriority="66" w:unhideWhenUsed="0"/>
-    <w:lsdException w:name="Medium Grid 1 Accent 5" w:semiHidden="0" w:uiPriority="67" w:unhideWhenUsed="0"/>
-    <w:lsdException w:name="Medium Grid 2 Accent 5" w:semiHidden="0" w:uiPriority="68" w:unhideWhenUsed="0"/>
-    <w:lsdException w:name="Medium Grid 3 Accent 5" w:semiHidden="0" w:uiPriority="69" w:unhideWhenUsed="0"/>
-    <w:lsdException w:name="Dark List Accent 5" w:semiHidden="0" w:uiPriority="70" w:unhideWhenUsed="0"/>
-    <w:lsdException w:name="Colorful Shading Accent 5" w:semiHidden="0" w:uiPriority="71" w:unhideWhenUsed="0"/>
-    <w:lsdException w:name="Colorful List Accent 5" w:semiHidden="0" w:uiPriority="72" w:unhideWhenUsed="0"/>
-    <w:lsdException w:name="Colorful Grid Accent 5" w:semiHidden="0" w:uiPriority="73" w:unhideWhenUsed="0"/>
-    <w:lsdException w:name="Light Shading Accent 6" w:semiHidden="0" w:uiPriority="60" w:unhideWhenUsed="0"/>
-    <w:lsdException w:name="Light List Accent 6" w:semiHidden="0" w:uiPriority="61" w:unhideWhenUsed="0"/>
-    <w:lsdException w:name="Light Grid Accent 6" w:semiHidden="0" w:uiPriority="62" w:unhideWhenUsed="0"/>
-    <w:lsdException w:name="Medium Shading 1 Accent 6" w:semiHidden="0" w:uiPriority="63" w:unhideWhenUsed="0"/>
-    <w:lsdException w:name="Medium Shading 2 Accent 6" w:semiHidden="0" w:uiPriority="64" w:unhideWhenUsed="0"/>
-    <w:lsdException w:name="Medium List 1 Accent 6" w:semiHidden="0" w:uiPriority="65" w:unhideWhenUsed="0"/>
-    <w:lsdException w:name="Medium List 2 Accent 6" w:semiHidden="0" w:uiPriority="66" w:unhideWhenUsed="0"/>
-    <w:lsdException w:name="Medium Grid 1 Accent 6" w:semiHidden="0" w:uiPriority="67" w:unhideWhenUsed="0"/>
-    <w:lsdException w:name="Medium Grid 2 Accent 6" w:semiHidden="0" w:uiPriority="68" w:unhideWhenUsed="0"/>
-    <w:lsdException w:name="Medium Grid 3 Accent 6" w:semiHidden="0" w:uiPriority="69" w:unhideWhenUsed="0"/>
-    <w:lsdException w:name="Dark List Accent 6" w:semiHidden="0" w:uiPriority="70" w:unhideWhenUsed="0"/>
-    <w:lsdException w:name="Colorful Shading Accent 6" w:semiHidden="0" w:uiPriority="71" w:unhideWhenUsed="0"/>
-    <w:lsdException w:name="Colorful List Accent 6" w:semiHidden="0" w:uiPriority="72" w:unhideWhenUsed="0"/>
-    <w:lsdException w:name="Colorful Grid Accent 6" w:semiHidden="0" w:uiPriority="73" w:unhideWhenUsed="0"/>
-    <w:lsdException w:name="Subtle Emphasis" w:semiHidden="0" w:uiPriority="19" w:unhideWhenUsed="0" w:qFormat="1"/>
-    <w:lsdException w:name="Intense Emphasis" w:semiHidden="0" w:uiPriority="21" w:unhideWhenUsed="0" w:qFormat="1"/>
-    <w:lsdException w:name="Subtle Reference" w:semiHidden="0" w:uiPriority="31" w:unhideWhenUsed="0" w:qFormat="1"/>
-    <w:lsdException w:name="Intense Reference" w:semiHidden="0" w:uiPriority="32" w:unhideWhenUsed="0" w:qFormat="1"/>
-    <w:lsdException w:name="Book Title" w:semiHidden="0" w:uiPriority="33" w:unhideWhenUsed="0" w:qFormat="1"/>
-    <w:lsdException w:name="Bibliography" w:uiPriority="37"/>
-    <w:lsdException w:name="TOC Heading" w:uiPriority="39" w:qFormat="1"/>
-  </w:latentStyles>
-  <w:style w:type="paragraph" w:default="1" w:styleId="Normal">
-    <w:name w:val="Normal"/>
-    <w:qFormat/>
-    <w:rsid w:val="00E55AC8"/>
-    <w:rPr>
-      <w:sz w:val="24"/>
-    </w:rPr>
-  </w:style>
-  <w:style w:type="paragraph" w:styleId="Heading1">
-    <w:name w:val="heading 1"/>
-    <w:basedOn w:val="Normal"/>
-    <w:next w:val="Normal"/>
-    <w:link w:val="Heading1Char"/>
-    <w:uiPriority w:val="9"/>
-    <w:qFormat/>
-    <w:rsid w:val="00986EF0"/>
-    <w:pPr>
-      <w:keepNext/>
-      <w:keepLines/>
-      <w:numPr>
-        <w:numId w:val="2"/>
-      </w:numPr>
-      <w:spacing w:before="240" w:after="0"/>
-      <w:outlineLvl w:val="0"/>
-    </w:pPr>
-    <w:rPr>
-      <w:rFonts w:asciiTheme="majorHAnsi" w:eastAsiaTheme="majorEastAsia" w:hAnsiTheme="majorHAnsi" w:cstheme="majorBidi"/>
-      <w:color w:val="ED7D31" w:themeColor="accent2"/>
-      <w:sz w:val="40"/>
-      <w:szCs w:val="32"/>
-    </w:rPr>
-  </w:style>
-  <w:style w:type="paragraph" w:styleId="Heading2">
-    <w:name w:val="heading 2"/>
-    <w:basedOn w:val="Normal"/>
-    <w:next w:val="Normal"/>
-    <w:link w:val="Heading2Char"/>
-    <w:uiPriority w:val="9"/>
-    <w:unhideWhenUsed/>
-    <w:qFormat/>
-    <w:rsid w:val="00986EF0"/>
-    <w:pPr>
-      <w:keepNext/>
-      <w:keepLines/>
-      <w:numPr>
-        <w:ilvl w:val="1"/>
-        <w:numId w:val="2"/>
-      </w:numPr>
-      <w:spacing w:before="40" w:after="0"/>
-      <w:outlineLvl w:val="1"/>
-    </w:pPr>
-    <w:rPr>
-      <w:rFonts w:asciiTheme="majorHAnsi" w:eastAsiaTheme="majorEastAsia" w:hAnsiTheme="majorHAnsi" w:cstheme="majorBidi"/>
-      <w:color w:val="ED7D31" w:themeColor="accent2"/>
-      <w:sz w:val="32"/>
-      <w:szCs w:val="26"/>
-    </w:rPr>
-  </w:style>
-  <w:style w:type="paragraph" w:styleId="Heading3">
-    <w:name w:val="heading 3"/>
-    <w:basedOn w:val="Heading2"/>
-    <w:next w:val="Normal"/>
-    <w:link w:val="Heading3Char"/>
-    <w:uiPriority w:val="9"/>
-    <w:unhideWhenUsed/>
-    <w:qFormat/>
-    <w:rsid w:val="00BA25F6"/>
-    <w:pPr>
-      <w:numPr>
-        <w:ilvl w:val="2"/>
-      </w:numPr>
-      <w:outlineLvl w:val="2"/>
-    </w:pPr>
-  </w:style>
-  <w:style w:type="paragraph" w:styleId="Heading4">
-    <w:name w:val="heading 4"/>
-    <w:basedOn w:val="Normal"/>
-    <w:next w:val="Normal"/>
-    <w:link w:val="Heading4Char"/>
-    <w:uiPriority w:val="9"/>
-    <w:unhideWhenUsed/>
-    <w:qFormat/>
-    <w:rsid w:val="001C581F"/>
-    <w:pPr>
-      <w:keepNext/>
-      <w:keepLines/>
-      <w:spacing w:before="40" w:after="0"/>
-      <w:outlineLvl w:val="3"/>
-    </w:pPr>
-    <w:rPr>
-      <w:rFonts w:asciiTheme="majorHAnsi" w:eastAsiaTheme="majorEastAsia" w:hAnsiTheme="majorHAnsi" w:cstheme="majorBidi"/>
-      <w:i/>
-      <w:iCs/>
-      <w:color w:val="2F5496" w:themeColor="accent1" w:themeShade="BF"/>
-    </w:rPr>
-  </w:style>
-  <w:style w:type="character" w:default="1" w:styleId="DefaultParagraphFont">
-    <w:name w:val="Default Paragraph Font"/>
-    <w:uiPriority w:val="1"/>
-    <w:semiHidden/>
-    <w:unhideWhenUsed/>
-  </w:style>
-  <w:style w:type="table" w:default="1" w:styleId="TableNormal">
-    <w:name w:val="Normal Table"/>
-    <w:uiPriority w:val="99"/>
-    <w:semiHidden/>
-    <w:unhideWhenUsed/>
-    <w:tblPr>
-      <w:tblInd w:w="0" w:type="dxa"/>
-      <w:tblCellMar>
-        <w:top w:w="0" w:type="dxa"/>
-        <w:left w:w="108" w:type="dxa"/>
-        <w:bottom w:w="0" w:type="dxa"/>
-        <w:right w:w="108" w:type="dxa"/>
-      </w:tblCellMar>
-    </w:tblPr>
-  </w:style>
-  <w:style w:type="numbering" w:default="1" w:styleId="NoList">
-    <w:name w:val="No List"/>
-    <w:uiPriority w:val="99"/>
-    <w:semiHidden/>
-    <w:unhideWhenUsed/>
-  </w:style>
-  <w:style w:type="paragraph" w:styleId="Header">
-    <w:name w:val="header"/>
-    <w:basedOn w:val="Normal"/>
-    <w:link w:val="HeaderChar"/>
-    <w:uiPriority w:val="99"/>
-    <w:unhideWhenUsed/>
-    <w:rsid w:val="00954A62"/>
-    <w:pPr>
-      <w:tabs>
-        <w:tab w:val="center" w:pos="4680"/>
-        <w:tab w:val="right" w:pos="9360"/>
-      </w:tabs>
-      <w:spacing w:after="0" w:line="240" w:lineRule="auto"/>
-    </w:pPr>
-  </w:style>
-  <w:style w:type="character" w:customStyle="1" w:styleId="HeaderChar">
-    <w:name w:val="Header Char"/>
-    <w:basedOn w:val="DefaultParagraphFont"/>
-    <w:link w:val="Header"/>
-    <w:uiPriority w:val="99"/>
-    <w:rsid w:val="00954A62"/>
-  </w:style>
-  <w:style w:type="paragraph" w:styleId="Footer">
-    <w:name w:val="footer"/>
-    <w:basedOn w:val="Normal"/>
-    <w:link w:val="FooterChar"/>
-    <w:uiPriority w:val="99"/>
-    <w:unhideWhenUsed/>
-    <w:rsid w:val="00954A62"/>
-    <w:pPr>
-      <w:tabs>
-        <w:tab w:val="center" w:pos="4680"/>
-        <w:tab w:val="right" w:pos="9360"/>
-      </w:tabs>
-      <w:spacing w:after="0" w:line="240" w:lineRule="auto"/>
-    </w:pPr>
-  </w:style>
-  <w:style w:type="character" w:customStyle="1" w:styleId="FooterChar">
-    <w:name w:val="Footer Char"/>
-    <w:basedOn w:val="DefaultParagraphFont"/>
-    <w:link w:val="Footer"/>
-    <w:uiPriority w:val="99"/>
-    <w:rsid w:val="00954A62"/>
-  </w:style>
-  <w:style w:type="paragraph" w:styleId="Title">
-    <w:name w:val="Title"/>
-    <w:basedOn w:val="Normal"/>
-    <w:next w:val="Normal"/>
-    <w:link w:val="TitleChar"/>
-    <w:uiPriority w:val="10"/>
-    <w:qFormat/>
-    <w:rsid w:val="00CB2FAF"/>
-    <w:pPr>
-      <w:spacing w:after="0" w:line="240" w:lineRule="auto"/>
-      <w:contextualSpacing/>
-    </w:pPr>
-    <w:rPr>
-      <w:rFonts w:asciiTheme="majorHAnsi" w:eastAsiaTheme="majorEastAsia" w:hAnsiTheme="majorHAnsi" w:cstheme="majorBidi"/>
-      <w:spacing w:val="-10"/>
-      <w:kern w:val="28"/>
-      <w:sz w:val="56"/>
-      <w:szCs w:val="56"/>
-    </w:rPr>
-  </w:style>
-  <w:style w:type="character" w:customStyle="1" w:styleId="TitleChar">
-    <w:name w:val="Title Char"/>
-    <w:basedOn w:val="DefaultParagraphFont"/>
-    <w:link w:val="Title"/>
-    <w:uiPriority w:val="10"/>
-    <w:rsid w:val="00CB2FAF"/>
-    <w:rPr>
-      <w:rFonts w:asciiTheme="majorHAnsi" w:eastAsiaTheme="majorEastAsia" w:hAnsiTheme="majorHAnsi" w:cstheme="majorBidi"/>
-      <w:spacing w:val="-10"/>
-      <w:kern w:val="28"/>
-      <w:sz w:val="56"/>
-      <w:szCs w:val="56"/>
-    </w:rPr>
-  </w:style>
-  <w:style w:type="character" w:customStyle="1" w:styleId="Heading1Char">
-    <w:name w:val="Heading 1 Char"/>
-    <w:basedOn w:val="DefaultParagraphFont"/>
-    <w:link w:val="Heading1"/>
-    <w:uiPriority w:val="9"/>
-    <w:rsid w:val="00986EF0"/>
-    <w:rPr>
-      <w:rFonts w:asciiTheme="majorHAnsi" w:eastAsiaTheme="majorEastAsia" w:hAnsiTheme="majorHAnsi" w:cstheme="majorBidi"/>
-      <w:color w:val="ED7D31" w:themeColor="accent2"/>
-      <w:sz w:val="40"/>
-      <w:szCs w:val="32"/>
-    </w:rPr>
-  </w:style>
-  <w:style w:type="character" w:customStyle="1" w:styleId="Heading2Char">
-    <w:name w:val="Heading 2 Char"/>
-    <w:basedOn w:val="DefaultParagraphFont"/>
-    <w:link w:val="Heading2"/>
-    <w:uiPriority w:val="9"/>
-    <w:rsid w:val="00986EF0"/>
-    <w:rPr>
-      <w:rFonts w:asciiTheme="majorHAnsi" w:eastAsiaTheme="majorEastAsia" w:hAnsiTheme="majorHAnsi" w:cstheme="majorBidi"/>
-      <w:color w:val="ED7D31" w:themeColor="accent2"/>
-      <w:sz w:val="32"/>
-      <w:szCs w:val="26"/>
-    </w:rPr>
-  </w:style>
-  <w:style w:type="table" w:styleId="TableGrid">
-    <w:name w:val="Table Grid"/>
-    <w:basedOn w:val="TableNormal"/>
-    <w:uiPriority w:val="39"/>
-    <w:rsid w:val="003E26A6"/>
-    <w:pPr>
-      <w:spacing w:after="0" w:line="240" w:lineRule="auto"/>
-    </w:pPr>
-    <w:tblPr>
-      <w:tblInd w:w="0" w:type="dxa"/>
-      <w:tblBorders>
-        <w:top w:val="single" w:sz="4" w:space="0" w:color="auto"/>
-        <w:left w:val="single" w:sz="4" w:space="0" w:color="auto"/>
-        <w:bottom w:val="single" w:sz="4" w:space="0" w:color="auto"/>
-        <w:right w:val="single" w:sz="4" w:space="0" w:color="auto"/>
-        <w:insideH w:val="single" w:sz="4" w:space="0" w:color="auto"/>
-        <w:insideV w:val="single" w:sz="4" w:space="0" w:color="auto"/>
-      </w:tblBorders>
-      <w:tblCellMar>
-        <w:top w:w="0" w:type="dxa"/>
-        <w:left w:w="108" w:type="dxa"/>
-        <w:bottom w:w="0" w:type="dxa"/>
-        <w:right w:w="108" w:type="dxa"/>
-      </w:tblCellMar>
-    </w:tblPr>
-  </w:style>
-  <w:style w:type="table" w:customStyle="1" w:styleId="GridTable4-Accent21">
-    <w:name w:val="Grid Table 4 - Accent 21"/>
-    <w:basedOn w:val="TableNormal"/>
-    <w:uiPriority w:val="49"/>
-    <w:rsid w:val="003E26A6"/>
-    <w:pPr>
-      <w:spacing w:after="0" w:line="240" w:lineRule="auto"/>
-    </w:pPr>
-    <w:tblPr>
-      <w:tblStyleRowBandSize w:val="1"/>
-      <w:tblStyleColBandSize w:val="1"/>
-      <w:tblInd w:w="0" w:type="dxa"/>
-      <w:tblBorders>
-        <w:top w:val="single" w:sz="4" w:space="0" w:color="F4B083" w:themeColor="accent2" w:themeTint="99"/>
-        <w:left w:val="single" w:sz="4" w:space="0" w:color="F4B083" w:themeColor="accent2" w:themeTint="99"/>
-        <w:bottom w:val="single" w:sz="4" w:space="0" w:color="F4B083" w:themeColor="accent2" w:themeTint="99"/>
-        <w:right w:val="single" w:sz="4" w:space="0" w:color="F4B083" w:themeColor="accent2" w:themeTint="99"/>
-        <w:insideH w:val="single" w:sz="4" w:space="0" w:color="F4B083" w:themeColor="accent2" w:themeTint="99"/>
-        <w:insideV w:val="single" w:sz="4" w:space="0" w:color="F4B083" w:themeColor="accent2" w:themeTint="99"/>
-      </w:tblBorders>
-      <w:tblCellMar>
-        <w:top w:w="0" w:type="dxa"/>
-        <w:left w:w="108" w:type="dxa"/>
-        <w:bottom w:w="0" w:type="dxa"/>
-        <w:right w:w="108" w:type="dxa"/>
-      </w:tblCellMar>
-    </w:tblPr>
-    <w:tblStylePr w:type="firstRow">
-      <w:rPr>
-        <w:b/>
-        <w:bCs/>
-        <w:color w:val="FFFFFF" w:themeColor="background1"/>
-      </w:rPr>
-      <w:tblPr/>
-      <w:tcPr>
-        <w:tcBorders>
-          <w:top w:val="single" w:sz="4" w:space="0" w:color="ED7D31" w:themeColor="accent2"/>
-          <w:left w:val="single" w:sz="4" w:space="0" w:color="ED7D31" w:themeColor="accent2"/>
-          <w:bottom w:val="single" w:sz="4" w:space="0" w:color="ED7D31" w:themeColor="accent2"/>
-          <w:right w:val="single" w:sz="4" w:space="0" w:color="ED7D31" w:themeColor="accent2"/>
-          <w:insideH w:val="nil"/>
-          <w:insideV w:val="nil"/>
-        </w:tcBorders>
-        <w:shd w:val="clear" w:color="auto" w:fill="ED7D31" w:themeFill="accent2"/>
-      </w:tcPr>
-    </w:tblStylePr>
-    <w:tblStylePr w:type="lastRow">
-      <w:rPr>
-        <w:b/>
-        <w:bCs/>
-      </w:rPr>
-      <w:tblPr/>
-      <w:tcPr>
-        <w:tcBorders>
-          <w:top w:val="double" w:sz="4" w:space="0" w:color="ED7D31" w:themeColor="accent2"/>
-        </w:tcBorders>
-      </w:tcPr>
-    </w:tblStylePr>
-    <w:tblStylePr w:type="firstCol">
-      <w:rPr>
-        <w:b/>
-        <w:bCs/>
-      </w:rPr>
-    </w:tblStylePr>
-    <w:tblStylePr w:type="lastCol">
-      <w:rPr>
-        <w:b/>
-        <w:bCs/>
-      </w:rPr>
-    </w:tblStylePr>
-    <w:tblStylePr w:type="band1Vert">
-      <w:tblPr/>
-      <w:tcPr>
-        <w:shd w:val="clear" w:color="auto" w:fill="FBE4D5" w:themeFill="accent2" w:themeFillTint="33"/>
-      </w:tcPr>
-    </w:tblStylePr>
-    <w:tblStylePr w:type="band1Horz">
-      <w:tblPr/>
-      <w:tcPr>
-        <w:shd w:val="clear" w:color="auto" w:fill="FBE4D5" w:themeFill="accent2" w:themeFillTint="33"/>
-      </w:tcPr>
-    </w:tblStylePr>
-  </w:style>
-  <w:style w:type="paragraph" w:styleId="ListParagraph">
-    <w:name w:val="List Paragraph"/>
-    <w:basedOn w:val="Normal"/>
-    <w:uiPriority w:val="34"/>
-    <w:qFormat/>
-    <w:rsid w:val="004070CA"/>
-    <w:pPr>
-      <w:ind w:left="720"/>
-      <w:contextualSpacing/>
-    </w:pPr>
-  </w:style>
-  <w:style w:type="paragraph" w:styleId="NoSpacing">
-    <w:name w:val="No Spacing"/>
-    <w:autoRedefine/>
-    <w:uiPriority w:val="1"/>
-    <w:qFormat/>
-    <w:rsid w:val="007738B5"/>
-    <w:pPr>
-      <w:spacing w:after="0" w:line="240" w:lineRule="auto"/>
-    </w:pPr>
-    <w:rPr>
-      <w:sz w:val="28"/>
-    </w:rPr>
-  </w:style>
-  <w:style w:type="character" w:customStyle="1" w:styleId="Heading3Char">
-    <w:name w:val="Heading 3 Char"/>
-    <w:basedOn w:val="DefaultParagraphFont"/>
-    <w:link w:val="Heading3"/>
-    <w:uiPriority w:val="9"/>
-    <w:rsid w:val="00BA25F6"/>
-    <w:rPr>
-      <w:rFonts w:asciiTheme="majorHAnsi" w:eastAsiaTheme="majorEastAsia" w:hAnsiTheme="majorHAnsi" w:cstheme="majorBidi"/>
-      <w:color w:val="2F5496" w:themeColor="accent1" w:themeShade="BF"/>
-      <w:sz w:val="32"/>
-      <w:szCs w:val="26"/>
-    </w:rPr>
-  </w:style>
-  <w:style w:type="table" w:customStyle="1" w:styleId="GridTable2-Accent21">
-    <w:name w:val="Grid Table 2 - Accent 21"/>
-    <w:basedOn w:val="TableNormal"/>
-    <w:uiPriority w:val="47"/>
-    <w:rsid w:val="00853191"/>
-    <w:pPr>
-      <w:spacing w:after="0" w:line="240" w:lineRule="auto"/>
-    </w:pPr>
-    <w:tblPr>
-      <w:tblStyleRowBandSize w:val="1"/>
-      <w:tblStyleColBandSize w:val="1"/>
-      <w:tblInd w:w="0" w:type="dxa"/>
-      <w:tblBorders>
-        <w:top w:val="single" w:sz="2" w:space="0" w:color="F4B083" w:themeColor="accent2" w:themeTint="99"/>
-        <w:bottom w:val="single" w:sz="2" w:space="0" w:color="F4B083" w:themeColor="accent2" w:themeTint="99"/>
-        <w:insideH w:val="single" w:sz="2" w:space="0" w:color="F4B083" w:themeColor="accent2" w:themeTint="99"/>
-        <w:insideV w:val="single" w:sz="2" w:space="0" w:color="F4B083" w:themeColor="accent2" w:themeTint="99"/>
-      </w:tblBorders>
-      <w:tblCellMar>
-        <w:top w:w="0" w:type="dxa"/>
-        <w:left w:w="108" w:type="dxa"/>
-        <w:bottom w:w="0" w:type="dxa"/>
-        <w:right w:w="108" w:type="dxa"/>
-      </w:tblCellMar>
     </w:tblPr>
     <w:tblStylePr w:type="firstRow">
       <w:rPr>
@@ -7484,7 +5231,7 @@
   <a:extraClrSchemeLst/>
   <a:extLst>
     <a:ext uri="{05A4C25C-085E-4340-85A3-A5531E510DB2}">
-      <thm15:themeFamily xmlns:thm15="http://schemas.microsoft.com/office/thememl/2012/main" xmlns="" name="Office Theme" id="{62F939B6-93AF-4DB8-9C6B-D6C7DFDC589F}" vid="{4A3C46E8-61CC-4603-A589-7422A47A8E4A}"/>
+      <thm15:themeFamily xmlns:thm15="http://schemas.microsoft.com/office/thememl/2012/main" name="Office Theme" id="{62F939B6-93AF-4DB8-9C6B-D6C7DFDC589F}" vid="{4A3C46E8-61CC-4603-A589-7422A47A8E4A}"/>
     </a:ext>
   </a:extLst>
 </a:theme>

</xml_diff>